<commit_message>
Publication rapport de stage
</commit_message>
<xml_diff>
--- a/Abdourahmane/Rapport de Stage.docx
+++ b/Abdourahmane/Rapport de Stage.docx
@@ -1,7 +1,91 @@
 
 <file path=word/document.xml><?xml version="1.0" encoding="utf-8"?>
-<w:document xmlns:wpc="http://schemas.microsoft.com/office/word/2010/wordprocessingCanvas" xmlns:cx="http://schemas.microsoft.com/office/drawing/2014/chartex" xmlns:cx1="http://schemas.microsoft.com/office/drawing/2015/9/8/chartex" xmlns:cx2="http://schemas.microsoft.com/office/drawing/2015/10/21/chartex" xmlns:cx3="http://schemas.microsoft.com/office/drawing/2016/5/9/chartex" xmlns:cx4="http://schemas.microsoft.com/office/drawing/2016/5/10/chartex" xmlns:cx5="http://schemas.microsoft.com/office/drawing/2016/5/11/chartex" xmlns:cx6="http://schemas.microsoft.com/office/drawing/2016/5/12/chartex" xmlns:cx7="http://schemas.microsoft.com/office/drawing/2016/5/13/chartex" xmlns:cx8="http://schemas.microsoft.com/office/drawing/2016/5/14/chartex" xmlns:mc="http://schemas.openxmlformats.org/markup-compatibility/2006" xmlns:aink="http://schemas.microsoft.com/office/drawing/2016/ink" xmlns:am3d="http://schemas.microsoft.com/office/drawing/2017/model3d" xmlns:o="urn:schemas-microsoft-com:office:office" xmlns:r="http://schemas.openxmlformats.org/officeDocument/2006/relationships" xmlns:m="http://schemas.openxmlformats.org/officeDocument/2006/math" xmlns:v="urn:schemas-microsoft-com:vml" xmlns:wp14="http://schemas.microsoft.com/office/word/2010/wordprocessingDrawing" xmlns:wp="http://schemas.openxmlformats.org/drawingml/2006/wordprocessingDrawing" xmlns:w10="urn:schemas-microsoft-com:office:word" xmlns:w="http://schemas.openxmlformats.org/wordprocessingml/2006/main" xmlns:w14="http://schemas.microsoft.com/office/word/2010/wordml" xmlns:w15="http://schemas.microsoft.com/office/word/2012/wordml" xmlns:w16cid="http://schemas.microsoft.com/office/word/2016/wordml/cid" xmlns:w16se="http://schemas.microsoft.com/office/word/2015/wordml/symex" xmlns:wpg="http://schemas.microsoft.com/office/word/2010/wordprocessingGroup" xmlns:wpi="http://schemas.microsoft.com/office/word/2010/wordprocessingInk" xmlns:wne="http://schemas.microsoft.com/office/word/2006/wordml" xmlns:wps="http://schemas.microsoft.com/office/word/2010/wordprocessingShape" mc:Ignorable="w14 w15 w16se w16cid wp14">
+<w:document xmlns:wpc="http://schemas.microsoft.com/office/word/2010/wordprocessingCanvas" xmlns:cx="http://schemas.microsoft.com/office/drawing/2014/chartex" xmlns:cx1="http://schemas.microsoft.com/office/drawing/2015/9/8/chartex" xmlns:cx2="http://schemas.microsoft.com/office/drawing/2015/10/21/chartex" xmlns:cx3="http://schemas.microsoft.com/office/drawing/2016/5/9/chartex" xmlns:cx4="http://schemas.microsoft.com/office/drawing/2016/5/10/chartex" xmlns:cx5="http://schemas.microsoft.com/office/drawing/2016/5/11/chartex" xmlns:cx6="http://schemas.microsoft.com/office/drawing/2016/5/12/chartex" xmlns:cx7="http://schemas.microsoft.com/office/drawing/2016/5/13/chartex" xmlns:cx8="http://schemas.microsoft.com/office/drawing/2016/5/14/chartex" xmlns:mc="http://schemas.openxmlformats.org/markup-compatibility/2006" xmlns:aink="http://schemas.microsoft.com/office/drawing/2016/ink" xmlns:am3d="http://schemas.microsoft.com/office/drawing/2017/model3d" xmlns:o="urn:schemas-microsoft-com:office:office" xmlns:oel="http://schemas.microsoft.com/office/2019/extlst" xmlns:r="http://schemas.openxmlformats.org/officeDocument/2006/relationships" xmlns:m="http://schemas.openxmlformats.org/officeDocument/2006/math" xmlns:v="urn:schemas-microsoft-com:vml" xmlns:wp14="http://schemas.microsoft.com/office/word/2010/wordprocessingDrawing" xmlns:wp="http://schemas.openxmlformats.org/drawingml/2006/wordprocessingDrawing" xmlns:w10="urn:schemas-microsoft-com:office:word" xmlns:w="http://schemas.openxmlformats.org/wordprocessingml/2006/main" xmlns:w14="http://schemas.microsoft.com/office/word/2010/wordml" xmlns:w15="http://schemas.microsoft.com/office/word/2012/wordml" xmlns:w16cex="http://schemas.microsoft.com/office/word/2018/wordml/cex" xmlns:w16cid="http://schemas.microsoft.com/office/word/2016/wordml/cid" xmlns:w16="http://schemas.microsoft.com/office/word/2018/wordml" xmlns:w16sdtdh="http://schemas.microsoft.com/office/word/2020/wordml/sdtdatahash" xmlns:w16se="http://schemas.microsoft.com/office/word/2015/wordml/symex" xmlns:wpg="http://schemas.microsoft.com/office/word/2010/wordprocessingGroup" xmlns:wpi="http://schemas.microsoft.com/office/word/2010/wordprocessingInk" xmlns:wne="http://schemas.microsoft.com/office/word/2006/wordml" xmlns:wps="http://schemas.microsoft.com/office/word/2010/wordprocessingShape" mc:Ignorable="w14 w15 w16se w16cid w16 w16cex w16sdtdh wp14">
   <w:body>
+    <w:p>
+      <w:r>
+        <w:rPr>
+          <w:noProof/>
+        </w:rPr>
+        <mc:AlternateContent>
+          <mc:Choice Requires="wps">
+            <w:drawing>
+              <wp:anchor distT="0" distB="0" distL="114300" distR="114300" simplePos="0" relativeHeight="251667456" behindDoc="0" locked="0" layoutInCell="1" allowOverlap="1" wp14:anchorId="055E03A9" wp14:editId="48724463">
+                <wp:simplePos x="0" y="0"/>
+                <wp:positionH relativeFrom="column">
+                  <wp:posOffset>121920</wp:posOffset>
+                </wp:positionH>
+                <wp:positionV relativeFrom="paragraph">
+                  <wp:posOffset>-388081</wp:posOffset>
+                </wp:positionV>
+                <wp:extent cx="1103040" cy="1068891"/>
+                <wp:effectExtent l="152400" t="0" r="154305" b="169545"/>
+                <wp:wrapNone/>
+                <wp:docPr id="12" name="Triangle rectangle 12"/>
+                <wp:cNvGraphicFramePr/>
+                <a:graphic xmlns:a="http://schemas.openxmlformats.org/drawingml/2006/main">
+                  <a:graphicData uri="http://schemas.microsoft.com/office/word/2010/wordprocessingShape">
+                    <wps:wsp>
+                      <wps:cNvSpPr/>
+                      <wps:spPr>
+                        <a:xfrm rot="20427753">
+                          <a:off x="0" y="0"/>
+                          <a:ext cx="1103040" cy="1068891"/>
+                        </a:xfrm>
+                        <a:prstGeom prst="rtTriangle">
+                          <a:avLst/>
+                        </a:prstGeom>
+                        <a:ln>
+                          <a:noFill/>
+                        </a:ln>
+                      </wps:spPr>
+                      <wps:style>
+                        <a:lnRef idx="2">
+                          <a:schemeClr val="accent1">
+                            <a:shade val="50000"/>
+                          </a:schemeClr>
+                        </a:lnRef>
+                        <a:fillRef idx="1">
+                          <a:schemeClr val="accent1"/>
+                        </a:fillRef>
+                        <a:effectRef idx="0">
+                          <a:schemeClr val="accent1"/>
+                        </a:effectRef>
+                        <a:fontRef idx="minor">
+                          <a:schemeClr val="lt1"/>
+                        </a:fontRef>
+                      </wps:style>
+                      <wps:bodyPr rot="0" spcFirstLastPara="0" vertOverflow="overflow" horzOverflow="overflow" vert="horz" wrap="square" lIns="91440" tIns="45720" rIns="91440" bIns="45720" numCol="1" spcCol="0" rtlCol="0" fromWordArt="0" anchor="ctr" anchorCtr="0" forceAA="0" compatLnSpc="1">
+                        <a:prstTxWarp prst="textNoShape">
+                          <a:avLst/>
+                        </a:prstTxWarp>
+                        <a:noAutofit/>
+                      </wps:bodyPr>
+                    </wps:wsp>
+                  </a:graphicData>
+                </a:graphic>
+                <wp14:sizeRelH relativeFrom="margin">
+                  <wp14:pctWidth>0</wp14:pctWidth>
+                </wp14:sizeRelH>
+                <wp14:sizeRelV relativeFrom="margin">
+                  <wp14:pctHeight>0</wp14:pctHeight>
+                </wp14:sizeRelV>
+              </wp:anchor>
+            </w:drawing>
+          </mc:Choice>
+          <mc:Fallback>
+            <w:pict>
+              <v:shapetype w14:anchorId="055AA385" id="_x0000_t6" coordsize="21600,21600" o:spt="6" path="m,l,21600r21600,xe">
+                <v:stroke joinstyle="miter"/>
+                <v:path gradientshapeok="t" o:connecttype="custom" o:connectlocs="0,0;0,10800;0,21600;10800,21600;21600,21600;10800,10800" textboxrect="1800,12600,12600,19800"/>
+              </v:shapetype>
+              <v:shape id="Triangle rectangle 12" o:spid="_x0000_s1026" type="#_x0000_t6" style="position:absolute;margin-left:9.6pt;margin-top:-30.55pt;width:86.85pt;height:84.15pt;rotation:-1280406fd;z-index:251667456;visibility:visible;mso-wrap-style:square;mso-width-percent:0;mso-height-percent:0;mso-wrap-distance-left:9pt;mso-wrap-distance-top:0;mso-wrap-distance-right:9pt;mso-wrap-distance-bottom:0;mso-position-horizontal:absolute;mso-position-horizontal-relative:text;mso-position-vertical:absolute;mso-position-vertical-relative:text;mso-width-percent:0;mso-height-percent:0;mso-width-relative:margin;mso-height-relative:margin;v-text-anchor:middle" o:gfxdata="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" fillcolor="#4472c4 [3204]" stroked="f" strokeweight="1pt"/>
+            </w:pict>
+          </mc:Fallback>
+        </mc:AlternateContent>
+      </w:r>
+    </w:p>
+    <w:p/>
     <w:sdt>
       <w:sdtPr>
         <w:id w:val="1245001661"/>
@@ -10,9 +94,83 @@
           <w:docPartUnique/>
         </w:docPartObj>
       </w:sdtPr>
-      <w:sdtEndPr/>
       <w:sdtContent>
-        <w:p/>
+        <w:p>
+          <w:r>
+            <w:rPr>
+              <w:noProof/>
+            </w:rPr>
+            <mc:AlternateContent>
+              <mc:Choice Requires="wps">
+                <w:drawing>
+                  <wp:anchor distT="0" distB="0" distL="114300" distR="114300" simplePos="0" relativeHeight="251666432" behindDoc="0" locked="0" layoutInCell="1" allowOverlap="1" wp14:anchorId="0D0A6FF1" wp14:editId="7C3200F1">
+                    <wp:simplePos x="0" y="0"/>
+                    <wp:positionH relativeFrom="column">
+                      <wp:posOffset>385541</wp:posOffset>
+                    </wp:positionH>
+                    <wp:positionV relativeFrom="paragraph">
+                      <wp:posOffset>81460</wp:posOffset>
+                    </wp:positionV>
+                    <wp:extent cx="1915064" cy="715992"/>
+                    <wp:effectExtent l="0" t="0" r="9525" b="8255"/>
+                    <wp:wrapNone/>
+                    <wp:docPr id="11" name="Bande diagonale 11"/>
+                    <wp:cNvGraphicFramePr/>
+                    <a:graphic xmlns:a="http://schemas.openxmlformats.org/drawingml/2006/main">
+                      <a:graphicData uri="http://schemas.microsoft.com/office/word/2010/wordprocessingShape">
+                        <wps:wsp>
+                          <wps:cNvSpPr/>
+                          <wps:spPr>
+                            <a:xfrm>
+                              <a:off x="0" y="0"/>
+                              <a:ext cx="1915064" cy="715992"/>
+                            </a:xfrm>
+                            <a:prstGeom prst="diagStripe">
+                              <a:avLst/>
+                            </a:prstGeom>
+                            <a:ln>
+                              <a:noFill/>
+                            </a:ln>
+                          </wps:spPr>
+                          <wps:style>
+                            <a:lnRef idx="2">
+                              <a:schemeClr val="accent1">
+                                <a:shade val="50000"/>
+                              </a:schemeClr>
+                            </a:lnRef>
+                            <a:fillRef idx="1">
+                              <a:schemeClr val="accent1"/>
+                            </a:fillRef>
+                            <a:effectRef idx="0">
+                              <a:schemeClr val="accent1"/>
+                            </a:effectRef>
+                            <a:fontRef idx="minor">
+                              <a:schemeClr val="lt1"/>
+                            </a:fontRef>
+                          </wps:style>
+                          <wps:bodyPr rot="0" spcFirstLastPara="0" vertOverflow="overflow" horzOverflow="overflow" vert="horz" wrap="square" lIns="91440" tIns="45720" rIns="91440" bIns="45720" numCol="1" spcCol="0" rtlCol="0" fromWordArt="0" anchor="ctr" anchorCtr="0" forceAA="0" compatLnSpc="1">
+                            <a:prstTxWarp prst="textNoShape">
+                              <a:avLst/>
+                            </a:prstTxWarp>
+                            <a:noAutofit/>
+                          </wps:bodyPr>
+                        </wps:wsp>
+                      </a:graphicData>
+                    </a:graphic>
+                  </wp:anchor>
+                </w:drawing>
+              </mc:Choice>
+              <mc:Fallback>
+                <w:pict>
+                  <v:shape w14:anchorId="769C6DA3" id="Bande diagonale 11" o:spid="_x0000_s1026" style="position:absolute;margin-left:30.35pt;margin-top:6.4pt;width:150.8pt;height:56.4pt;z-index:251666432;visibility:visible;mso-wrap-style:square;mso-wrap-distance-left:9pt;mso-wrap-distance-top:0;mso-wrap-distance-right:9pt;mso-wrap-distance-bottom:0;mso-position-horizontal:absolute;mso-position-horizontal-relative:text;mso-position-vertical:absolute;mso-position-vertical-relative:text;v-text-anchor:middle" coordsize="1915064,715992" o:gfxdata="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" path="m,357996l957532,r957532,l,715992,,357996xe" fillcolor="#4472c4 [3204]" stroked="f" strokeweight="1pt">
+                    <v:stroke joinstyle="miter"/>
+                    <v:path arrowok="t" o:connecttype="custom" o:connectlocs="0,357996;957532,0;1915064,0;0,715992;0,357996" o:connectangles="0,0,0,0,0"/>
+                  </v:shape>
+                </w:pict>
+              </mc:Fallback>
+            </mc:AlternateContent>
+          </w:r>
+        </w:p>
         <w:tbl>
           <w:tblPr>
             <w:tblpPr w:leftFromText="187" w:rightFromText="187" w:vertAnchor="page" w:horzAnchor="margin" w:tblpXSpec="center" w:tblpY="4231"/>
@@ -48,7 +206,6 @@
                 <w:dataBinding w:prefixMappings="xmlns:ns0='http://schemas.openxmlformats.org/officeDocument/2006/extended-properties'" w:xpath="/ns0:Properties[1]/ns0:Company[1]" w:storeItemID="{6668398D-A668-4E3E-A5EB-62B293D839F1}"/>
                 <w:text/>
               </w:sdtPr>
-              <w:sdtEndPr/>
               <w:sdtContent>
                 <w:tc>
                   <w:tcPr>
@@ -105,7 +262,6 @@
                   <w:dataBinding w:prefixMappings="xmlns:ns0='http://schemas.openxmlformats.org/package/2006/metadata/core-properties' xmlns:ns1='http://purl.org/dc/elements/1.1/'" w:xpath="/ns0:coreProperties[1]/ns1:title[1]" w:storeItemID="{6C3C8BC8-F283-45AE-878A-BAB7291924A1}"/>
                   <w:text/>
                 </w:sdtPr>
-                <w:sdtEndPr/>
                 <w:sdtContent>
                   <w:p>
                     <w:pPr>
@@ -170,7 +326,6 @@
                     <w:dataBinding w:prefixMappings="xmlns:ns0='http://schemas.openxmlformats.org/package/2006/metadata/core-properties' xmlns:ns1='http://purl.org/dc/elements/1.1/'" w:xpath="/ns0:coreProperties[1]/ns1:subject[1]" w:storeItemID="{6C3C8BC8-F283-45AE-878A-BAB7291924A1}"/>
                     <w:text/>
                   </w:sdtPr>
-                  <w:sdtEndPr/>
                   <w:sdtContent>
                     <w:r>
                       <w:rPr>
@@ -280,43 +435,7 @@
                     <w:sz w:val="28"/>
                     <w:szCs w:val="28"/>
                   </w:rPr>
-                  <w:t>de tweets selon les topics en utilisant la Non-</w:t>
-                </w:r>
-                <w:proofErr w:type="spellStart"/>
-                <w:r>
-                  <w:rPr>
-                    <w:color w:val="2F5496" w:themeColor="accent1" w:themeShade="BF"/>
-                    <w:sz w:val="28"/>
-                    <w:szCs w:val="28"/>
-                  </w:rPr>
-                  <w:t>negative</w:t>
-                </w:r>
-                <w:proofErr w:type="spellEnd"/>
-                <w:r>
-                  <w:rPr>
-                    <w:color w:val="2F5496" w:themeColor="accent1" w:themeShade="BF"/>
-                    <w:sz w:val="28"/>
-                    <w:szCs w:val="28"/>
-                  </w:rPr>
-                  <w:t xml:space="preserve"> Matrix </w:t>
-                </w:r>
-                <w:proofErr w:type="spellStart"/>
-                <w:r>
-                  <w:rPr>
-                    <w:color w:val="2F5496" w:themeColor="accent1" w:themeShade="BF"/>
-                    <w:sz w:val="28"/>
-                    <w:szCs w:val="28"/>
-                  </w:rPr>
-                  <w:t>Factorization</w:t>
-                </w:r>
-                <w:proofErr w:type="spellEnd"/>
-                <w:r>
-                  <w:rPr>
-                    <w:color w:val="2F5496" w:themeColor="accent1" w:themeShade="BF"/>
-                    <w:sz w:val="28"/>
-                    <w:szCs w:val="28"/>
-                  </w:rPr>
-                  <w:t xml:space="preserve"> (NMF)</w:t>
+                  <w:t>de tweets selon les topics en utilisant la Non-negative Matrix Factorization (NMF)</w:t>
                 </w:r>
               </w:p>
               <w:p>
@@ -376,7 +495,6 @@
                   <w:dataBinding w:prefixMappings="xmlns:ns0='http://schemas.openxmlformats.org/package/2006/metadata/core-properties' xmlns:ns1='http://purl.org/dc/elements/1.1/'" w:xpath="/ns0:coreProperties[1]/ns1:creator[1]" w:storeItemID="{6C3C8BC8-F283-45AE-878A-BAB7291924A1}"/>
                   <w:text/>
                 </w:sdtPr>
-                <w:sdtEndPr/>
                 <w:sdtContent>
                   <w:p>
                     <w:pPr>
@@ -433,15 +551,15 @@
               <w:noProof/>
             </w:rPr>
             <w:drawing>
-              <wp:anchor distT="0" distB="0" distL="114300" distR="114300" simplePos="0" relativeHeight="251660288" behindDoc="1" locked="0" layoutInCell="1" allowOverlap="1" wp14:anchorId="4DBFFD09" wp14:editId="708DB20F">
+              <wp:anchor distT="0" distB="0" distL="114300" distR="114300" simplePos="0" relativeHeight="251660288" behindDoc="1" locked="0" layoutInCell="1" allowOverlap="1" wp14:anchorId="4DBFFD09" wp14:editId="1B52E4EE">
                 <wp:simplePos x="0" y="0"/>
                 <wp:positionH relativeFrom="page">
-                  <wp:posOffset>4705351</wp:posOffset>
+                  <wp:posOffset>4705350</wp:posOffset>
                 </wp:positionH>
                 <wp:positionV relativeFrom="paragraph">
-                  <wp:posOffset>8621453</wp:posOffset>
+                  <wp:posOffset>8008249</wp:posOffset>
                 </wp:positionV>
-                <wp:extent cx="2533650" cy="420947"/>
+                <wp:extent cx="2533650" cy="420370"/>
                 <wp:effectExtent l="0" t="0" r="0" b="0"/>
                 <wp:wrapNone/>
                 <wp:docPr id="3" name="Image 3" descr="Institut de la communication"/>
@@ -458,7 +576,7 @@
                         </pic:cNvPicPr>
                       </pic:nvPicPr>
                       <pic:blipFill>
-                        <a:blip r:embed="rId6">
+                        <a:blip r:embed="rId8">
                           <a:extLst>
                             <a:ext uri="{28A0092B-C50C-407E-A947-70E740481C1C}">
                               <a14:useLocalDpi xmlns:a14="http://schemas.microsoft.com/office/drawing/2010/main" val="0"/>
@@ -473,7 +591,7 @@
                       <pic:spPr bwMode="auto">
                         <a:xfrm>
                           <a:off x="0" y="0"/>
-                          <a:ext cx="2540527" cy="422090"/>
+                          <a:ext cx="2533650" cy="420370"/>
                         </a:xfrm>
                         <a:prstGeom prst="rect">
                           <a:avLst/>
@@ -500,13 +618,13 @@
               <w:noProof/>
             </w:rPr>
             <w:drawing>
-              <wp:anchor distT="0" distB="0" distL="114300" distR="114300" simplePos="0" relativeHeight="251659264" behindDoc="1" locked="0" layoutInCell="1" allowOverlap="1" wp14:anchorId="1CDBA56C" wp14:editId="62FE510B">
+              <wp:anchor distT="0" distB="0" distL="114300" distR="114300" simplePos="0" relativeHeight="251659264" behindDoc="1" locked="0" layoutInCell="1" allowOverlap="1" wp14:anchorId="1CDBA56C" wp14:editId="0E204875">
                 <wp:simplePos x="0" y="0"/>
                 <wp:positionH relativeFrom="column">
                   <wp:posOffset>2116455</wp:posOffset>
                 </wp:positionH>
                 <wp:positionV relativeFrom="paragraph">
-                  <wp:posOffset>8508365</wp:posOffset>
+                  <wp:posOffset>7921889</wp:posOffset>
                 </wp:positionV>
                 <wp:extent cx="882015" cy="535940"/>
                 <wp:effectExtent l="0" t="0" r="0" b="0"/>
@@ -525,7 +643,7 @@
                         </pic:cNvPicPr>
                       </pic:nvPicPr>
                       <pic:blipFill>
-                        <a:blip r:embed="rId7">
+                        <a:blip r:embed="rId9">
                           <a:extLst>
                             <a:ext uri="{28A0092B-C50C-407E-A947-70E740481C1C}">
                               <a14:useLocalDpi xmlns:a14="http://schemas.microsoft.com/office/drawing/2010/main" val="0"/>
@@ -561,13 +679,13 @@
               <w:noProof/>
             </w:rPr>
             <w:drawing>
-              <wp:anchor distT="0" distB="0" distL="114300" distR="114300" simplePos="0" relativeHeight="251658240" behindDoc="1" locked="0" layoutInCell="1" allowOverlap="1" wp14:anchorId="67ABBC85" wp14:editId="3B5BA4BA">
+              <wp:anchor distT="0" distB="0" distL="114300" distR="114300" simplePos="0" relativeHeight="251658240" behindDoc="1" locked="0" layoutInCell="1" allowOverlap="1" wp14:anchorId="67ABBC85" wp14:editId="4215A7B5">
                 <wp:simplePos x="0" y="0"/>
                 <wp:positionH relativeFrom="column">
                   <wp:posOffset>47625</wp:posOffset>
                 </wp:positionH>
                 <wp:positionV relativeFrom="paragraph">
-                  <wp:posOffset>8498205</wp:posOffset>
+                  <wp:posOffset>7893314</wp:posOffset>
                 </wp:positionV>
                 <wp:extent cx="1094740" cy="619125"/>
                 <wp:effectExtent l="0" t="0" r="0" b="0"/>
@@ -586,7 +704,7 @@
                         </pic:cNvPicPr>
                       </pic:nvPicPr>
                       <pic:blipFill>
-                        <a:blip r:embed="rId8">
+                        <a:blip r:embed="rId10">
                           <a:extLst>
                             <a:ext uri="{28A0092B-C50C-407E-A947-70E740481C1C}">
                               <a14:useLocalDpi xmlns:a14="http://schemas.microsoft.com/office/drawing/2010/main" val="0"/>
@@ -633,14 +751,7 @@
         </w:p>
         <w:sdt>
           <w:sdtPr>
-            <w:rPr>
-              <w:rFonts w:asciiTheme="minorHAnsi" w:eastAsiaTheme="minorHAnsi" w:hAnsiTheme="minorHAnsi" w:cstheme="minorBidi"/>
-              <w:color w:val="auto"/>
-              <w:sz w:val="22"/>
-              <w:szCs w:val="22"/>
-              <w:lang w:eastAsia="en-US"/>
-            </w:rPr>
-            <w:id w:val="-1723362784"/>
+            <w:id w:val="-1011451463"/>
             <w:docPartObj>
               <w:docPartGallery w:val="Table of Contents"/>
               <w:docPartUnique/>
@@ -648,8 +759,13 @@
           </w:sdtPr>
           <w:sdtEndPr>
             <w:rPr>
+              <w:rFonts w:asciiTheme="minorHAnsi" w:eastAsiaTheme="minorHAnsi" w:hAnsiTheme="minorHAnsi" w:cstheme="minorBidi"/>
               <w:b/>
               <w:bCs/>
+              <w:color w:val="auto"/>
+              <w:sz w:val="22"/>
+              <w:szCs w:val="22"/>
+              <w:lang w:eastAsia="en-US"/>
             </w:rPr>
           </w:sdtEndPr>
           <w:sdtContent>
@@ -662,16 +778,1142 @@
               </w:r>
             </w:p>
             <w:p>
-              <w:fldSimple w:instr=" TOC \o &quot;1-3&quot; \h \z \u ">
-                <w:r>
-                  <w:rPr>
-                    <w:b/>
-                    <w:bCs/>
-                    <w:noProof/>
-                  </w:rPr>
-                  <w:t>Aucune entrée de table des matières n'a été trouvée.</w:t>
-                </w:r>
-              </w:fldSimple>
+              <w:pPr>
+                <w:pStyle w:val="TM1"/>
+                <w:tabs>
+                  <w:tab w:val="right" w:leader="dot" w:pos="9062"/>
+                </w:tabs>
+                <w:rPr>
+                  <w:rFonts w:eastAsiaTheme="minorEastAsia"/>
+                  <w:noProof/>
+                  <w:lang w:eastAsia="fr-FR"/>
+                </w:rPr>
+              </w:pPr>
+              <w:r>
+                <w:fldChar w:fldCharType="begin"/>
+              </w:r>
+              <w:r>
+                <w:instrText xml:space="preserve"> TOC \o "1-3" \h \z \u </w:instrText>
+              </w:r>
+              <w:r>
+                <w:fldChar w:fldCharType="separate"/>
+              </w:r>
+              <w:hyperlink w:anchor="_Toc112384303" w:history="1">
+                <w:r>
+                  <w:rPr>
+                    <w:rStyle w:val="Lienhypertexte"/>
+                    <w:noProof/>
+                  </w:rPr>
+                  <w:t>Introduction</w:t>
+                </w:r>
+                <w:r>
+                  <w:rPr>
+                    <w:noProof/>
+                    <w:webHidden/>
+                  </w:rPr>
+                  <w:tab/>
+                </w:r>
+                <w:r>
+                  <w:rPr>
+                    <w:noProof/>
+                    <w:webHidden/>
+                  </w:rPr>
+                  <w:fldChar w:fldCharType="begin"/>
+                </w:r>
+                <w:r>
+                  <w:rPr>
+                    <w:noProof/>
+                    <w:webHidden/>
+                  </w:rPr>
+                  <w:instrText xml:space="preserve"> PAGEREF _Toc112384303 \h </w:instrText>
+                </w:r>
+                <w:r>
+                  <w:rPr>
+                    <w:noProof/>
+                    <w:webHidden/>
+                  </w:rPr>
+                </w:r>
+                <w:r>
+                  <w:rPr>
+                    <w:noProof/>
+                    <w:webHidden/>
+                  </w:rPr>
+                  <w:fldChar w:fldCharType="separate"/>
+                </w:r>
+                <w:r>
+                  <w:rPr>
+                    <w:noProof/>
+                    <w:webHidden/>
+                  </w:rPr>
+                  <w:t>2</w:t>
+                </w:r>
+                <w:r>
+                  <w:rPr>
+                    <w:noProof/>
+                    <w:webHidden/>
+                  </w:rPr>
+                  <w:fldChar w:fldCharType="end"/>
+                </w:r>
+              </w:hyperlink>
+            </w:p>
+            <w:p>
+              <w:pPr>
+                <w:pStyle w:val="TM2"/>
+                <w:tabs>
+                  <w:tab w:val="right" w:leader="dot" w:pos="9062"/>
+                </w:tabs>
+                <w:rPr>
+                  <w:rFonts w:eastAsiaTheme="minorEastAsia"/>
+                  <w:noProof/>
+                  <w:lang w:eastAsia="fr-FR"/>
+                </w:rPr>
+              </w:pPr>
+              <w:hyperlink w:anchor="_Toc112384304" w:history="1">
+                <w:r>
+                  <w:rPr>
+                    <w:rStyle w:val="Lienhypertexte"/>
+                    <w:noProof/>
+                  </w:rPr>
+                  <w:t>Sujet de stage</w:t>
+                </w:r>
+                <w:r>
+                  <w:rPr>
+                    <w:noProof/>
+                    <w:webHidden/>
+                  </w:rPr>
+                  <w:tab/>
+                </w:r>
+                <w:r>
+                  <w:rPr>
+                    <w:noProof/>
+                    <w:webHidden/>
+                  </w:rPr>
+                  <w:fldChar w:fldCharType="begin"/>
+                </w:r>
+                <w:r>
+                  <w:rPr>
+                    <w:noProof/>
+                    <w:webHidden/>
+                  </w:rPr>
+                  <w:instrText xml:space="preserve"> PAGEREF _Toc112384304 \h </w:instrText>
+                </w:r>
+                <w:r>
+                  <w:rPr>
+                    <w:noProof/>
+                    <w:webHidden/>
+                  </w:rPr>
+                </w:r>
+                <w:r>
+                  <w:rPr>
+                    <w:noProof/>
+                    <w:webHidden/>
+                  </w:rPr>
+                  <w:fldChar w:fldCharType="separate"/>
+                </w:r>
+                <w:r>
+                  <w:rPr>
+                    <w:noProof/>
+                    <w:webHidden/>
+                  </w:rPr>
+                  <w:t>2</w:t>
+                </w:r>
+                <w:r>
+                  <w:rPr>
+                    <w:noProof/>
+                    <w:webHidden/>
+                  </w:rPr>
+                  <w:fldChar w:fldCharType="end"/>
+                </w:r>
+              </w:hyperlink>
+            </w:p>
+            <w:p>
+              <w:pPr>
+                <w:pStyle w:val="TM2"/>
+                <w:tabs>
+                  <w:tab w:val="right" w:leader="dot" w:pos="9062"/>
+                </w:tabs>
+                <w:rPr>
+                  <w:rFonts w:eastAsiaTheme="minorEastAsia"/>
+                  <w:noProof/>
+                  <w:lang w:eastAsia="fr-FR"/>
+                </w:rPr>
+              </w:pPr>
+              <w:hyperlink w:anchor="_Toc112384305" w:history="1">
+                <w:r>
+                  <w:rPr>
+                    <w:rStyle w:val="Lienhypertexte"/>
+                    <w:noProof/>
+                  </w:rPr>
+                  <w:t>Etat de l’art</w:t>
+                </w:r>
+                <w:r>
+                  <w:rPr>
+                    <w:noProof/>
+                    <w:webHidden/>
+                  </w:rPr>
+                  <w:tab/>
+                </w:r>
+                <w:r>
+                  <w:rPr>
+                    <w:noProof/>
+                    <w:webHidden/>
+                  </w:rPr>
+                  <w:fldChar w:fldCharType="begin"/>
+                </w:r>
+                <w:r>
+                  <w:rPr>
+                    <w:noProof/>
+                    <w:webHidden/>
+                  </w:rPr>
+                  <w:instrText xml:space="preserve"> PAGEREF _Toc112384305 \h </w:instrText>
+                </w:r>
+                <w:r>
+                  <w:rPr>
+                    <w:noProof/>
+                    <w:webHidden/>
+                  </w:rPr>
+                </w:r>
+                <w:r>
+                  <w:rPr>
+                    <w:noProof/>
+                    <w:webHidden/>
+                  </w:rPr>
+                  <w:fldChar w:fldCharType="separate"/>
+                </w:r>
+                <w:r>
+                  <w:rPr>
+                    <w:noProof/>
+                    <w:webHidden/>
+                  </w:rPr>
+                  <w:t>2</w:t>
+                </w:r>
+                <w:r>
+                  <w:rPr>
+                    <w:noProof/>
+                    <w:webHidden/>
+                  </w:rPr>
+                  <w:fldChar w:fldCharType="end"/>
+                </w:r>
+              </w:hyperlink>
+            </w:p>
+            <w:p>
+              <w:pPr>
+                <w:pStyle w:val="TM1"/>
+                <w:tabs>
+                  <w:tab w:val="right" w:leader="dot" w:pos="9062"/>
+                </w:tabs>
+                <w:rPr>
+                  <w:rFonts w:eastAsiaTheme="minorEastAsia"/>
+                  <w:noProof/>
+                  <w:lang w:eastAsia="fr-FR"/>
+                </w:rPr>
+              </w:pPr>
+              <w:hyperlink w:anchor="_Toc112384306" w:history="1">
+                <w:r>
+                  <w:rPr>
+                    <w:rStyle w:val="Lienhypertexte"/>
+                    <w:noProof/>
+                  </w:rPr>
+                  <w:t>Déroulement du stage</w:t>
+                </w:r>
+                <w:r>
+                  <w:rPr>
+                    <w:noProof/>
+                    <w:webHidden/>
+                  </w:rPr>
+                  <w:tab/>
+                </w:r>
+                <w:r>
+                  <w:rPr>
+                    <w:noProof/>
+                    <w:webHidden/>
+                  </w:rPr>
+                  <w:fldChar w:fldCharType="begin"/>
+                </w:r>
+                <w:r>
+                  <w:rPr>
+                    <w:noProof/>
+                    <w:webHidden/>
+                  </w:rPr>
+                  <w:instrText xml:space="preserve"> PAGEREF _Toc112384306 \h </w:instrText>
+                </w:r>
+                <w:r>
+                  <w:rPr>
+                    <w:noProof/>
+                    <w:webHidden/>
+                  </w:rPr>
+                </w:r>
+                <w:r>
+                  <w:rPr>
+                    <w:noProof/>
+                    <w:webHidden/>
+                  </w:rPr>
+                  <w:fldChar w:fldCharType="separate"/>
+                </w:r>
+                <w:r>
+                  <w:rPr>
+                    <w:noProof/>
+                    <w:webHidden/>
+                  </w:rPr>
+                  <w:t>3</w:t>
+                </w:r>
+                <w:r>
+                  <w:rPr>
+                    <w:noProof/>
+                    <w:webHidden/>
+                  </w:rPr>
+                  <w:fldChar w:fldCharType="end"/>
+                </w:r>
+              </w:hyperlink>
+            </w:p>
+            <w:p>
+              <w:pPr>
+                <w:pStyle w:val="TM2"/>
+                <w:tabs>
+                  <w:tab w:val="right" w:leader="dot" w:pos="9062"/>
+                </w:tabs>
+                <w:rPr>
+                  <w:rFonts w:eastAsiaTheme="minorEastAsia"/>
+                  <w:noProof/>
+                  <w:lang w:eastAsia="fr-FR"/>
+                </w:rPr>
+              </w:pPr>
+              <w:hyperlink w:anchor="_Toc112384307" w:history="1">
+                <w:r>
+                  <w:rPr>
+                    <w:rStyle w:val="Lienhypertexte"/>
+                    <w:noProof/>
+                  </w:rPr>
+                  <w:t>Mes attentes</w:t>
+                </w:r>
+                <w:r>
+                  <w:rPr>
+                    <w:noProof/>
+                    <w:webHidden/>
+                  </w:rPr>
+                  <w:tab/>
+                </w:r>
+                <w:r>
+                  <w:rPr>
+                    <w:noProof/>
+                    <w:webHidden/>
+                  </w:rPr>
+                  <w:fldChar w:fldCharType="begin"/>
+                </w:r>
+                <w:r>
+                  <w:rPr>
+                    <w:noProof/>
+                    <w:webHidden/>
+                  </w:rPr>
+                  <w:instrText xml:space="preserve"> PAGEREF _Toc112384307 \h </w:instrText>
+                </w:r>
+                <w:r>
+                  <w:rPr>
+                    <w:noProof/>
+                    <w:webHidden/>
+                  </w:rPr>
+                </w:r>
+                <w:r>
+                  <w:rPr>
+                    <w:noProof/>
+                    <w:webHidden/>
+                  </w:rPr>
+                  <w:fldChar w:fldCharType="separate"/>
+                </w:r>
+                <w:r>
+                  <w:rPr>
+                    <w:noProof/>
+                    <w:webHidden/>
+                  </w:rPr>
+                  <w:t>3</w:t>
+                </w:r>
+                <w:r>
+                  <w:rPr>
+                    <w:noProof/>
+                    <w:webHidden/>
+                  </w:rPr>
+                  <w:fldChar w:fldCharType="end"/>
+                </w:r>
+              </w:hyperlink>
+            </w:p>
+            <w:p>
+              <w:pPr>
+                <w:pStyle w:val="TM2"/>
+                <w:tabs>
+                  <w:tab w:val="right" w:leader="dot" w:pos="9062"/>
+                </w:tabs>
+                <w:rPr>
+                  <w:rFonts w:eastAsiaTheme="minorEastAsia"/>
+                  <w:noProof/>
+                  <w:lang w:eastAsia="fr-FR"/>
+                </w:rPr>
+              </w:pPr>
+              <w:hyperlink w:anchor="_Toc112384308" w:history="1">
+                <w:r>
+                  <w:rPr>
+                    <w:rStyle w:val="Lienhypertexte"/>
+                    <w:noProof/>
+                  </w:rPr>
+                  <w:t>Premiers pas</w:t>
+                </w:r>
+                <w:r>
+                  <w:rPr>
+                    <w:noProof/>
+                    <w:webHidden/>
+                  </w:rPr>
+                  <w:tab/>
+                </w:r>
+                <w:r>
+                  <w:rPr>
+                    <w:noProof/>
+                    <w:webHidden/>
+                  </w:rPr>
+                  <w:fldChar w:fldCharType="begin"/>
+                </w:r>
+                <w:r>
+                  <w:rPr>
+                    <w:noProof/>
+                    <w:webHidden/>
+                  </w:rPr>
+                  <w:instrText xml:space="preserve"> PAGEREF _Toc112384308 \h </w:instrText>
+                </w:r>
+                <w:r>
+                  <w:rPr>
+                    <w:noProof/>
+                    <w:webHidden/>
+                  </w:rPr>
+                </w:r>
+                <w:r>
+                  <w:rPr>
+                    <w:noProof/>
+                    <w:webHidden/>
+                  </w:rPr>
+                  <w:fldChar w:fldCharType="separate"/>
+                </w:r>
+                <w:r>
+                  <w:rPr>
+                    <w:noProof/>
+                    <w:webHidden/>
+                  </w:rPr>
+                  <w:t>3</w:t>
+                </w:r>
+                <w:r>
+                  <w:rPr>
+                    <w:noProof/>
+                    <w:webHidden/>
+                  </w:rPr>
+                  <w:fldChar w:fldCharType="end"/>
+                </w:r>
+              </w:hyperlink>
+            </w:p>
+            <w:p>
+              <w:pPr>
+                <w:pStyle w:val="TM2"/>
+                <w:tabs>
+                  <w:tab w:val="right" w:leader="dot" w:pos="9062"/>
+                </w:tabs>
+                <w:rPr>
+                  <w:rFonts w:eastAsiaTheme="minorEastAsia"/>
+                  <w:noProof/>
+                  <w:lang w:eastAsia="fr-FR"/>
+                </w:rPr>
+              </w:pPr>
+              <w:hyperlink w:anchor="_Toc112384309" w:history="1">
+                <w:r>
+                  <w:rPr>
+                    <w:rStyle w:val="Lienhypertexte"/>
+                    <w:noProof/>
+                  </w:rPr>
+                  <w:t>Python et git hub</w:t>
+                </w:r>
+                <w:r>
+                  <w:rPr>
+                    <w:noProof/>
+                    <w:webHidden/>
+                  </w:rPr>
+                  <w:tab/>
+                </w:r>
+                <w:r>
+                  <w:rPr>
+                    <w:noProof/>
+                    <w:webHidden/>
+                  </w:rPr>
+                  <w:fldChar w:fldCharType="begin"/>
+                </w:r>
+                <w:r>
+                  <w:rPr>
+                    <w:noProof/>
+                    <w:webHidden/>
+                  </w:rPr>
+                  <w:instrText xml:space="preserve"> PAGEREF _Toc112384309 \h </w:instrText>
+                </w:r>
+                <w:r>
+                  <w:rPr>
+                    <w:noProof/>
+                    <w:webHidden/>
+                  </w:rPr>
+                </w:r>
+                <w:r>
+                  <w:rPr>
+                    <w:noProof/>
+                    <w:webHidden/>
+                  </w:rPr>
+                  <w:fldChar w:fldCharType="separate"/>
+                </w:r>
+                <w:r>
+                  <w:rPr>
+                    <w:noProof/>
+                    <w:webHidden/>
+                  </w:rPr>
+                  <w:t>4</w:t>
+                </w:r>
+                <w:r>
+                  <w:rPr>
+                    <w:noProof/>
+                    <w:webHidden/>
+                  </w:rPr>
+                  <w:fldChar w:fldCharType="end"/>
+                </w:r>
+              </w:hyperlink>
+            </w:p>
+            <w:p>
+              <w:pPr>
+                <w:pStyle w:val="TM2"/>
+                <w:tabs>
+                  <w:tab w:val="right" w:leader="dot" w:pos="9062"/>
+                </w:tabs>
+                <w:rPr>
+                  <w:rFonts w:eastAsiaTheme="minorEastAsia"/>
+                  <w:noProof/>
+                  <w:lang w:eastAsia="fr-FR"/>
+                </w:rPr>
+              </w:pPr>
+              <w:hyperlink w:anchor="_Toc112384310" w:history="1">
+                <w:r>
+                  <w:rPr>
+                    <w:rStyle w:val="Lienhypertexte"/>
+                    <w:noProof/>
+                  </w:rPr>
+                  <w:t>Analyse de tweets</w:t>
+                </w:r>
+                <w:r>
+                  <w:rPr>
+                    <w:noProof/>
+                    <w:webHidden/>
+                  </w:rPr>
+                  <w:tab/>
+                </w:r>
+                <w:r>
+                  <w:rPr>
+                    <w:noProof/>
+                    <w:webHidden/>
+                  </w:rPr>
+                  <w:fldChar w:fldCharType="begin"/>
+                </w:r>
+                <w:r>
+                  <w:rPr>
+                    <w:noProof/>
+                    <w:webHidden/>
+                  </w:rPr>
+                  <w:instrText xml:space="preserve"> PAGEREF _Toc112384310 \h </w:instrText>
+                </w:r>
+                <w:r>
+                  <w:rPr>
+                    <w:noProof/>
+                    <w:webHidden/>
+                  </w:rPr>
+                </w:r>
+                <w:r>
+                  <w:rPr>
+                    <w:noProof/>
+                    <w:webHidden/>
+                  </w:rPr>
+                  <w:fldChar w:fldCharType="separate"/>
+                </w:r>
+                <w:r>
+                  <w:rPr>
+                    <w:noProof/>
+                    <w:webHidden/>
+                  </w:rPr>
+                  <w:t>4</w:t>
+                </w:r>
+                <w:r>
+                  <w:rPr>
+                    <w:noProof/>
+                    <w:webHidden/>
+                  </w:rPr>
+                  <w:fldChar w:fldCharType="end"/>
+                </w:r>
+              </w:hyperlink>
+            </w:p>
+            <w:p>
+              <w:pPr>
+                <w:pStyle w:val="TM2"/>
+                <w:tabs>
+                  <w:tab w:val="right" w:leader="dot" w:pos="9062"/>
+                </w:tabs>
+                <w:rPr>
+                  <w:rFonts w:eastAsiaTheme="minorEastAsia"/>
+                  <w:noProof/>
+                  <w:lang w:eastAsia="fr-FR"/>
+                </w:rPr>
+              </w:pPr>
+              <w:hyperlink w:anchor="_Toc112384311" w:history="1">
+                <w:r>
+                  <w:rPr>
+                    <w:rStyle w:val="Lienhypertexte"/>
+                    <w:noProof/>
+                  </w:rPr>
+                  <w:t>Journée des stagiaires</w:t>
+                </w:r>
+                <w:r>
+                  <w:rPr>
+                    <w:noProof/>
+                    <w:webHidden/>
+                  </w:rPr>
+                  <w:tab/>
+                </w:r>
+                <w:r>
+                  <w:rPr>
+                    <w:noProof/>
+                    <w:webHidden/>
+                  </w:rPr>
+                  <w:fldChar w:fldCharType="begin"/>
+                </w:r>
+                <w:r>
+                  <w:rPr>
+                    <w:noProof/>
+                    <w:webHidden/>
+                  </w:rPr>
+                  <w:instrText xml:space="preserve"> PAGEREF _Toc112384311 \h </w:instrText>
+                </w:r>
+                <w:r>
+                  <w:rPr>
+                    <w:noProof/>
+                    <w:webHidden/>
+                  </w:rPr>
+                </w:r>
+                <w:r>
+                  <w:rPr>
+                    <w:noProof/>
+                    <w:webHidden/>
+                  </w:rPr>
+                  <w:fldChar w:fldCharType="separate"/>
+                </w:r>
+                <w:r>
+                  <w:rPr>
+                    <w:noProof/>
+                    <w:webHidden/>
+                  </w:rPr>
+                  <w:t>5</w:t>
+                </w:r>
+                <w:r>
+                  <w:rPr>
+                    <w:noProof/>
+                    <w:webHidden/>
+                  </w:rPr>
+                  <w:fldChar w:fldCharType="end"/>
+                </w:r>
+              </w:hyperlink>
+            </w:p>
+            <w:p>
+              <w:pPr>
+                <w:pStyle w:val="TM2"/>
+                <w:tabs>
+                  <w:tab w:val="right" w:leader="dot" w:pos="9062"/>
+                </w:tabs>
+                <w:rPr>
+                  <w:rFonts w:eastAsiaTheme="minorEastAsia"/>
+                  <w:noProof/>
+                  <w:lang w:eastAsia="fr-FR"/>
+                </w:rPr>
+              </w:pPr>
+              <w:hyperlink w:anchor="_Toc112384312" w:history="1">
+                <w:r>
+                  <w:rPr>
+                    <w:rStyle w:val="Lienhypertexte"/>
+                    <w:noProof/>
+                  </w:rPr>
+                  <w:t>Construction d’un algorithme</w:t>
+                </w:r>
+                <w:r>
+                  <w:rPr>
+                    <w:noProof/>
+                    <w:webHidden/>
+                  </w:rPr>
+                  <w:tab/>
+                </w:r>
+                <w:r>
+                  <w:rPr>
+                    <w:noProof/>
+                    <w:webHidden/>
+                  </w:rPr>
+                  <w:fldChar w:fldCharType="begin"/>
+                </w:r>
+                <w:r>
+                  <w:rPr>
+                    <w:noProof/>
+                    <w:webHidden/>
+                  </w:rPr>
+                  <w:instrText xml:space="preserve"> PAGEREF _Toc112384312 \h </w:instrText>
+                </w:r>
+                <w:r>
+                  <w:rPr>
+                    <w:noProof/>
+                    <w:webHidden/>
+                  </w:rPr>
+                </w:r>
+                <w:r>
+                  <w:rPr>
+                    <w:noProof/>
+                    <w:webHidden/>
+                  </w:rPr>
+                  <w:fldChar w:fldCharType="separate"/>
+                </w:r>
+                <w:r>
+                  <w:rPr>
+                    <w:noProof/>
+                    <w:webHidden/>
+                  </w:rPr>
+                  <w:t>6</w:t>
+                </w:r>
+                <w:r>
+                  <w:rPr>
+                    <w:noProof/>
+                    <w:webHidden/>
+                  </w:rPr>
+                  <w:fldChar w:fldCharType="end"/>
+                </w:r>
+              </w:hyperlink>
+            </w:p>
+            <w:p>
+              <w:pPr>
+                <w:pStyle w:val="TM1"/>
+                <w:tabs>
+                  <w:tab w:val="right" w:leader="dot" w:pos="9062"/>
+                </w:tabs>
+                <w:rPr>
+                  <w:rFonts w:eastAsiaTheme="minorEastAsia"/>
+                  <w:noProof/>
+                  <w:lang w:eastAsia="fr-FR"/>
+                </w:rPr>
+              </w:pPr>
+              <w:hyperlink w:anchor="_Toc112384313" w:history="1">
+                <w:r>
+                  <w:rPr>
+                    <w:rStyle w:val="Lienhypertexte"/>
+                    <w:noProof/>
+                  </w:rPr>
+                  <w:t>Conclusion</w:t>
+                </w:r>
+                <w:r>
+                  <w:rPr>
+                    <w:noProof/>
+                    <w:webHidden/>
+                  </w:rPr>
+                  <w:tab/>
+                </w:r>
+                <w:r>
+                  <w:rPr>
+                    <w:noProof/>
+                    <w:webHidden/>
+                  </w:rPr>
+                  <w:fldChar w:fldCharType="begin"/>
+                </w:r>
+                <w:r>
+                  <w:rPr>
+                    <w:noProof/>
+                    <w:webHidden/>
+                  </w:rPr>
+                  <w:instrText xml:space="preserve"> PAGEREF _Toc112384313 \h </w:instrText>
+                </w:r>
+                <w:r>
+                  <w:rPr>
+                    <w:noProof/>
+                    <w:webHidden/>
+                  </w:rPr>
+                </w:r>
+                <w:r>
+                  <w:rPr>
+                    <w:noProof/>
+                    <w:webHidden/>
+                  </w:rPr>
+                  <w:fldChar w:fldCharType="separate"/>
+                </w:r>
+                <w:r>
+                  <w:rPr>
+                    <w:noProof/>
+                    <w:webHidden/>
+                  </w:rPr>
+                  <w:t>8</w:t>
+                </w:r>
+                <w:r>
+                  <w:rPr>
+                    <w:noProof/>
+                    <w:webHidden/>
+                  </w:rPr>
+                  <w:fldChar w:fldCharType="end"/>
+                </w:r>
+              </w:hyperlink>
+            </w:p>
+            <w:p>
+              <w:pPr>
+                <w:pStyle w:val="TM2"/>
+                <w:tabs>
+                  <w:tab w:val="right" w:leader="dot" w:pos="9062"/>
+                </w:tabs>
+                <w:rPr>
+                  <w:rFonts w:eastAsiaTheme="minorEastAsia"/>
+                  <w:noProof/>
+                  <w:lang w:eastAsia="fr-FR"/>
+                </w:rPr>
+              </w:pPr>
+              <w:hyperlink w:anchor="_Toc112384314" w:history="1">
+                <w:r>
+                  <w:rPr>
+                    <w:rStyle w:val="Lienhypertexte"/>
+                    <w:noProof/>
+                  </w:rPr>
+                  <w:t>Objectifs atteints</w:t>
+                </w:r>
+                <w:r>
+                  <w:rPr>
+                    <w:noProof/>
+                    <w:webHidden/>
+                  </w:rPr>
+                  <w:tab/>
+                </w:r>
+                <w:r>
+                  <w:rPr>
+                    <w:noProof/>
+                    <w:webHidden/>
+                  </w:rPr>
+                  <w:fldChar w:fldCharType="begin"/>
+                </w:r>
+                <w:r>
+                  <w:rPr>
+                    <w:noProof/>
+                    <w:webHidden/>
+                  </w:rPr>
+                  <w:instrText xml:space="preserve"> PAGEREF _Toc112384314 \h </w:instrText>
+                </w:r>
+                <w:r>
+                  <w:rPr>
+                    <w:noProof/>
+                    <w:webHidden/>
+                  </w:rPr>
+                </w:r>
+                <w:r>
+                  <w:rPr>
+                    <w:noProof/>
+                    <w:webHidden/>
+                  </w:rPr>
+                  <w:fldChar w:fldCharType="separate"/>
+                </w:r>
+                <w:r>
+                  <w:rPr>
+                    <w:noProof/>
+                    <w:webHidden/>
+                  </w:rPr>
+                  <w:t>8</w:t>
+                </w:r>
+                <w:r>
+                  <w:rPr>
+                    <w:noProof/>
+                    <w:webHidden/>
+                  </w:rPr>
+                  <w:fldChar w:fldCharType="end"/>
+                </w:r>
+              </w:hyperlink>
+            </w:p>
+            <w:p>
+              <w:pPr>
+                <w:pStyle w:val="TM2"/>
+                <w:tabs>
+                  <w:tab w:val="right" w:leader="dot" w:pos="9062"/>
+                </w:tabs>
+                <w:rPr>
+                  <w:rFonts w:eastAsiaTheme="minorEastAsia"/>
+                  <w:noProof/>
+                  <w:lang w:eastAsia="fr-FR"/>
+                </w:rPr>
+              </w:pPr>
+              <w:hyperlink w:anchor="_Toc112384315" w:history="1">
+                <w:r>
+                  <w:rPr>
+                    <w:rStyle w:val="Lienhypertexte"/>
+                    <w:noProof/>
+                  </w:rPr>
+                  <w:t>Difficultés rencontrées</w:t>
+                </w:r>
+                <w:r>
+                  <w:rPr>
+                    <w:noProof/>
+                    <w:webHidden/>
+                  </w:rPr>
+                  <w:tab/>
+                </w:r>
+                <w:r>
+                  <w:rPr>
+                    <w:noProof/>
+                    <w:webHidden/>
+                  </w:rPr>
+                  <w:fldChar w:fldCharType="begin"/>
+                </w:r>
+                <w:r>
+                  <w:rPr>
+                    <w:noProof/>
+                    <w:webHidden/>
+                  </w:rPr>
+                  <w:instrText xml:space="preserve"> PAGEREF _Toc112384315 \h </w:instrText>
+                </w:r>
+                <w:r>
+                  <w:rPr>
+                    <w:noProof/>
+                    <w:webHidden/>
+                  </w:rPr>
+                </w:r>
+                <w:r>
+                  <w:rPr>
+                    <w:noProof/>
+                    <w:webHidden/>
+                  </w:rPr>
+                  <w:fldChar w:fldCharType="separate"/>
+                </w:r>
+                <w:r>
+                  <w:rPr>
+                    <w:noProof/>
+                    <w:webHidden/>
+                  </w:rPr>
+                  <w:t>8</w:t>
+                </w:r>
+                <w:r>
+                  <w:rPr>
+                    <w:noProof/>
+                    <w:webHidden/>
+                  </w:rPr>
+                  <w:fldChar w:fldCharType="end"/>
+                </w:r>
+              </w:hyperlink>
+            </w:p>
+            <w:p>
+              <w:pPr>
+                <w:pStyle w:val="TM2"/>
+                <w:tabs>
+                  <w:tab w:val="right" w:leader="dot" w:pos="9062"/>
+                </w:tabs>
+                <w:rPr>
+                  <w:rFonts w:eastAsiaTheme="minorEastAsia"/>
+                  <w:noProof/>
+                  <w:lang w:eastAsia="fr-FR"/>
+                </w:rPr>
+              </w:pPr>
+              <w:hyperlink w:anchor="_Toc112384316" w:history="1">
+                <w:r>
+                  <w:rPr>
+                    <w:rStyle w:val="Lienhypertexte"/>
+                    <w:noProof/>
+                  </w:rPr>
+                  <w:t>Les apprentissages</w:t>
+                </w:r>
+                <w:r>
+                  <w:rPr>
+                    <w:noProof/>
+                    <w:webHidden/>
+                  </w:rPr>
+                  <w:tab/>
+                </w:r>
+                <w:r>
+                  <w:rPr>
+                    <w:noProof/>
+                    <w:webHidden/>
+                  </w:rPr>
+                  <w:fldChar w:fldCharType="begin"/>
+                </w:r>
+                <w:r>
+                  <w:rPr>
+                    <w:noProof/>
+                    <w:webHidden/>
+                  </w:rPr>
+                  <w:instrText xml:space="preserve"> PAGEREF _Toc112384316 \h </w:instrText>
+                </w:r>
+                <w:r>
+                  <w:rPr>
+                    <w:noProof/>
+                    <w:webHidden/>
+                  </w:rPr>
+                </w:r>
+                <w:r>
+                  <w:rPr>
+                    <w:noProof/>
+                    <w:webHidden/>
+                  </w:rPr>
+                  <w:fldChar w:fldCharType="separate"/>
+                </w:r>
+                <w:r>
+                  <w:rPr>
+                    <w:noProof/>
+                    <w:webHidden/>
+                  </w:rPr>
+                  <w:t>8</w:t>
+                </w:r>
+                <w:r>
+                  <w:rPr>
+                    <w:noProof/>
+                    <w:webHidden/>
+                  </w:rPr>
+                  <w:fldChar w:fldCharType="end"/>
+                </w:r>
+              </w:hyperlink>
+            </w:p>
+            <w:p>
+              <w:pPr>
+                <w:pStyle w:val="TM2"/>
+                <w:tabs>
+                  <w:tab w:val="right" w:leader="dot" w:pos="9062"/>
+                </w:tabs>
+                <w:rPr>
+                  <w:rFonts w:eastAsiaTheme="minorEastAsia"/>
+                  <w:noProof/>
+                  <w:lang w:eastAsia="fr-FR"/>
+                </w:rPr>
+              </w:pPr>
+              <w:hyperlink w:anchor="_Toc112384317" w:history="1">
+                <w:r>
+                  <w:rPr>
+                    <w:rStyle w:val="Lienhypertexte"/>
+                    <w:noProof/>
+                  </w:rPr>
+                  <w:t>Ce que j’ai apprécié</w:t>
+                </w:r>
+                <w:r>
+                  <w:rPr>
+                    <w:noProof/>
+                    <w:webHidden/>
+                  </w:rPr>
+                  <w:tab/>
+                </w:r>
+                <w:r>
+                  <w:rPr>
+                    <w:noProof/>
+                    <w:webHidden/>
+                  </w:rPr>
+                  <w:fldChar w:fldCharType="begin"/>
+                </w:r>
+                <w:r>
+                  <w:rPr>
+                    <w:noProof/>
+                    <w:webHidden/>
+                  </w:rPr>
+                  <w:instrText xml:space="preserve"> PAGEREF _Toc112384317 \h </w:instrText>
+                </w:r>
+                <w:r>
+                  <w:rPr>
+                    <w:noProof/>
+                    <w:webHidden/>
+                  </w:rPr>
+                </w:r>
+                <w:r>
+                  <w:rPr>
+                    <w:noProof/>
+                    <w:webHidden/>
+                  </w:rPr>
+                  <w:fldChar w:fldCharType="separate"/>
+                </w:r>
+                <w:r>
+                  <w:rPr>
+                    <w:noProof/>
+                    <w:webHidden/>
+                  </w:rPr>
+                  <w:t>8</w:t>
+                </w:r>
+                <w:r>
+                  <w:rPr>
+                    <w:noProof/>
+                    <w:webHidden/>
+                  </w:rPr>
+                  <w:fldChar w:fldCharType="end"/>
+                </w:r>
+              </w:hyperlink>
+            </w:p>
+            <w:p>
+              <w:pPr>
+                <w:pStyle w:val="TM3"/>
+                <w:tabs>
+                  <w:tab w:val="right" w:leader="dot" w:pos="9062"/>
+                </w:tabs>
+                <w:rPr>
+                  <w:rFonts w:eastAsiaTheme="minorEastAsia"/>
+                  <w:noProof/>
+                  <w:lang w:eastAsia="fr-FR"/>
+                </w:rPr>
+              </w:pPr>
+              <w:hyperlink w:anchor="_Toc112384318" w:history="1">
+                <w:r>
+                  <w:rPr>
+                    <w:rStyle w:val="Lienhypertexte"/>
+                    <w:noProof/>
+                  </w:rPr>
+                  <w:t>Ce que j’aurai aimé faire</w:t>
+                </w:r>
+                <w:r>
+                  <w:rPr>
+                    <w:noProof/>
+                    <w:webHidden/>
+                  </w:rPr>
+                  <w:tab/>
+                </w:r>
+                <w:r>
+                  <w:rPr>
+                    <w:noProof/>
+                    <w:webHidden/>
+                  </w:rPr>
+                  <w:fldChar w:fldCharType="begin"/>
+                </w:r>
+                <w:r>
+                  <w:rPr>
+                    <w:noProof/>
+                    <w:webHidden/>
+                  </w:rPr>
+                  <w:instrText xml:space="preserve"> PAGEREF _Toc112384318 \h </w:instrText>
+                </w:r>
+                <w:r>
+                  <w:rPr>
+                    <w:noProof/>
+                    <w:webHidden/>
+                  </w:rPr>
+                </w:r>
+                <w:r>
+                  <w:rPr>
+                    <w:noProof/>
+                    <w:webHidden/>
+                  </w:rPr>
+                  <w:fldChar w:fldCharType="separate"/>
+                </w:r>
+                <w:r>
+                  <w:rPr>
+                    <w:noProof/>
+                    <w:webHidden/>
+                  </w:rPr>
+                  <w:t>8</w:t>
+                </w:r>
+                <w:r>
+                  <w:rPr>
+                    <w:noProof/>
+                    <w:webHidden/>
+                  </w:rPr>
+                  <w:fldChar w:fldCharType="end"/>
+                </w:r>
+              </w:hyperlink>
+            </w:p>
+            <w:p>
+              <w:r>
+                <w:rPr>
+                  <w:b/>
+                  <w:bCs/>
+                </w:rPr>
+                <w:fldChar w:fldCharType="end"/>
+              </w:r>
             </w:p>
           </w:sdtContent>
         </w:sdt>
@@ -681,301 +1923,2265 @@
             <w:br w:type="page"/>
           </w:r>
         </w:p>
-        <w:p/>
       </w:sdtContent>
     </w:sdt>
     <w:p>
       <w:pPr>
-        <w:pStyle w:val="Paragraphedeliste"/>
-      </w:pPr>
-    </w:p>
-    <w:p>
-      <w:pPr>
-        <w:pStyle w:val="Paragraphedeliste"/>
-        <w:numPr>
-          <w:ilvl w:val="0"/>
-          <w:numId w:val="1"/>
-        </w:numPr>
-      </w:pPr>
-      <w:r>
-        <w:t xml:space="preserve">Donné envie d’explorer un peu plus par moi-même </w:t>
-      </w:r>
-      <w:r>
-        <w:t>l’info-stat en général</w:t>
-      </w:r>
-    </w:p>
-    <w:p>
-      <w:pPr>
-        <w:pStyle w:val="Paragraphedeliste"/>
-      </w:pPr>
-    </w:p>
-    <w:p>
-      <w:r>
-        <w:t>Ce dont je vais parler </w:t>
-      </w:r>
-      <w:r>
-        <w:t xml:space="preserve">dans ce que j’ai fait </w:t>
-      </w:r>
-      <w:r>
-        <w:t>:</w:t>
-      </w:r>
-    </w:p>
-    <w:p>
-      <w:pPr>
-        <w:pStyle w:val="Paragraphedeliste"/>
-        <w:numPr>
-          <w:ilvl w:val="0"/>
-          <w:numId w:val="1"/>
-        </w:numPr>
-      </w:pPr>
-      <w:r>
-        <w:t>L’article scientifique que j’ai lu et ce que j’en ai compris</w:t>
-      </w:r>
-      <w:r>
-        <w:t xml:space="preserve"> (+lien)</w:t>
-      </w:r>
-    </w:p>
-    <w:p>
-      <w:pPr>
-        <w:pStyle w:val="Paragraphedeliste"/>
-        <w:numPr>
-          <w:ilvl w:val="0"/>
-          <w:numId w:val="1"/>
-        </w:numPr>
-      </w:pPr>
-      <w:r>
-        <w:t xml:space="preserve">Le module qu’on a suivi pour apprendre ce qu’est </w:t>
-      </w:r>
-      <w:proofErr w:type="spellStart"/>
-      <w:r>
-        <w:t>git-hub</w:t>
-      </w:r>
-      <w:proofErr w:type="spellEnd"/>
-      <w:r>
-        <w:t xml:space="preserve"> et git</w:t>
-      </w:r>
-      <w:r>
-        <w:t xml:space="preserve"> en mettant le lien</w:t>
-      </w:r>
-    </w:p>
-    <w:p>
-      <w:pPr>
-        <w:pStyle w:val="Paragraphedeliste"/>
-        <w:numPr>
-          <w:ilvl w:val="0"/>
-          <w:numId w:val="1"/>
-        </w:numPr>
-      </w:pPr>
-      <w:r>
-        <w:t>Le module de python (+ lien)</w:t>
-      </w:r>
-    </w:p>
-    <w:p>
-      <w:pPr>
-        <w:pStyle w:val="Paragraphedeliste"/>
-        <w:numPr>
-          <w:ilvl w:val="0"/>
-          <w:numId w:val="1"/>
-        </w:numPr>
-      </w:pPr>
-      <w:r>
-        <w:t>L’</w:t>
-      </w:r>
-      <w:r>
-        <w:t>exécution</w:t>
-      </w:r>
-      <w:r>
-        <w:t xml:space="preserve"> du premier </w:t>
-      </w:r>
-      <w:r>
-        <w:t xml:space="preserve">programme </w:t>
-      </w:r>
-      <w:r>
-        <w:t xml:space="preserve">de topic </w:t>
-      </w:r>
-      <w:proofErr w:type="spellStart"/>
-      <w:r>
-        <w:t>modelling</w:t>
-      </w:r>
-      <w:proofErr w:type="spellEnd"/>
-      <w:r>
-        <w:t xml:space="preserve"> avec les données d’ABC news via </w:t>
-      </w:r>
-      <w:proofErr w:type="spellStart"/>
-      <w:r>
-        <w:t>jupyter</w:t>
-      </w:r>
-      <w:proofErr w:type="spellEnd"/>
-      <w:r>
-        <w:t xml:space="preserve"> notebook</w:t>
-      </w:r>
-      <w:r>
-        <w:t xml:space="preserve"> (+ lien)</w:t>
-      </w:r>
-    </w:p>
-    <w:p>
-      <w:pPr>
-        <w:pStyle w:val="Paragraphedeliste"/>
-        <w:numPr>
-          <w:ilvl w:val="0"/>
-          <w:numId w:val="1"/>
-        </w:numPr>
-      </w:pPr>
-      <w:r>
-        <w:t>Le tutoriel d’</w:t>
-      </w:r>
-      <w:proofErr w:type="spellStart"/>
-      <w:r>
-        <w:t>Anupama</w:t>
-      </w:r>
-      <w:proofErr w:type="spellEnd"/>
+        <w:pStyle w:val="Titre1"/>
+      </w:pPr>
+      <w:bookmarkStart w:id="0" w:name="_Toc112384303"/>
+      <w:r>
+        <w:lastRenderedPageBreak/>
+        <w:t>Introduction</w:t>
+      </w:r>
+      <w:bookmarkEnd w:id="0"/>
       <w:r>
         <w:t xml:space="preserve"> </w:t>
       </w:r>
-      <w:proofErr w:type="spellStart"/>
-      <w:r>
-        <w:t>Garla</w:t>
-      </w:r>
-      <w:proofErr w:type="spellEnd"/>
-      <w:r>
-        <w:t xml:space="preserve"> que je regarde pour faire un focus sur la NMF (+ lien)</w:t>
-      </w:r>
-    </w:p>
-    <w:p>
-      <w:pPr>
-        <w:pStyle w:val="Paragraphedeliste"/>
-        <w:numPr>
-          <w:ilvl w:val="0"/>
-          <w:numId w:val="1"/>
-        </w:numPr>
-      </w:pPr>
-      <w:r>
-        <w:t>Ce que je compte faire avec d’autres données en modifiant le tutoriel d’</w:t>
-      </w:r>
-      <w:proofErr w:type="spellStart"/>
-      <w:r>
-        <w:t>Anapuma</w:t>
-      </w:r>
-      <w:proofErr w:type="spellEnd"/>
-    </w:p>
-    <w:p>
-      <w:r>
-        <w:t>Plan :</w:t>
+    </w:p>
+    <w:p>
+      <w:pPr>
+        <w:pStyle w:val="Titre2"/>
+      </w:pPr>
+      <w:bookmarkStart w:id="1" w:name="_Toc112384304"/>
+      <w:r>
+        <w:t>Sujet</w:t>
+      </w:r>
+      <w:r>
+        <w:t xml:space="preserve"> de stage</w:t>
+      </w:r>
+      <w:bookmarkEnd w:id="1"/>
+      <w:r>
+        <w:t xml:space="preserve"> </w:t>
+      </w:r>
+    </w:p>
+    <w:p>
+      <w:pPr>
+        <w:ind w:firstLine="708"/>
+        <w:rPr>
+          <w:lang w:eastAsia="fr-FR"/>
+        </w:rPr>
+      </w:pPr>
+      <w:r>
+        <w:rPr>
+          <w:lang w:eastAsia="fr-FR"/>
+        </w:rPr>
+        <w:t>« </w:t>
+      </w:r>
+      <w:r>
+        <w:rPr>
+          <w:lang w:eastAsia="fr-FR"/>
+        </w:rPr>
+        <w:t xml:space="preserve">Le sujet du stage est focalisé sur l'analyse de tweets selon les topics et leur évolution temporelles en utilisant des méthodes de type Non-Negative Matrix Factorization (NMF). Il sera l'occasion de mettre en oeuvre un code sous Python effectuant ces tâches. Le stage sera l'occasion de s'initier et de progresser dans ce langage. Dans l'idéal, le code sera amélioré de manière à détecter automatiquement les données aberrantes au moyen d'une technique très en </w:t>
+      </w:r>
+      <w:r>
+        <w:rPr>
+          <w:lang w:eastAsia="fr-FR"/>
+        </w:rPr>
+        <w:t>vogue :</w:t>
+      </w:r>
+      <w:r>
+        <w:rPr>
+          <w:lang w:eastAsia="fr-FR"/>
+        </w:rPr>
+        <w:t xml:space="preserve"> les Median of Means.</w:t>
+      </w:r>
+      <w:r>
+        <w:rPr>
+          <w:lang w:eastAsia="fr-FR"/>
+        </w:rPr>
+        <w:t> »</w:t>
+      </w:r>
+    </w:p>
+    <w:p>
+      <w:pPr>
+        <w:rPr>
+          <w:rFonts w:ascii="Calibri" w:hAnsi="Calibri" w:cs="Calibri"/>
+          <w:color w:val="000000"/>
+        </w:rPr>
+      </w:pPr>
+      <w:r>
+        <w:t xml:space="preserve">Pour la L3, j’ai effectué un stage avec le laboratoire ERIC à Lyon 2 sur le campus de Bron. Mon stage a été encadré par </w:t>
+      </w:r>
+      <w:r>
+        <w:t>Stéphane</w:t>
+      </w:r>
+      <w:r>
+        <w:t xml:space="preserve"> Chrétien</w:t>
+      </w:r>
+      <w:r>
+        <w:t>. L</w:t>
+      </w:r>
+      <w:r>
+        <w:t>’analyse de tweets via la NMF</w:t>
+      </w:r>
+      <w:r>
+        <w:t xml:space="preserve"> était le sujet principal de mon stage.</w:t>
+      </w:r>
+      <w:r>
+        <w:t xml:space="preserve"> C’est un sujet que j’ai choisi parmi</w:t>
+      </w:r>
+      <w:r>
+        <w:t xml:space="preserve"> 3 autres </w:t>
+      </w:r>
+      <w:r>
+        <w:rPr>
+          <w:rFonts w:ascii="Calibri" w:hAnsi="Calibri" w:cs="Calibri"/>
+          <w:color w:val="000000"/>
+        </w:rPr>
+        <w:t>car c</w:t>
+      </w:r>
+      <w:r>
+        <w:rPr>
+          <w:rFonts w:ascii="Calibri" w:hAnsi="Calibri" w:cs="Calibri"/>
+          <w:color w:val="000000"/>
+        </w:rPr>
+        <w:t>'est quelque chose que j'ai toujours voulu essayer et je v</w:t>
+      </w:r>
+      <w:r>
+        <w:rPr>
+          <w:rFonts w:ascii="Calibri" w:hAnsi="Calibri" w:cs="Calibri"/>
+          <w:color w:val="000000"/>
+        </w:rPr>
+        <w:t>oulais</w:t>
+      </w:r>
+      <w:r>
+        <w:rPr>
+          <w:rFonts w:ascii="Calibri" w:hAnsi="Calibri" w:cs="Calibri"/>
+          <w:color w:val="000000"/>
+        </w:rPr>
+        <w:t xml:space="preserve"> progresser en python.</w:t>
+      </w:r>
+    </w:p>
+    <w:p>
+      <w:pPr>
+        <w:pStyle w:val="Titre2"/>
+      </w:pPr>
+      <w:bookmarkStart w:id="2" w:name="_Toc112384305"/>
+      <w:r>
+        <w:t>Etat de l’art</w:t>
+      </w:r>
+      <w:bookmarkEnd w:id="2"/>
+    </w:p>
+    <w:p>
+      <w:pPr>
+        <w:ind w:firstLine="708"/>
+        <w:rPr>
+          <w:lang w:eastAsia="fr-FR"/>
+        </w:rPr>
+      </w:pPr>
+      <w:r>
+        <w:rPr>
+          <w:lang w:eastAsia="fr-FR"/>
+        </w:rPr>
+        <w:t xml:space="preserve">La </w:t>
+      </w:r>
+      <w:r>
+        <w:rPr>
+          <w:lang w:eastAsia="fr-FR"/>
+        </w:rPr>
+        <w:t>Non-Negative Matrix Factorization</w:t>
+      </w:r>
+      <w:r>
+        <w:rPr>
+          <w:lang w:eastAsia="fr-FR"/>
+        </w:rPr>
+        <w:t xml:space="preserve"> est une méthode d’analyse qui permet de trouver les sujets principaux abordés dans </w:t>
+      </w:r>
+      <w:r>
+        <w:rPr>
+          <w:lang w:eastAsia="fr-FR"/>
+        </w:rPr>
+        <w:t>d</w:t>
+      </w:r>
+      <w:r>
+        <w:rPr>
+          <w:lang w:eastAsia="fr-FR"/>
+        </w:rPr>
+        <w:t xml:space="preserve">es textes. </w:t>
+      </w:r>
+    </w:p>
+    <w:p>
+      <w:pPr>
+        <w:rPr>
+          <w:lang w:eastAsia="fr-FR"/>
+        </w:rPr>
+      </w:pPr>
+      <w:r>
+        <w:rPr>
+          <w:lang w:eastAsia="fr-FR"/>
+        </w:rPr>
+        <w:t>Dans un texte les mêmes mots vont souvent revenir lorsqu’un sujet est abordé. Lorsqu’on fait de la NMF, on constitut une matrice</w:t>
+      </w:r>
+      <w:r>
+        <w:rPr>
+          <w:lang w:eastAsia="fr-FR"/>
+        </w:rPr>
+        <w:t xml:space="preserve"> X</w:t>
+      </w:r>
+      <w:r>
+        <w:rPr>
+          <w:lang w:eastAsia="fr-FR"/>
+        </w:rPr>
+        <w:t xml:space="preserve"> ayant sur un axe les mots contenus dans les textes et sur l’autre les documents</w:t>
+      </w:r>
+      <w:r>
+        <w:rPr>
+          <w:lang w:eastAsia="fr-FR"/>
+        </w:rPr>
+        <w:t xml:space="preserve"> (les textes)</w:t>
+      </w:r>
+      <w:r>
+        <w:rPr>
+          <w:lang w:eastAsia="fr-FR"/>
+        </w:rPr>
+        <w:t>. La matrice contient la fréquence d’apparition de chaque mot par document.</w:t>
+      </w:r>
+    </w:p>
+    <w:p>
+      <w:pPr>
+        <w:rPr>
+          <w:lang w:eastAsia="fr-FR"/>
+        </w:rPr>
+      </w:pPr>
+      <w:r>
+        <w:rPr>
+          <w:lang w:eastAsia="fr-FR"/>
+        </w:rPr>
+        <w:t>Via l’analyse de cette matrice, on va créer des topics (sujets). Un topic est généralement composé de deux-trois mots qui reviennent fréquemment ensemble</w:t>
+      </w:r>
+      <w:r>
+        <w:rPr>
+          <w:lang w:eastAsia="fr-FR"/>
+        </w:rPr>
+        <w:t xml:space="preserve"> à travers les différents textes</w:t>
+      </w:r>
+      <w:r>
+        <w:rPr>
+          <w:lang w:eastAsia="fr-FR"/>
+        </w:rPr>
+        <w:t>.</w:t>
+      </w:r>
+    </w:p>
+    <w:p>
+      <w:pPr>
+        <w:rPr>
+          <w:lang w:eastAsia="fr-FR"/>
+        </w:rPr>
+      </w:pPr>
+      <w:r>
+        <w:rPr>
+          <w:lang w:eastAsia="fr-FR"/>
+        </w:rPr>
+        <w:t>A l’aide de ces topics, on génère deux autres matrices W et H.</w:t>
+      </w:r>
+      <w:r>
+        <w:rPr>
+          <w:lang w:eastAsia="fr-FR"/>
+        </w:rPr>
+        <w:t xml:space="preserve"> </w:t>
+      </w:r>
+      <w:r>
+        <w:rPr>
+          <w:lang w:eastAsia="fr-FR"/>
+        </w:rPr>
+        <w:t>W contient sur un axe les topics et sur l’autre les textes. C’est une matrice qui nous indique la fréquence à laquelle apparait un topic (sujet) pour chaque texte donné. H en revanche contient la fréquence d’apparition d’un mot pour chaque topic.</w:t>
+      </w:r>
+    </w:p>
+    <w:p>
+      <w:r>
+        <w:rPr>
+          <w:noProof/>
+        </w:rPr>
+        <w:drawing>
+          <wp:anchor distT="0" distB="0" distL="114300" distR="114300" simplePos="0" relativeHeight="251661312" behindDoc="0" locked="0" layoutInCell="1" allowOverlap="1" wp14:anchorId="34EBDBE8" wp14:editId="05A25EBC">
+            <wp:simplePos x="0" y="0"/>
+            <wp:positionH relativeFrom="column">
+              <wp:posOffset>2205091</wp:posOffset>
+            </wp:positionH>
+            <wp:positionV relativeFrom="paragraph">
+              <wp:posOffset>217805</wp:posOffset>
+            </wp:positionV>
+            <wp:extent cx="1017905" cy="332740"/>
+            <wp:effectExtent l="0" t="0" r="0" b="0"/>
+            <wp:wrapNone/>
+            <wp:docPr id="4" name="Image 4"/>
+            <wp:cNvGraphicFramePr>
+              <a:graphicFrameLocks xmlns:a="http://schemas.openxmlformats.org/drawingml/2006/main" noChangeAspect="1"/>
+            </wp:cNvGraphicFramePr>
+            <a:graphic xmlns:a="http://schemas.openxmlformats.org/drawingml/2006/main">
+              <a:graphicData uri="http://schemas.openxmlformats.org/drawingml/2006/picture">
+                <pic:pic xmlns:pic="http://schemas.openxmlformats.org/drawingml/2006/picture">
+                  <pic:nvPicPr>
+                    <pic:cNvPr id="1" name=""/>
+                    <pic:cNvPicPr/>
+                  </pic:nvPicPr>
+                  <pic:blipFill>
+                    <a:blip r:embed="rId11">
+                      <a:extLst>
+                        <a:ext uri="{28A0092B-C50C-407E-A947-70E740481C1C}">
+                          <a14:useLocalDpi xmlns:a14="http://schemas.microsoft.com/office/drawing/2010/main" val="0"/>
+                        </a:ext>
+                      </a:extLst>
+                    </a:blip>
+                    <a:stretch>
+                      <a:fillRect/>
+                    </a:stretch>
+                  </pic:blipFill>
+                  <pic:spPr>
+                    <a:xfrm>
+                      <a:off x="0" y="0"/>
+                      <a:ext cx="1017905" cy="332740"/>
+                    </a:xfrm>
+                    <a:prstGeom prst="rect">
+                      <a:avLst/>
+                    </a:prstGeom>
+                  </pic:spPr>
+                </pic:pic>
+              </a:graphicData>
+            </a:graphic>
+            <wp14:sizeRelH relativeFrom="margin">
+              <wp14:pctWidth>0</wp14:pctWidth>
+            </wp14:sizeRelH>
+            <wp14:sizeRelV relativeFrom="margin">
+              <wp14:pctHeight>0</wp14:pctHeight>
+            </wp14:sizeRelV>
+          </wp:anchor>
+        </w:drawing>
+      </w:r>
+      <w:r>
+        <w:t>La suite consiste à calculer la norme de Frobenius, puis à la réduire.</w:t>
+      </w:r>
+      <w:r>
+        <w:rPr>
+          <w:noProof/>
+        </w:rPr>
+        <w:t xml:space="preserve"> </w:t>
+      </w:r>
+    </w:p>
+    <w:p/>
+    <w:p>
+      <w:r>
+        <w:t>Pour réduire la norme il faut recréer tour à tour les matrices W et H de sorte que lorsqu’on refait le calcul on ait un</w:t>
+      </w:r>
+      <w:r>
+        <w:t xml:space="preserve">e norme plus petite. </w:t>
+      </w:r>
+      <w:r>
+        <w:t xml:space="preserve">Notez aussi que la matrice </w:t>
+      </w:r>
+      <w:r>
+        <w:t xml:space="preserve">que constitue le produit </w:t>
+      </w:r>
+      <w:r>
+        <w:t xml:space="preserve">WH est quasiment </w:t>
+      </w:r>
+      <w:r>
+        <w:t>égal</w:t>
+      </w:r>
+      <w:r>
+        <w:t xml:space="preserve"> à X</w:t>
+      </w:r>
+      <w:r>
+        <w:t>.</w:t>
+      </w:r>
+    </w:p>
+    <w:p>
+      <w:pPr>
+        <w:ind w:firstLine="708"/>
+      </w:pPr>
+      <w:r>
+        <w:t>En dehors de la NMF, nous</w:t>
+      </w:r>
+      <w:r>
+        <w:t xml:space="preserve"> avons </w:t>
+      </w:r>
+      <w:r>
+        <w:t>à</w:t>
+      </w:r>
+      <w:r>
+        <w:t xml:space="preserve"> disposition la LDA, NCPD et </w:t>
+      </w:r>
+      <w:r>
+        <w:t>l’</w:t>
+      </w:r>
+      <w:r>
+        <w:t>ONCPD</w:t>
+      </w:r>
+      <w:r>
+        <w:t xml:space="preserve"> comme méthode pour faire du topic modeling. </w:t>
+      </w:r>
+    </w:p>
+    <w:p>
+      <w:r>
+        <w:t>La NCPD par exemple est une variante de la NMF</w:t>
+      </w:r>
+      <w:r>
+        <w:t xml:space="preserve"> dans laquelle on utilise des tenseurs de dimension 3 à la place des matrices. Cela permet d’ajouter une dimension temporelle à l’analyse des textes. Lorsqu’on analyse des tweets, la NCPD est plus performante que la NMF car elle</w:t>
+      </w:r>
+      <w:r>
+        <w:t xml:space="preserve"> permet de voir plus précisément le moment où un sujet a été le plus actif.</w:t>
+      </w:r>
+    </w:p>
+    <w:p>
+      <w:pPr>
+        <w:rPr>
+          <w:rFonts w:asciiTheme="majorHAnsi" w:eastAsiaTheme="majorEastAsia" w:hAnsiTheme="majorHAnsi" w:cstheme="majorBidi"/>
+          <w:color w:val="2F5496" w:themeColor="accent1" w:themeShade="BF"/>
+          <w:sz w:val="32"/>
+          <w:szCs w:val="32"/>
+        </w:rPr>
+      </w:pPr>
+      <w:r>
+        <w:br w:type="page"/>
       </w:r>
     </w:p>
     <w:p>
       <w:pPr>
         <w:pStyle w:val="Titre1"/>
       </w:pPr>
-      <w:r>
-        <w:t>Introduction</w:t>
+      <w:bookmarkStart w:id="3" w:name="_Toc112384306"/>
+      <w:r>
+        <w:lastRenderedPageBreak/>
+        <w:t>Déroulement du stage</w:t>
+      </w:r>
+      <w:bookmarkEnd w:id="3"/>
+    </w:p>
+    <w:p>
+      <w:pPr>
+        <w:pStyle w:val="Titre2"/>
+      </w:pPr>
+      <w:bookmarkStart w:id="4" w:name="_Toc112384307"/>
+      <w:r>
+        <w:t>Mes attentes</w:t>
+      </w:r>
+      <w:bookmarkEnd w:id="4"/>
+    </w:p>
+    <w:p>
+      <w:pPr>
+        <w:ind w:firstLine="708"/>
+      </w:pPr>
+      <w:r>
+        <w:t>Je pensais pouvoir analyser des tweets de chez moi et trouver des faits intéressants après ce stage. Je ne connaissais pas les méthodes utilisées. Je pensais m’améliorer en python et en apprendre plus sur les façons de l’utiliser.</w:t>
+      </w:r>
+    </w:p>
+    <w:p>
+      <w:pPr>
+        <w:ind w:firstLine="708"/>
+      </w:pPr>
+      <w:r>
+        <w:t>Je pensais devoir chercher les données sur tweeter par moi-même afin de les collecter. Il y aurait ensuite</w:t>
+      </w:r>
+      <w:r>
+        <w:t xml:space="preserve"> eu</w:t>
+      </w:r>
+      <w:r>
+        <w:t xml:space="preserve"> une étape de nettoyage des données et des prétraitements afin de les rendre</w:t>
       </w:r>
       <w:r>
         <w:t xml:space="preserve"> </w:t>
       </w:r>
+      <w:r>
+        <w:t>utilisable. Je pensais que l’on construirait ensuite un programme complexe qui se chargerait de traiter les données. Je n’avais en revanche pas idée que quel genre de rendue nous a</w:t>
+      </w:r>
+      <w:r>
+        <w:t>llions avoir</w:t>
+      </w:r>
+      <w:r>
+        <w:t>.</w:t>
+      </w:r>
     </w:p>
     <w:p>
       <w:pPr>
         <w:pStyle w:val="Titre2"/>
       </w:pPr>
-      <w:r>
-        <w:t>Sujet</w:t>
-      </w:r>
-      <w:r>
-        <w:t xml:space="preserve"> de stage</w:t>
-      </w:r>
-      <w:r>
-        <w:t xml:space="preserve"> (version longue)</w:t>
-      </w:r>
-      <w:r>
-        <w:t xml:space="preserve"> et explications</w:t>
-      </w:r>
-      <w:r>
-        <w:t xml:space="preserve"> (et motivations)</w:t>
+      <w:bookmarkStart w:id="5" w:name="_Toc112384308"/>
+      <w:r>
+        <w:t>Premiers pas</w:t>
+      </w:r>
+      <w:bookmarkEnd w:id="5"/>
+    </w:p>
+    <w:p>
+      <w:pPr>
+        <w:ind w:firstLine="708"/>
+      </w:pPr>
+      <w:r>
+        <w:t xml:space="preserve">Durant la première semaine de stage j’ai été dans une </w:t>
+      </w:r>
+      <w:r>
+        <w:t>phase de recherche</w:t>
+      </w:r>
+      <w:r>
+        <w:t>.</w:t>
+      </w:r>
+      <w:r>
+        <w:t xml:space="preserve"> </w:t>
+      </w:r>
+      <w:r>
+        <w:t>Mr Chrétien</w:t>
+      </w:r>
+      <w:r>
+        <w:t xml:space="preserve"> m’a donné un article scientifique à lire</w:t>
+      </w:r>
+      <w:r>
+        <w:t>,</w:t>
+      </w:r>
+      <w:r>
+        <w:t xml:space="preserve"> </w:t>
+      </w:r>
+      <w:r>
+        <w:t xml:space="preserve">intitulé « Detecting short lasting topics using Nonnegative </w:t>
+      </w:r>
+      <w:r>
+        <w:t>Tensor decomposition »</w:t>
+      </w:r>
+      <w:r>
+        <w:t xml:space="preserve">. </w:t>
+      </w:r>
+      <w:r>
+        <w:t>C’est un article récent (2021) qui compare la NCPD (nonnegative tensor decomposition) aux autres méthodes de topic modeling</w:t>
+      </w:r>
+      <w:r>
+        <w:t xml:space="preserve"> tout en les décrivant</w:t>
+      </w:r>
+      <w:r>
+        <w:t>.</w:t>
+      </w:r>
+    </w:p>
+    <w:p>
+      <w:r>
+        <w:t>Lien de</w:t>
+      </w:r>
+      <w:r>
+        <w:t xml:space="preserve"> </w:t>
+      </w:r>
+      <w:r>
+        <w:t>l’</w:t>
+      </w:r>
+      <w:r>
+        <w:t xml:space="preserve">article : </w:t>
+      </w:r>
+      <w:hyperlink r:id="rId12" w:history="1">
+        <w:r>
+          <w:rPr>
+            <w:rStyle w:val="Lienhypertexte"/>
+          </w:rPr>
+          <w:t>https://arxiv.org/abs/2010.01600</w:t>
+        </w:r>
+      </w:hyperlink>
+    </w:p>
+    <w:p>
+      <w:r>
+        <w:rPr>
+          <w:noProof/>
+        </w:rPr>
+        <mc:AlternateContent>
+          <mc:Choice Requires="wps">
+            <w:drawing>
+              <wp:anchor distT="0" distB="0" distL="114300" distR="114300" simplePos="0" relativeHeight="251664384" behindDoc="0" locked="0" layoutInCell="1" allowOverlap="1" wp14:anchorId="29D7F078" wp14:editId="5F8A8C3E">
+                <wp:simplePos x="0" y="0"/>
+                <wp:positionH relativeFrom="column">
+                  <wp:posOffset>1887220</wp:posOffset>
+                </wp:positionH>
+                <wp:positionV relativeFrom="paragraph">
+                  <wp:posOffset>4877435</wp:posOffset>
+                </wp:positionV>
+                <wp:extent cx="2000250" cy="635"/>
+                <wp:effectExtent l="0" t="0" r="0" b="0"/>
+                <wp:wrapTopAndBottom/>
+                <wp:docPr id="7" name="Zone de texte 7"/>
+                <wp:cNvGraphicFramePr/>
+                <a:graphic xmlns:a="http://schemas.openxmlformats.org/drawingml/2006/main">
+                  <a:graphicData uri="http://schemas.microsoft.com/office/word/2010/wordprocessingShape">
+                    <wps:wsp>
+                      <wps:cNvSpPr txBox="1"/>
+                      <wps:spPr>
+                        <a:xfrm>
+                          <a:off x="0" y="0"/>
+                          <a:ext cx="2000250" cy="635"/>
+                        </a:xfrm>
+                        <a:prstGeom prst="rect">
+                          <a:avLst/>
+                        </a:prstGeom>
+                        <a:solidFill>
+                          <a:prstClr val="white"/>
+                        </a:solidFill>
+                        <a:ln>
+                          <a:noFill/>
+                        </a:ln>
+                      </wps:spPr>
+                      <wps:txbx>
+                        <w:txbxContent>
+                          <w:p>
+                            <w:pPr>
+                              <w:pStyle w:val="Lgende"/>
+                              <w:rPr>
+                                <w:noProof/>
+                              </w:rPr>
+                            </w:pPr>
+                            <w:r>
+                              <w:t xml:space="preserve">Figure </w:t>
+                            </w:r>
+                            <w:r>
+                              <w:fldChar w:fldCharType="begin"/>
+                            </w:r>
+                            <w:r>
+                              <w:instrText xml:space="preserve"> SEQ Figure \* ARABIC </w:instrText>
+                            </w:r>
+                            <w:r>
+                              <w:fldChar w:fldCharType="separate"/>
+                            </w:r>
+                            <w:r>
+                              <w:rPr>
+                                <w:noProof/>
+                              </w:rPr>
+                              <w:t>1</w:t>
+                            </w:r>
+                            <w:r>
+                              <w:fldChar w:fldCharType="end"/>
+                            </w:r>
+                            <w:r>
+                              <w:t xml:space="preserve"> Sommaire du journal de bord</w:t>
+                            </w:r>
+                          </w:p>
+                        </w:txbxContent>
+                      </wps:txbx>
+                      <wps:bodyPr rot="0" spcFirstLastPara="0" vertOverflow="overflow" horzOverflow="overflow" vert="horz" wrap="square" lIns="0" tIns="0" rIns="0" bIns="0" numCol="1" spcCol="0" rtlCol="0" fromWordArt="0" anchor="t" anchorCtr="0" forceAA="0" compatLnSpc="1">
+                        <a:prstTxWarp prst="textNoShape">
+                          <a:avLst/>
+                        </a:prstTxWarp>
+                        <a:spAutoFit/>
+                      </wps:bodyPr>
+                    </wps:wsp>
+                  </a:graphicData>
+                </a:graphic>
+              </wp:anchor>
+            </w:drawing>
+          </mc:Choice>
+          <mc:Fallback>
+            <w:pict>
+              <v:shapetype w14:anchorId="29D7F078" id="_x0000_t202" coordsize="21600,21600" o:spt="202" path="m,l,21600r21600,l21600,xe">
+                <v:stroke joinstyle="miter"/>
+                <v:path gradientshapeok="t" o:connecttype="rect"/>
+              </v:shapetype>
+              <v:shape id="Zone de texte 7" o:spid="_x0000_s1026" type="#_x0000_t202" style="position:absolute;margin-left:148.6pt;margin-top:384.05pt;width:157.5pt;height:.05pt;z-index:251664384;visibility:visible;mso-wrap-style:square;mso-wrap-distance-left:9pt;mso-wrap-distance-top:0;mso-wrap-distance-right:9pt;mso-wrap-distance-bottom:0;mso-position-horizontal:absolute;mso-position-horizontal-relative:text;mso-position-vertical:absolute;mso-position-vertical-relative:text;v-text-anchor:top" o:gfxdata="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" stroked="f">
+                <v:textbox style="mso-fit-shape-to-text:t" inset="0,0,0,0">
+                  <w:txbxContent>
+                    <w:p>
+                      <w:pPr>
+                        <w:pStyle w:val="Lgende"/>
+                        <w:rPr>
+                          <w:noProof/>
+                        </w:rPr>
+                      </w:pPr>
+                      <w:r>
+                        <w:t xml:space="preserve">Figure </w:t>
+                      </w:r>
+                      <w:r>
+                        <w:fldChar w:fldCharType="begin"/>
+                      </w:r>
+                      <w:r>
+                        <w:instrText xml:space="preserve"> SEQ Figure \* ARABIC </w:instrText>
+                      </w:r>
+                      <w:r>
+                        <w:fldChar w:fldCharType="separate"/>
+                      </w:r>
+                      <w:r>
+                        <w:rPr>
+                          <w:noProof/>
+                        </w:rPr>
+                        <w:t>1</w:t>
+                      </w:r>
+                      <w:r>
+                        <w:fldChar w:fldCharType="end"/>
+                      </w:r>
+                      <w:r>
+                        <w:t xml:space="preserve"> Sommaire du journal de bord</w:t>
+                      </w:r>
+                    </w:p>
+                  </w:txbxContent>
+                </v:textbox>
+                <w10:wrap type="topAndBottom"/>
+              </v:shape>
+            </w:pict>
+          </mc:Fallback>
+        </mc:AlternateContent>
+      </w:r>
+      <w:r>
+        <w:rPr>
+          <w:noProof/>
+        </w:rPr>
+        <w:drawing>
+          <wp:anchor distT="0" distB="0" distL="114300" distR="114300" simplePos="0" relativeHeight="251662336" behindDoc="0" locked="0" layoutInCell="1" allowOverlap="1" wp14:anchorId="57106146" wp14:editId="3D585B0C">
+            <wp:simplePos x="0" y="0"/>
+            <wp:positionH relativeFrom="column">
+              <wp:posOffset>1887615</wp:posOffset>
+            </wp:positionH>
+            <wp:positionV relativeFrom="paragraph">
+              <wp:posOffset>925099</wp:posOffset>
+            </wp:positionV>
+            <wp:extent cx="2000250" cy="3895725"/>
+            <wp:effectExtent l="0" t="0" r="0" b="9525"/>
+            <wp:wrapTopAndBottom/>
+            <wp:docPr id="6" name="Image 6" descr="Une image contenant table&#10;&#10;Description générée automatiquement"/>
+            <wp:cNvGraphicFramePr>
+              <a:graphicFrameLocks xmlns:a="http://schemas.openxmlformats.org/drawingml/2006/main" noChangeAspect="1"/>
+            </wp:cNvGraphicFramePr>
+            <a:graphic xmlns:a="http://schemas.openxmlformats.org/drawingml/2006/main">
+              <a:graphicData uri="http://schemas.openxmlformats.org/drawingml/2006/picture">
+                <pic:pic xmlns:pic="http://schemas.openxmlformats.org/drawingml/2006/picture">
+                  <pic:nvPicPr>
+                    <pic:cNvPr id="6" name="Image 6" descr="Une image contenant table&#10;&#10;Description générée automatiquement"/>
+                    <pic:cNvPicPr/>
+                  </pic:nvPicPr>
+                  <pic:blipFill>
+                    <a:blip r:embed="rId13">
+                      <a:extLst>
+                        <a:ext uri="{28A0092B-C50C-407E-A947-70E740481C1C}">
+                          <a14:useLocalDpi xmlns:a14="http://schemas.microsoft.com/office/drawing/2010/main" val="0"/>
+                        </a:ext>
+                      </a:extLst>
+                    </a:blip>
+                    <a:stretch>
+                      <a:fillRect/>
+                    </a:stretch>
+                  </pic:blipFill>
+                  <pic:spPr>
+                    <a:xfrm>
+                      <a:off x="0" y="0"/>
+                      <a:ext cx="2000250" cy="3895725"/>
+                    </a:xfrm>
+                    <a:prstGeom prst="rect">
+                      <a:avLst/>
+                    </a:prstGeom>
+                  </pic:spPr>
+                </pic:pic>
+              </a:graphicData>
+            </a:graphic>
+          </wp:anchor>
+        </w:drawing>
+      </w:r>
+      <w:r>
+        <w:t>J’ai créé un document dans lequel j’ai mi</w:t>
+      </w:r>
+      <w:r>
+        <w:t>s</w:t>
+      </w:r>
+      <w:r>
+        <w:t xml:space="preserve"> par écrit ce que je comprenais ou non à mesure que je lisais l’article.</w:t>
+      </w:r>
+      <w:r>
+        <w:t xml:space="preserve"> Ce document m’a ensuite servi de journal de bord afin de suivre mon avancement au jour le jour.</w:t>
+      </w:r>
+      <w:r>
+        <w:t xml:space="preserve"> C’était un bon moyen d’analyser tous les éléments mis à ma disposition et d’avoir un suivi de ce que je devais faire d’un jour à l’autre.</w:t>
+      </w:r>
+      <w:r>
+        <w:t xml:space="preserve"> Cependant j’ai aussi </w:t>
+      </w:r>
+      <w:r>
+        <w:t xml:space="preserve">J’ai fait quelques schémas et pris des notes sur papier. </w:t>
+      </w:r>
+    </w:p>
+    <w:p>
+      <w:pPr>
+        <w:ind w:firstLine="708"/>
+      </w:pPr>
+    </w:p>
+    <w:p>
+      <w:pPr>
+        <w:ind w:firstLine="708"/>
+      </w:pPr>
+      <w:r>
+        <w:lastRenderedPageBreak/>
+        <w:t>Dès le début du stage ce sont à travers des échanges que</w:t>
+      </w:r>
+      <w:r>
+        <w:t xml:space="preserve"> j’ai compris</w:t>
+      </w:r>
+      <w:r>
+        <w:t xml:space="preserve"> plusieurs des concept</w:t>
+      </w:r>
+      <w:r>
+        <w:t xml:space="preserve">s clés. </w:t>
+      </w:r>
+      <w:r>
+        <w:t>Afin de comprendre les tens</w:t>
+      </w:r>
+      <w:r>
+        <w:t>eu</w:t>
+      </w:r>
+      <w:r>
+        <w:t>r</w:t>
+      </w:r>
+      <w:r>
+        <w:t>s</w:t>
+      </w:r>
+      <w:r>
+        <w:t>, j’</w:t>
+      </w:r>
+      <w:r>
+        <w:t>ai</w:t>
+      </w:r>
+      <w:r>
+        <w:t xml:space="preserve"> par exemple</w:t>
+      </w:r>
+      <w:r>
+        <w:t xml:space="preserve"> questionné Mr Chrétiens </w:t>
+      </w:r>
+      <w:r>
+        <w:t>et d’autres élèves</w:t>
+      </w:r>
+      <w:r>
+        <w:t>.</w:t>
+      </w:r>
+      <w:r>
+        <w:t xml:space="preserve"> J’ai pu </w:t>
+      </w:r>
+      <w:r>
+        <w:t>échanger</w:t>
+      </w:r>
+      <w:r>
+        <w:t xml:space="preserve"> avec </w:t>
+      </w:r>
+      <w:r>
+        <w:t xml:space="preserve">Loïck </w:t>
+      </w:r>
+      <w:r>
+        <w:t>qui travaillait sur la LDA et cela nous a permit de mieux visualiser les étapes à suivre</w:t>
+      </w:r>
+      <w:r>
+        <w:t xml:space="preserve"> pour faire du topic modeling.</w:t>
+      </w:r>
+    </w:p>
+    <w:p>
+      <w:pPr>
+        <w:ind w:firstLine="708"/>
+      </w:pPr>
+      <w:r>
+        <w:t>T</w:t>
+      </w:r>
+      <w:r>
+        <w:t>out le long de mon stage</w:t>
+      </w:r>
+      <w:r>
+        <w:t>, j</w:t>
+      </w:r>
+      <w:r>
+        <w:t>’ai</w:t>
+      </w:r>
+      <w:r>
+        <w:t xml:space="preserve"> aussi</w:t>
+      </w:r>
+      <w:r>
+        <w:t xml:space="preserve"> recherché des </w:t>
+      </w:r>
+      <w:r>
+        <w:t>vidéos</w:t>
+      </w:r>
+      <w:r>
+        <w:t xml:space="preserve"> en lien avec la N</w:t>
+      </w:r>
+      <w:r>
+        <w:t xml:space="preserve">MF et </w:t>
+      </w:r>
+      <w:r>
+        <w:t>autres notions tels que la représent</w:t>
+      </w:r>
+      <w:r>
+        <w:t>ation</w:t>
+      </w:r>
+      <w:r>
+        <w:t xml:space="preserve"> les topics. Il se trouve dans mon journal de bord la plupart des ressources que j’ai consulté ainsi que des captures d’écran afin d</w:t>
+      </w:r>
+      <w:r>
+        <w:t xml:space="preserve">’y </w:t>
+      </w:r>
+      <w:r>
+        <w:t>illustrer</w:t>
+      </w:r>
+      <w:r>
+        <w:t xml:space="preserve"> mes réflexions</w:t>
+      </w:r>
+      <w:r>
+        <w:t>.</w:t>
       </w:r>
     </w:p>
     <w:p>
       <w:pPr>
         <w:pStyle w:val="Titre2"/>
       </w:pPr>
-      <w:r>
-        <w:t>Etat de l’art (introduction enjeu)</w:t>
-      </w:r>
+      <w:bookmarkStart w:id="6" w:name="_Toc112384309"/>
+      <w:r>
+        <w:t>Python et git hub</w:t>
+      </w:r>
+      <w:bookmarkEnd w:id="6"/>
+    </w:p>
+    <w:p>
+      <w:pPr>
+        <w:ind w:firstLine="708"/>
+      </w:pPr>
+      <w:r>
+        <w:t>Durant deux semaines nous avons suivi</w:t>
+      </w:r>
+      <w:r>
+        <w:t xml:space="preserve"> </w:t>
+      </w:r>
+      <w:r>
+        <w:t>des cours pour à utiliser GitHub ainsi que python afin de mettre tous les stagiaires à la page.</w:t>
+      </w:r>
+      <w:r>
+        <w:t xml:space="preserve"> </w:t>
+      </w:r>
+      <w:r>
+        <w:t>Ainsi nous pourr</w:t>
+      </w:r>
+      <w:r>
+        <w:t>i</w:t>
+      </w:r>
+      <w:r>
+        <w:t>ons partager nos programmes et documents pour travailler en équipe.</w:t>
+      </w:r>
+    </w:p>
+    <w:p>
+      <w:r>
+        <w:t>Les cours étaient encadrés par d’autres stagiaires de Mr Chrétien</w:t>
+      </w:r>
+      <w:r>
+        <w:t xml:space="preserve"> (Astrid et Benjamin)</w:t>
+      </w:r>
+      <w:r>
+        <w:t xml:space="preserve"> qui ont pu nous aider tout le long</w:t>
+      </w:r>
+      <w:r>
+        <w:t xml:space="preserve"> du stage</w:t>
+      </w:r>
+      <w:r>
+        <w:t xml:space="preserve">. </w:t>
+      </w:r>
+    </w:p>
+    <w:p>
+      <w:r>
+        <w:t>Durant la</w:t>
+      </w:r>
+      <w:r>
+        <w:t xml:space="preserve"> première partie du cours</w:t>
+      </w:r>
+      <w:r>
+        <w:t xml:space="preserve"> nous avons appris</w:t>
+      </w:r>
+      <w:r>
+        <w:t xml:space="preserve"> à utiliser </w:t>
+      </w:r>
+      <w:r>
+        <w:t>GitHub</w:t>
+      </w:r>
+      <w:r>
+        <w:t xml:space="preserve"> afin de travailler en collaboration et accéder à des ressources mis en commun.</w:t>
+      </w:r>
+    </w:p>
+    <w:p>
+      <w:r>
+        <w:t>Nous avons ensuite fait des cours de python</w:t>
+      </w:r>
+      <w:r>
+        <w:t>. Le cours</w:t>
+      </w:r>
+      <w:r>
+        <w:t xml:space="preserve"> était </w:t>
+      </w:r>
+      <w:r>
+        <w:t>accompagné</w:t>
+      </w:r>
+      <w:r>
+        <w:t xml:space="preserve"> d’exer</w:t>
+      </w:r>
+      <w:r>
+        <w:t>cices et avait pour but de nous donner les outils pour faire des analyses statistiques sur python à l’aide des différentes librairies</w:t>
+      </w:r>
+      <w:r>
+        <w:t xml:space="preserve"> et modules</w:t>
+      </w:r>
+      <w:r>
+        <w:t xml:space="preserve"> (Numpy, Scipy, Pandas…).</w:t>
+      </w:r>
+    </w:p>
+    <w:p>
+      <w:r>
+        <w:t>Lien GitHub du cours :</w:t>
+      </w:r>
+      <w:hyperlink r:id="rId14" w:history="1">
+        <w:r>
+          <w:rPr>
+            <w:rStyle w:val="Lienhypertexte"/>
+          </w:rPr>
+          <w:t xml:space="preserve"> </w:t>
+        </w:r>
+        <w:r>
+          <w:rPr>
+            <w:rStyle w:val="Lienhypertexte"/>
+          </w:rPr>
+          <w:t>https://github.com/StagiairesMIASHS/Introduction</w:t>
+        </w:r>
+      </w:hyperlink>
     </w:p>
     <w:p>
       <w:pPr>
         <w:pStyle w:val="Titre2"/>
       </w:pPr>
-      <w:r>
-        <w:t>Lieux</w:t>
-      </w:r>
-      <w:r>
-        <w:t>, société</w:t>
-      </w:r>
-      <w:r>
-        <w:t>, Cadre</w:t>
+      <w:bookmarkStart w:id="7" w:name="_Toc112384310"/>
+      <w:r>
+        <w:t>Analyse de tweets</w:t>
+      </w:r>
+      <w:bookmarkEnd w:id="7"/>
+    </w:p>
+    <w:p>
+      <w:pPr>
+        <w:ind w:firstLine="708"/>
+      </w:pPr>
+      <w:r>
+        <w:t>Après les cours de python, nous avons</w:t>
+      </w:r>
+      <w:r>
+        <w:t xml:space="preserve"> eu</w:t>
+      </w:r>
+      <w:r>
+        <w:t xml:space="preserve"> </w:t>
+      </w:r>
+      <w:r>
+        <w:t>à</w:t>
+      </w:r>
+      <w:r>
+        <w:t xml:space="preserve"> disposition u</w:t>
+      </w:r>
+      <w:r>
+        <w:t>n repo git où se trouv</w:t>
+      </w:r>
+      <w:r>
+        <w:t>ait</w:t>
+      </w:r>
+      <w:r>
+        <w:t xml:space="preserve"> le travail de Hanbaek lyu et Lara kassab sur le topic modeling</w:t>
+      </w:r>
+      <w:r>
+        <w:t xml:space="preserve">. Il y avait aussi </w:t>
+      </w:r>
+      <w:r>
+        <w:t>des notebooks</w:t>
+      </w:r>
+      <w:r>
+        <w:t xml:space="preserve"> cont</w:t>
+      </w:r>
+      <w:r>
+        <w:t>enan</w:t>
+      </w:r>
+      <w:r>
+        <w:t xml:space="preserve">t </w:t>
+      </w:r>
+      <w:r>
+        <w:t>des</w:t>
+      </w:r>
+      <w:r>
+        <w:t xml:space="preserve"> code</w:t>
+      </w:r>
+      <w:r>
+        <w:t>s</w:t>
+      </w:r>
+      <w:r>
+        <w:t xml:space="preserve"> pour faire </w:t>
+      </w:r>
+      <w:r>
+        <w:t>de la</w:t>
+      </w:r>
+      <w:r>
+        <w:t xml:space="preserve"> NMF</w:t>
+      </w:r>
+      <w:r>
+        <w:t xml:space="preserve"> mais aussi du </w:t>
+      </w:r>
+      <w:r>
+        <w:t>LDA, NCPD et ONCPD</w:t>
+      </w:r>
+      <w:r>
+        <w:t xml:space="preserve"> tout à la suite.</w:t>
+      </w:r>
+    </w:p>
+    <w:p>
+      <w:pPr>
+        <w:ind w:firstLine="708"/>
+      </w:pPr>
+      <w:r>
+        <w:t xml:space="preserve">L’exécution du premier programme de topic modeling avec les données d’ABC news via jupyter notebook </w:t>
+      </w:r>
+      <w:r>
+        <w:t>a été compliqué au départ. Il y avait plusieurs choses à installer et paramétrer mais on ne pouvait parfois s’en rendre compte qu’une fois l’erreur affichée.</w:t>
+      </w:r>
+    </w:p>
+    <w:p>
+      <w:r>
+        <w:rPr>
+          <w:noProof/>
+        </w:rPr>
+        <w:drawing>
+          <wp:anchor distT="0" distB="0" distL="114300" distR="114300" simplePos="0" relativeHeight="251665408" behindDoc="0" locked="0" layoutInCell="1" allowOverlap="1" wp14:anchorId="36345F9A" wp14:editId="070682FB">
+            <wp:simplePos x="0" y="0"/>
+            <wp:positionH relativeFrom="margin">
+              <wp:posOffset>26035</wp:posOffset>
+            </wp:positionH>
+            <wp:positionV relativeFrom="paragraph">
+              <wp:posOffset>565785</wp:posOffset>
+            </wp:positionV>
+            <wp:extent cx="4754245" cy="2089785"/>
+            <wp:effectExtent l="0" t="0" r="8255" b="5715"/>
+            <wp:wrapTopAndBottom/>
+            <wp:docPr id="9" name="Image 9" descr="Une image contenant texte&#10;&#10;Description générée automatiquement"/>
+            <wp:cNvGraphicFramePr>
+              <a:graphicFrameLocks xmlns:a="http://schemas.openxmlformats.org/drawingml/2006/main" noChangeAspect="1"/>
+            </wp:cNvGraphicFramePr>
+            <a:graphic xmlns:a="http://schemas.openxmlformats.org/drawingml/2006/main">
+              <a:graphicData uri="http://schemas.openxmlformats.org/drawingml/2006/picture">
+                <pic:pic xmlns:pic="http://schemas.openxmlformats.org/drawingml/2006/picture">
+                  <pic:nvPicPr>
+                    <pic:cNvPr id="9" name="Image 9" descr="Une image contenant texte&#10;&#10;Description générée automatiquement"/>
+                    <pic:cNvPicPr/>
+                  </pic:nvPicPr>
+                  <pic:blipFill>
+                    <a:blip r:embed="rId15">
+                      <a:extLst>
+                        <a:ext uri="{28A0092B-C50C-407E-A947-70E740481C1C}">
+                          <a14:useLocalDpi xmlns:a14="http://schemas.microsoft.com/office/drawing/2010/main" val="0"/>
+                        </a:ext>
+                      </a:extLst>
+                    </a:blip>
+                    <a:stretch>
+                      <a:fillRect/>
+                    </a:stretch>
+                  </pic:blipFill>
+                  <pic:spPr>
+                    <a:xfrm>
+                      <a:off x="0" y="0"/>
+                      <a:ext cx="4754245" cy="2089785"/>
+                    </a:xfrm>
+                    <a:prstGeom prst="rect">
+                      <a:avLst/>
+                    </a:prstGeom>
+                  </pic:spPr>
+                </pic:pic>
+              </a:graphicData>
+            </a:graphic>
+            <wp14:sizeRelH relativeFrom="margin">
+              <wp14:pctWidth>0</wp14:pctWidth>
+            </wp14:sizeRelH>
+            <wp14:sizeRelV relativeFrom="margin">
+              <wp14:pctHeight>0</wp14:pctHeight>
+            </wp14:sizeRelV>
+          </wp:anchor>
+        </w:drawing>
+      </w:r>
+      <w:r>
+        <w:t xml:space="preserve">Le programme a finalement pu s’exécuter cependant je ne comprenais pas encore toute la structure de ce dernier. </w:t>
+      </w:r>
+    </w:p>
+    <w:p>
+      <w:pPr>
+        <w:keepNext/>
+      </w:pPr>
+    </w:p>
+    <w:p>
+      <w:pPr>
+        <w:pStyle w:val="Lgende"/>
+      </w:pPr>
+      <w:r>
+        <w:t xml:space="preserve">Figure </w:t>
+      </w:r>
+      <w:r>
+        <w:fldChar w:fldCharType="begin"/>
+      </w:r>
+      <w:r>
+        <w:instrText xml:space="preserve"> SEQ Figure \* ARABIC </w:instrText>
+      </w:r>
+      <w:r>
+        <w:fldChar w:fldCharType="separate"/>
+      </w:r>
+      <w:r>
+        <w:rPr>
+          <w:noProof/>
+        </w:rPr>
+        <w:t>2</w:t>
+      </w:r>
+      <w:r>
+        <w:fldChar w:fldCharType="end"/>
+      </w:r>
+      <w:r>
+        <w:t xml:space="preserve"> extrait du journal de bord</w:t>
+      </w:r>
+    </w:p>
+    <w:p>
+      <w:pPr>
+        <w:ind w:firstLine="708"/>
+      </w:pPr>
+      <w:r>
+        <w:lastRenderedPageBreak/>
+        <w:t>Il y a</w:t>
+      </w:r>
+      <w:r>
+        <w:t>vait</w:t>
+      </w:r>
+      <w:r>
+        <w:t xml:space="preserve"> un deuxième notebook que j’ai essayé d’exécuter plusieurs jours de suite cependant celle-ci prenait des heures et fini</w:t>
+      </w:r>
+      <w:r>
+        <w:t>s</w:t>
+      </w:r>
+      <w:r>
+        <w:t>sait par afficher des erreurs. Elle demandait beaucoup trop de ressources à l’ordinateur et je n’ai jamais pu obtenir ses résultats.</w:t>
+      </w:r>
+    </w:p>
+    <w:p>
+      <w:pPr>
+        <w:pStyle w:val="Titre2"/>
+      </w:pPr>
+      <w:bookmarkStart w:id="8" w:name="_Toc112384311"/>
+      <w:r>
+        <w:t>Journée des stagiaires</w:t>
+      </w:r>
+      <w:bookmarkEnd w:id="8"/>
+    </w:p>
+    <w:p>
+      <w:pPr>
+        <w:ind w:firstLine="708"/>
+      </w:pPr>
+      <w:r>
+        <w:t xml:space="preserve">On nous a appris durant le stage que l’on pouvait participer à la journée </w:t>
+      </w:r>
+      <w:r>
+        <w:t>des stagiaires</w:t>
+      </w:r>
+      <w:r>
+        <w:t>, cependant la date était très proche</w:t>
+      </w:r>
+      <w:r>
+        <w:t>.</w:t>
+      </w:r>
+    </w:p>
+    <w:p>
+      <w:r>
+        <w:t>J’ai décidé d’y participer avec</w:t>
+      </w:r>
+      <w:r>
+        <w:t xml:space="preserve"> Luan Dechery</w:t>
+      </w:r>
+      <w:r>
+        <w:t xml:space="preserve">, un stagiaire de L2 </w:t>
+      </w:r>
+      <w:r>
+        <w:t xml:space="preserve">MIASHS </w:t>
+      </w:r>
+      <w:r>
+        <w:t>qui travaillait sur le même sujet. Nous avons donc préparé un diaporama de 3 pages. Le but était</w:t>
+      </w:r>
+      <w:r>
+        <w:t xml:space="preserve"> d’expliquer la NMF</w:t>
+      </w:r>
+      <w:r>
+        <w:t xml:space="preserve"> d’une façon simple</w:t>
+      </w:r>
+      <w:r>
+        <w:t xml:space="preserve"> avec un diaporama court mais parlant. </w:t>
+      </w:r>
+    </w:p>
+    <w:p>
+      <w:r>
+        <w:t xml:space="preserve">Je doute que tout le monde ait vraiment compris ce qu’est la NMF </w:t>
+      </w:r>
+      <w:r>
+        <w:t xml:space="preserve">grâce </w:t>
+      </w:r>
+      <w:r>
+        <w:t>et son fonctionnement</w:t>
+      </w:r>
+      <w:r>
+        <w:t xml:space="preserve"> grâce à notre présentation</w:t>
+      </w:r>
+      <w:r>
+        <w:t xml:space="preserve">. Cependant </w:t>
+      </w:r>
+      <w:r>
+        <w:t>I</w:t>
+      </w:r>
+      <w:r>
+        <w:t xml:space="preserve">ls en auront entendu </w:t>
+      </w:r>
+      <w:r>
+        <w:t>parler</w:t>
+      </w:r>
+      <w:r>
+        <w:t xml:space="preserve"> et auront vu les notions principales comme la norme de Frobenius.</w:t>
+      </w:r>
+    </w:p>
+    <w:p>
+      <w:r>
+        <w:t xml:space="preserve">Nous avons fait </w:t>
+      </w:r>
+      <w:r>
+        <w:t>le</w:t>
+      </w:r>
+      <w:r>
+        <w:t xml:space="preserve"> choix d’illustrations simples mais qui attirent l’attention.</w:t>
+      </w:r>
+    </w:p>
+    <w:p>
+      <w:r>
+        <w:t xml:space="preserve">J’ai pu </w:t>
+      </w:r>
+      <w:r>
+        <w:t>réexpliquer</w:t>
+      </w:r>
+      <w:r>
+        <w:t xml:space="preserve"> </w:t>
+      </w:r>
+      <w:r>
+        <w:t xml:space="preserve">pendant la pose qui a suivi l’exposé le fonctionnement de la NMF </w:t>
+      </w:r>
+      <w:r>
+        <w:t xml:space="preserve">à quelques collègues </w:t>
+      </w:r>
+      <w:r>
+        <w:t xml:space="preserve">et j’ai répondu à </w:t>
+      </w:r>
+      <w:r>
+        <w:t>leurs</w:t>
+      </w:r>
+      <w:r>
+        <w:t xml:space="preserve"> questions</w:t>
+      </w:r>
+      <w:r>
+        <w:t>.</w:t>
+      </w:r>
+    </w:p>
+    <w:p>
+      <w:pPr>
+        <w:keepNext/>
+      </w:pPr>
+      <w:r>
+        <w:rPr>
+          <w:noProof/>
+        </w:rPr>
+        <w:drawing>
+          <wp:inline distT="0" distB="0" distL="0" distR="0" wp14:anchorId="0E1A839B" wp14:editId="3567F5AB">
+            <wp:extent cx="5715452" cy="3075709"/>
+            <wp:effectExtent l="0" t="0" r="0" b="0"/>
+            <wp:docPr id="90" name="Image 90" descr="Une image contenant texte&#10;&#10;Description générée automatiquement"/>
+            <wp:cNvGraphicFramePr>
+              <a:graphicFrameLocks xmlns:a="http://schemas.openxmlformats.org/drawingml/2006/main" noChangeAspect="1"/>
+            </wp:cNvGraphicFramePr>
+            <a:graphic xmlns:a="http://schemas.openxmlformats.org/drawingml/2006/main">
+              <a:graphicData uri="http://schemas.openxmlformats.org/drawingml/2006/picture">
+                <pic:pic xmlns:pic="http://schemas.openxmlformats.org/drawingml/2006/picture">
+                  <pic:nvPicPr>
+                    <pic:cNvPr id="90" name="Image 90" descr="Une image contenant texte&#10;&#10;Description générée automatiquement"/>
+                    <pic:cNvPicPr/>
+                  </pic:nvPicPr>
+                  <pic:blipFill>
+                    <a:blip r:embed="rId16"/>
+                    <a:stretch>
+                      <a:fillRect/>
+                    </a:stretch>
+                  </pic:blipFill>
+                  <pic:spPr>
+                    <a:xfrm>
+                      <a:off x="0" y="0"/>
+                      <a:ext cx="5812213" cy="3127780"/>
+                    </a:xfrm>
+                    <a:prstGeom prst="rect">
+                      <a:avLst/>
+                    </a:prstGeom>
+                  </pic:spPr>
+                </pic:pic>
+              </a:graphicData>
+            </a:graphic>
+          </wp:inline>
+        </w:drawing>
+      </w:r>
+    </w:p>
+    <w:p>
+      <w:pPr>
+        <w:pStyle w:val="Lgende"/>
+      </w:pPr>
+      <w:r>
+        <w:t xml:space="preserve">Figure </w:t>
+      </w:r>
+      <w:r>
+        <w:fldChar w:fldCharType="begin"/>
+      </w:r>
+      <w:r>
+        <w:instrText xml:space="preserve"> SEQ Figure \* ARABIC </w:instrText>
+      </w:r>
+      <w:r>
+        <w:fldChar w:fldCharType="separate"/>
+      </w:r>
+      <w:r>
+        <w:rPr>
+          <w:noProof/>
+        </w:rPr>
+        <w:t>3</w:t>
+      </w:r>
+      <w:r>
+        <w:fldChar w:fldCharType="end"/>
+      </w:r>
+      <w:r>
+        <w:t xml:space="preserve"> Page 1 de la présentation</w:t>
+      </w:r>
+    </w:p>
+    <w:p>
+      <w:r>
+        <w:rPr>
+          <w:noProof/>
+        </w:rPr>
+        <w:lastRenderedPageBreak/>
+        <w:drawing>
+          <wp:inline distT="0" distB="0" distL="0" distR="0" wp14:anchorId="4A578B86" wp14:editId="2815560D">
+            <wp:extent cx="5131204" cy="2731325"/>
+            <wp:effectExtent l="0" t="0" r="0" b="0"/>
+            <wp:docPr id="91" name="Image 91"/>
+            <wp:cNvGraphicFramePr>
+              <a:graphicFrameLocks xmlns:a="http://schemas.openxmlformats.org/drawingml/2006/main" noChangeAspect="1"/>
+            </wp:cNvGraphicFramePr>
+            <a:graphic xmlns:a="http://schemas.openxmlformats.org/drawingml/2006/main">
+              <a:graphicData uri="http://schemas.openxmlformats.org/drawingml/2006/picture">
+                <pic:pic xmlns:pic="http://schemas.openxmlformats.org/drawingml/2006/picture">
+                  <pic:nvPicPr>
+                    <pic:cNvPr id="1" name=""/>
+                    <pic:cNvPicPr/>
+                  </pic:nvPicPr>
+                  <pic:blipFill>
+                    <a:blip r:embed="rId17"/>
+                    <a:stretch>
+                      <a:fillRect/>
+                    </a:stretch>
+                  </pic:blipFill>
+                  <pic:spPr>
+                    <a:xfrm>
+                      <a:off x="0" y="0"/>
+                      <a:ext cx="5188218" cy="2761674"/>
+                    </a:xfrm>
+                    <a:prstGeom prst="rect">
+                      <a:avLst/>
+                    </a:prstGeom>
+                  </pic:spPr>
+                </pic:pic>
+              </a:graphicData>
+            </a:graphic>
+          </wp:inline>
+        </w:drawing>
+      </w:r>
+      <w:r>
+        <w:rPr>
+          <w:noProof/>
+        </w:rPr>
+        <w:drawing>
+          <wp:inline distT="0" distB="0" distL="0" distR="0" wp14:anchorId="5A72D163" wp14:editId="40FE73DA">
+            <wp:extent cx="5867658" cy="3063834"/>
+            <wp:effectExtent l="0" t="0" r="0" b="3810"/>
+            <wp:docPr id="92" name="Image 92"/>
+            <wp:cNvGraphicFramePr>
+              <a:graphicFrameLocks xmlns:a="http://schemas.openxmlformats.org/drawingml/2006/main" noChangeAspect="1"/>
+            </wp:cNvGraphicFramePr>
+            <a:graphic xmlns:a="http://schemas.openxmlformats.org/drawingml/2006/main">
+              <a:graphicData uri="http://schemas.openxmlformats.org/drawingml/2006/picture">
+                <pic:pic xmlns:pic="http://schemas.openxmlformats.org/drawingml/2006/picture">
+                  <pic:nvPicPr>
+                    <pic:cNvPr id="1" name=""/>
+                    <pic:cNvPicPr/>
+                  </pic:nvPicPr>
+                  <pic:blipFill>
+                    <a:blip r:embed="rId18"/>
+                    <a:stretch>
+                      <a:fillRect/>
+                    </a:stretch>
+                  </pic:blipFill>
+                  <pic:spPr>
+                    <a:xfrm>
+                      <a:off x="0" y="0"/>
+                      <a:ext cx="5907405" cy="3084588"/>
+                    </a:xfrm>
+                    <a:prstGeom prst="rect">
+                      <a:avLst/>
+                    </a:prstGeom>
+                  </pic:spPr>
+                </pic:pic>
+              </a:graphicData>
+            </a:graphic>
+          </wp:inline>
+        </w:drawing>
+      </w:r>
+    </w:p>
+    <w:p/>
+    <w:p>
+      <w:pPr>
+        <w:pStyle w:val="Titre2"/>
+        <w:rPr>
+          <w:sz w:val="32"/>
+          <w:szCs w:val="32"/>
+        </w:rPr>
+      </w:pPr>
+      <w:bookmarkStart w:id="9" w:name="_Toc112384312"/>
+      <w:r>
+        <w:t>Construction d’un algorithme</w:t>
+      </w:r>
+      <w:bookmarkEnd w:id="9"/>
+    </w:p>
+    <w:p>
+      <w:pPr>
+        <w:ind w:firstLine="708"/>
+      </w:pPr>
+      <w:r>
+        <w:t>En recherchant un moyen de mieux visualiser ce qu’il se passe lors d’une NMF, j’ai trouvé le tutoriel d’Anapuma Garla. Elle y explique comment se passe une NMF avec des schémas parlant que j’ai ajouté à mon journal de bord et commenté. C’est de cette façon que j’ai le mieux saisi ce qu’il se passait avec la NMF.</w:t>
+      </w:r>
+    </w:p>
+    <w:p>
+      <w:r>
+        <w:t>Les explications d’Anapuma sont suivies d’un tutoriel pour faire une NMF avec comme données des discours d’inauguration présidentiel</w:t>
+      </w:r>
+      <w:r>
+        <w:t>. Je voulais à ce moment-là construire une NMF du début à la fin puis l’appliquer aux données de mon choix.</w:t>
+      </w:r>
+    </w:p>
+    <w:p>
+      <w:pPr>
+        <w:rPr>
+          <w:color w:val="0563C1" w:themeColor="hyperlink"/>
+          <w:u w:val="single"/>
+        </w:rPr>
+      </w:pPr>
+      <w:r>
+        <w:t>T</w:t>
+      </w:r>
+      <w:r>
+        <w:t>utoriel d’Anapuma</w:t>
+      </w:r>
+      <w:r>
+        <w:t xml:space="preserve"> Garla : </w:t>
+      </w:r>
+      <w:hyperlink r:id="rId19" w:history="1">
+        <w:r>
+          <w:rPr>
+            <w:rStyle w:val="Lienhypertexte"/>
+          </w:rPr>
+          <w:t>https://towardsdatascience.com/nmf-a-visual-explainer-and-python-implementation-7ecdd73491f8</w:t>
+        </w:r>
+      </w:hyperlink>
+    </w:p>
+    <w:p>
+      <w:pPr>
+        <w:keepNext/>
+      </w:pPr>
+      <w:r>
+        <w:rPr>
+          <w:noProof/>
+        </w:rPr>
+        <w:lastRenderedPageBreak/>
+        <w:drawing>
+          <wp:inline distT="0" distB="0" distL="0" distR="0" wp14:anchorId="1CFB37B5" wp14:editId="2784870D">
+            <wp:extent cx="5557652" cy="4801064"/>
+            <wp:effectExtent l="0" t="0" r="5080" b="0"/>
+            <wp:docPr id="8" name="Image 8" descr="Une image contenant texte&#10;&#10;Description générée automatiquement"/>
+            <wp:cNvGraphicFramePr>
+              <a:graphicFrameLocks xmlns:a="http://schemas.openxmlformats.org/drawingml/2006/main" noChangeAspect="1"/>
+            </wp:cNvGraphicFramePr>
+            <a:graphic xmlns:a="http://schemas.openxmlformats.org/drawingml/2006/main">
+              <a:graphicData uri="http://schemas.openxmlformats.org/drawingml/2006/picture">
+                <pic:pic xmlns:pic="http://schemas.openxmlformats.org/drawingml/2006/picture">
+                  <pic:nvPicPr>
+                    <pic:cNvPr id="8" name="Image 8" descr="Une image contenant texte&#10;&#10;Description générée automatiquement"/>
+                    <pic:cNvPicPr/>
+                  </pic:nvPicPr>
+                  <pic:blipFill>
+                    <a:blip r:embed="rId20"/>
+                    <a:stretch>
+                      <a:fillRect/>
+                    </a:stretch>
+                  </pic:blipFill>
+                  <pic:spPr>
+                    <a:xfrm>
+                      <a:off x="0" y="0"/>
+                      <a:ext cx="5557652" cy="4801064"/>
+                    </a:xfrm>
+                    <a:prstGeom prst="rect">
+                      <a:avLst/>
+                    </a:prstGeom>
+                  </pic:spPr>
+                </pic:pic>
+              </a:graphicData>
+            </a:graphic>
+          </wp:inline>
+        </w:drawing>
+      </w:r>
+    </w:p>
+    <w:p>
+      <w:pPr>
+        <w:pStyle w:val="Lgende"/>
+      </w:pPr>
+      <w:r>
+        <w:t xml:space="preserve">Figure </w:t>
+      </w:r>
+      <w:r>
+        <w:fldChar w:fldCharType="begin"/>
+      </w:r>
+      <w:r>
+        <w:instrText xml:space="preserve"> SEQ Figure \* ARABIC </w:instrText>
+      </w:r>
+      <w:r>
+        <w:fldChar w:fldCharType="separate"/>
+      </w:r>
+      <w:r>
+        <w:rPr>
+          <w:noProof/>
+        </w:rPr>
+        <w:t>4</w:t>
+      </w:r>
+      <w:r>
+        <w:fldChar w:fldCharType="end"/>
+      </w:r>
+      <w:r>
+        <w:t xml:space="preserve"> Extrait du programme "NMF_tentative_1.py" pour faire une NMF</w:t>
+      </w:r>
+    </w:p>
+    <w:p>
+      <w:pPr>
+        <w:ind w:firstLine="708"/>
+      </w:pPr>
+      <w:r>
+        <w:t>A mesure que le programme avance, j’ai rencontré quelques erreurs d’exécutions car il manqu</w:t>
+      </w:r>
+      <w:r>
+        <w:t>ait</w:t>
+      </w:r>
+      <w:r>
+        <w:t xml:space="preserve"> des modules et librairies. </w:t>
+      </w:r>
+      <w:r>
+        <w:t xml:space="preserve">En cherchant un peu j’ai souvent pu régler le problème. </w:t>
+      </w:r>
+      <w:r>
+        <w:t>Je n’ai cependant pas réussi à exécuter le programme après l’avoir fini</w:t>
+      </w:r>
+      <w:r>
+        <w:t>.</w:t>
+      </w:r>
+      <w:r>
+        <w:t xml:space="preserve"> </w:t>
+      </w:r>
+      <w:r>
+        <w:t>Il</w:t>
+      </w:r>
+      <w:r>
+        <w:t xml:space="preserve"> y avait à nouveau quelques erreurs à corriger</w:t>
+      </w:r>
+      <w:r>
+        <w:t xml:space="preserve"> dans la dernière partie</w:t>
+      </w:r>
+      <w:r>
+        <w:t>.</w:t>
+      </w:r>
+    </w:p>
+    <w:p>
+      <w:pPr>
+        <w:rPr>
+          <w:rFonts w:asciiTheme="majorHAnsi" w:eastAsiaTheme="majorEastAsia" w:hAnsiTheme="majorHAnsi" w:cstheme="majorBidi"/>
+          <w:color w:val="2F5496" w:themeColor="accent1" w:themeShade="BF"/>
+          <w:sz w:val="32"/>
+          <w:szCs w:val="32"/>
+        </w:rPr>
+      </w:pPr>
+      <w:r>
+        <w:br w:type="page"/>
       </w:r>
     </w:p>
     <w:p>
       <w:pPr>
         <w:pStyle w:val="Titre1"/>
       </w:pPr>
-      <w:r>
-        <w:t>Déroulement du stage</w:t>
-      </w:r>
+      <w:bookmarkStart w:id="10" w:name="_Toc112384313"/>
+      <w:r>
+        <w:lastRenderedPageBreak/>
+        <w:t>C</w:t>
+      </w:r>
+      <w:r>
+        <w:t>onclusion</w:t>
+      </w:r>
+      <w:bookmarkEnd w:id="10"/>
     </w:p>
     <w:p>
       <w:pPr>
         <w:pStyle w:val="Titre2"/>
       </w:pPr>
-      <w:r>
-        <w:t>Premiers pas (attentes, phase de recherche)</w:t>
-      </w:r>
-    </w:p>
-    <w:p>
-      <w:pPr>
-        <w:pStyle w:val="Titre3"/>
-      </w:pPr>
-      <w:r>
-        <w:t>Démarche</w:t>
-      </w:r>
-      <w:r>
+      <w:bookmarkStart w:id="11" w:name="_Toc112384314"/>
+      <w:r>
+        <w:t>Objectifs atteints</w:t>
+      </w:r>
+      <w:bookmarkEnd w:id="11"/>
+    </w:p>
+    <w:p>
+      <w:pPr>
+        <w:ind w:firstLine="708"/>
+        <w:rPr>
+          <w:lang w:eastAsia="fr-FR"/>
+        </w:rPr>
+      </w:pPr>
+      <w:r>
+        <w:rPr>
+          <w:lang w:eastAsia="fr-FR"/>
+        </w:rPr>
+        <w:t>J’ai fini par comprendre</w:t>
+      </w:r>
+      <w:r>
+        <w:rPr>
+          <w:lang w:eastAsia="fr-FR"/>
+        </w:rPr>
         <w:t xml:space="preserve"> </w:t>
       </w:r>
-    </w:p>
-    <w:p>
-      <w:pPr>
-        <w:pStyle w:val="Titre3"/>
-      </w:pPr>
-      <w:r>
-        <w:t>Ce que je pensais faire</w:t>
+      <w:r>
+        <w:rPr>
+          <w:lang w:eastAsia="fr-FR"/>
+        </w:rPr>
+        <w:t>le fonctionnement de</w:t>
+      </w:r>
+      <w:r>
+        <w:rPr>
+          <w:lang w:eastAsia="fr-FR"/>
+        </w:rPr>
+        <w:t xml:space="preserve"> l'analyse de tweets selon les topics et leur évolution temporelles</w:t>
+      </w:r>
+      <w:r>
+        <w:rPr>
+          <w:lang w:eastAsia="fr-FR"/>
+        </w:rPr>
+        <w:t xml:space="preserve"> avec la NMF</w:t>
+      </w:r>
+      <w:r>
+        <w:rPr>
+          <w:lang w:eastAsia="fr-FR"/>
+        </w:rPr>
+        <w:t>.</w:t>
+      </w:r>
+      <w:r>
+        <w:rPr>
+          <w:lang w:eastAsia="fr-FR"/>
+        </w:rPr>
+        <w:t xml:space="preserve"> Cependant je n’ai pas </w:t>
+      </w:r>
+      <w:r>
+        <w:rPr>
+          <w:lang w:eastAsia="fr-FR"/>
+        </w:rPr>
+        <w:t xml:space="preserve">pu </w:t>
+      </w:r>
+      <w:r>
+        <w:rPr>
+          <w:lang w:eastAsia="fr-FR"/>
+        </w:rPr>
+        <w:t>exécuter</w:t>
+      </w:r>
+      <w:r>
+        <w:rPr>
+          <w:lang w:eastAsia="fr-FR"/>
+        </w:rPr>
+        <w:t xml:space="preserve"> </w:t>
+      </w:r>
+      <w:r>
+        <w:rPr>
+          <w:lang w:eastAsia="fr-FR"/>
+        </w:rPr>
+        <w:t xml:space="preserve">tout </w:t>
+      </w:r>
+      <w:r>
+        <w:rPr>
+          <w:lang w:eastAsia="fr-FR"/>
+        </w:rPr>
+        <w:t>le programme que j’ai créé en suivant le tutoriel d’Anapuma Garla.</w:t>
+      </w:r>
+    </w:p>
+    <w:p>
+      <w:pPr>
+        <w:ind w:firstLine="708"/>
+      </w:pPr>
+      <w:r>
+        <w:t>P</w:t>
+      </w:r>
+      <w:r>
+        <w:rPr>
+          <w:lang w:eastAsia="fr-FR"/>
+        </w:rPr>
+        <w:t xml:space="preserve">rogresser </w:t>
+      </w:r>
+      <w:r>
+        <w:rPr>
+          <w:lang w:eastAsia="fr-FR"/>
+        </w:rPr>
+        <w:t xml:space="preserve">en python est un objectif que je pense atteint. Le stage à élargi le champ de ce que je </w:t>
+      </w:r>
+      <w:r>
+        <w:rPr>
+          <w:lang w:eastAsia="fr-FR"/>
+        </w:rPr>
+        <w:t>savais</w:t>
+      </w:r>
+      <w:r>
+        <w:rPr>
+          <w:lang w:eastAsia="fr-FR"/>
+        </w:rPr>
+        <w:t xml:space="preserve"> faire avec ce langage.</w:t>
+      </w:r>
+      <w:r>
+        <w:t xml:space="preserve"> </w:t>
+      </w:r>
+    </w:p>
+    <w:p>
+      <w:pPr>
+        <w:ind w:firstLine="708"/>
+      </w:pPr>
+      <w:r>
+        <w:rPr>
+          <w:lang w:eastAsia="fr-FR"/>
+        </w:rPr>
+        <w:t xml:space="preserve">Dans l'idéal, le code </w:t>
+      </w:r>
+      <w:r>
+        <w:rPr>
+          <w:lang w:eastAsia="fr-FR"/>
+        </w:rPr>
+        <w:t>aurait pu être</w:t>
+      </w:r>
+      <w:r>
+        <w:rPr>
+          <w:lang w:eastAsia="fr-FR"/>
+        </w:rPr>
+        <w:t xml:space="preserve"> amélioré de manière à détecter automatiquement les données aberrantes</w:t>
+      </w:r>
+      <w:r>
+        <w:rPr>
+          <w:lang w:eastAsia="fr-FR"/>
+        </w:rPr>
+        <w:t xml:space="preserve"> mais nous ne sommes finalement pas allés jusque-là</w:t>
+      </w:r>
+      <w:r>
+        <w:rPr>
+          <w:lang w:eastAsia="fr-FR"/>
+        </w:rPr>
+        <w:t>.</w:t>
+      </w:r>
+      <w:r>
+        <w:rPr>
+          <w:lang w:eastAsia="fr-FR"/>
+        </w:rPr>
+        <w:t xml:space="preserve"> </w:t>
+      </w:r>
+      <w:r>
+        <w:t>J’ai voulu faire du topic modeling sur des données de mon choix en usant</w:t>
+      </w:r>
+      <w:r>
+        <w:t xml:space="preserve"> toutes les</w:t>
+      </w:r>
+      <w:r>
+        <w:t xml:space="preserve"> différentes méthodes présentées</w:t>
+      </w:r>
+      <w:r>
+        <w:t>.</w:t>
+      </w:r>
+      <w:r>
+        <w:t xml:space="preserve"> C’est peut-être ce qui m’a éloigné de cet objectif ci.</w:t>
       </w:r>
     </w:p>
     <w:p>
       <w:pPr>
         <w:pStyle w:val="Titre2"/>
       </w:pPr>
-      <w:r>
-        <w:t>Python et git hub (on fait des exercices)</w:t>
+      <w:bookmarkStart w:id="12" w:name="_Toc112384315"/>
+      <w:r>
+        <w:t>Difficultés rencontrées</w:t>
+      </w:r>
+      <w:bookmarkEnd w:id="12"/>
+      <w:r>
+        <w:t xml:space="preserve"> </w:t>
+      </w:r>
+    </w:p>
+    <w:p>
+      <w:pPr>
+        <w:ind w:firstLine="708"/>
+      </w:pPr>
+      <w:r>
+        <w:t>Le stage s’est bien déroulé mais n’était pas dépourvu de difficultés. En programmant, il y avait d</w:t>
+      </w:r>
+      <w:r>
+        <w:t xml:space="preserve">es morceaux de code </w:t>
+      </w:r>
+      <w:r>
+        <w:t>à</w:t>
+      </w:r>
+      <w:r>
+        <w:t xml:space="preserve"> </w:t>
+      </w:r>
+      <w:r>
+        <w:t>modifier</w:t>
+      </w:r>
+      <w:r>
+        <w:t xml:space="preserve"> et des installations à faire sans que cela ne règle tous les soucis. Il fallait donc être méticuleux et concentré pour ne pas </w:t>
+      </w:r>
+      <w:r>
+        <w:t>s</w:t>
+      </w:r>
+      <w:r>
+        <w:t xml:space="preserve">e perdre dans ce </w:t>
+      </w:r>
+      <w:r>
+        <w:t xml:space="preserve">que </w:t>
+      </w:r>
+      <w:r>
+        <w:t>l’on</w:t>
+      </w:r>
+      <w:r>
+        <w:t xml:space="preserve"> faisai</w:t>
+      </w:r>
+      <w:r>
+        <w:t>t</w:t>
+      </w:r>
+      <w:r>
+        <w:t xml:space="preserve">. </w:t>
+      </w:r>
+      <w:r>
+        <w:t>Mon de</w:t>
+      </w:r>
+      <w:r>
+        <w:t xml:space="preserve"> bord m’a servi à répertorier plusieurs des erreurs que j’ai rencontrées pour ne pas les voir se reproduire.</w:t>
+      </w:r>
+    </w:p>
+    <w:p>
+      <w:pPr>
+        <w:ind w:firstLine="708"/>
+      </w:pPr>
+      <w:r>
+        <w:t>La compréhension des articles scienti</w:t>
+      </w:r>
+      <w:r>
+        <w:t>fi</w:t>
+      </w:r>
+      <w:r>
+        <w:t>ques</w:t>
+      </w:r>
+      <w:r>
+        <w:t>, l</w:t>
+      </w:r>
+      <w:r>
+        <w:t>a compréhension des différentes parties d</w:t>
+      </w:r>
+      <w:r>
+        <w:t>es</w:t>
+      </w:r>
+      <w:r>
+        <w:t xml:space="preserve"> code</w:t>
+      </w:r>
+      <w:r>
+        <w:t>s fournis</w:t>
+      </w:r>
+      <w:r>
+        <w:t xml:space="preserve"> </w:t>
+      </w:r>
+      <w:r>
+        <w:t xml:space="preserve">ont </w:t>
+      </w:r>
+      <w:r>
+        <w:t xml:space="preserve">aussi </w:t>
+      </w:r>
+      <w:r>
+        <w:t>été</w:t>
+      </w:r>
+      <w:r>
+        <w:t xml:space="preserve"> </w:t>
+      </w:r>
+      <w:r>
+        <w:t>des</w:t>
+      </w:r>
+      <w:r>
+        <w:t xml:space="preserve"> défi</w:t>
+      </w:r>
+      <w:r>
+        <w:t>s. De même pour</w:t>
+      </w:r>
+      <w:r>
+        <w:t xml:space="preserve"> l</w:t>
+      </w:r>
+      <w:r>
+        <w:t>’interprétation des</w:t>
+      </w:r>
+      <w:r>
+        <w:t xml:space="preserve"> résultats</w:t>
+      </w:r>
+      <w:r>
+        <w:t xml:space="preserve"> </w:t>
+      </w:r>
+      <w:r>
+        <w:t>graphiques</w:t>
+      </w:r>
+      <w:r>
+        <w:t xml:space="preserve">. Il est arrivé que plusieurs stagiaires exécutent le même programme puis se demandent ce que veulent vraiment dire les résultats. Mais c’est en y pensant à plusieurs que l’on </w:t>
+      </w:r>
+      <w:r>
+        <w:t xml:space="preserve">pouvait </w:t>
+      </w:r>
+      <w:r>
+        <w:t>trouv</w:t>
+      </w:r>
+      <w:r>
+        <w:t>er</w:t>
+      </w:r>
+      <w:r>
+        <w:t xml:space="preserve"> la réponse</w:t>
+      </w:r>
+      <w:r>
+        <w:t xml:space="preserve"> le plus rapidement</w:t>
+      </w:r>
+      <w:r>
+        <w:t>.</w:t>
       </w:r>
     </w:p>
     <w:p>
       <w:pPr>
         <w:pStyle w:val="Titre2"/>
       </w:pPr>
-      <w:r>
-        <w:t>Analyse de tweets</w:t>
-      </w:r>
+      <w:bookmarkStart w:id="13" w:name="_Toc112384316"/>
+      <w:r>
+        <w:t>Les apprentissages</w:t>
+      </w:r>
+      <w:bookmarkEnd w:id="13"/>
+    </w:p>
+    <w:p>
+      <w:pPr>
+        <w:ind w:firstLine="708"/>
+      </w:pPr>
+      <w:r>
+        <w:t xml:space="preserve">Le stage a été ponctué de séquences durant lesquels Mr Chrétiens est venu nous parler de notions en rapport avec les différents sujets de stage. </w:t>
+      </w:r>
+      <w:r>
+        <w:t>Nous avons ainsi eu une introduction aux signatures, sur ce que sont les tens</w:t>
+      </w:r>
+      <w:r>
+        <w:t>eurs</w:t>
+      </w:r>
+      <w:r>
+        <w:t>, la façon de faire des calculs avec</w:t>
+      </w:r>
+      <w:r>
+        <w:t xml:space="preserve"> ou encore un exposé sur le lien entre la NMF et l</w:t>
+      </w:r>
+      <w:r>
+        <w:t>’ACP.</w:t>
+      </w:r>
+      <w:r>
+        <w:t xml:space="preserve"> </w:t>
+      </w:r>
+      <w:r>
+        <w:t>A cela s’ajoutent toutes les applications et notions mathématiques que j’ai découvert en m’exerçant, en lisant ou à travers des vidéos.</w:t>
+      </w:r>
+    </w:p>
+    <w:p>
+      <w:pPr>
+        <w:pStyle w:val="Titre2"/>
+      </w:pPr>
+      <w:bookmarkStart w:id="14" w:name="_Toc112384317"/>
+      <w:r>
+        <w:t>Ce que j’ai apprécié</w:t>
+      </w:r>
+      <w:bookmarkEnd w:id="14"/>
+    </w:p>
+    <w:p>
+      <w:pPr>
+        <w:ind w:firstLine="708"/>
+      </w:pPr>
+      <w:r>
+        <w:t>Ce stage était comme une introduction à la recherche dans un environnement stimulant</w:t>
+      </w:r>
+      <w:r>
+        <w:t xml:space="preserve">. En échangeant avec mes collègues nous avons </w:t>
+      </w:r>
+      <w:r>
+        <w:t>amélio</w:t>
+      </w:r>
+      <w:r>
+        <w:t>ré notre compréhension commune de certaines notions.</w:t>
+      </w:r>
+      <w:r>
+        <w:t xml:space="preserve">  </w:t>
+      </w:r>
+    </w:p>
+    <w:p>
+      <w:pPr>
+        <w:ind w:firstLine="708"/>
+      </w:pPr>
+      <w:r>
+        <w:t>De plus, Mr Chrétien a pu nous raconter plein d’anecdotes sur le monde de la recherche et sur l’apprentissage en générale.</w:t>
+      </w:r>
+      <w:r>
+        <w:t xml:space="preserve"> C’était très enrichissant.</w:t>
+      </w:r>
+    </w:p>
+    <w:p>
+      <w:pPr>
+        <w:ind w:firstLine="708"/>
+      </w:pPr>
+      <w:r>
+        <w:t>Je me suis rendu</w:t>
+      </w:r>
+      <w:r>
+        <w:t xml:space="preserve"> compte</w:t>
+      </w:r>
+      <w:r>
+        <w:t xml:space="preserve"> au </w:t>
+      </w:r>
+      <w:r>
+        <w:t>cours</w:t>
+      </w:r>
+      <w:r>
+        <w:t xml:space="preserve"> du stage que le document tableau de bord servait aux autres</w:t>
+      </w:r>
+      <w:r>
+        <w:t>. I</w:t>
+      </w:r>
+      <w:r>
+        <w:t>ls le consultaient parfois pour trouver des pistes ou se renseigner sur ce que je faisais. J’ai donc essayé de le rendre plus organisé et compréhensible</w:t>
+      </w:r>
+      <w:r>
+        <w:t>.</w:t>
+      </w:r>
+    </w:p>
+    <w:p>
+      <w:pPr>
+        <w:pStyle w:val="Titre2"/>
+      </w:pPr>
+      <w:bookmarkStart w:id="15" w:name="_Toc112384318"/>
+      <w:r>
+        <w:t>Ce que j’aurai aimé faire</w:t>
+      </w:r>
+      <w:bookmarkEnd w:id="15"/>
+    </w:p>
+    <w:p>
+      <w:pPr>
+        <w:ind w:firstLine="708"/>
+      </w:pPr>
+      <w:r>
+        <w:t xml:space="preserve">J’aurais aimé approfondir </w:t>
+      </w:r>
+      <w:r>
+        <w:t xml:space="preserve">encore plus </w:t>
+      </w:r>
+      <w:r>
+        <w:t>mes connaissances</w:t>
+      </w:r>
+      <w:r>
+        <w:t xml:space="preserve"> </w:t>
+      </w:r>
+      <w:r>
+        <w:t>en</w:t>
+      </w:r>
+      <w:r>
+        <w:t xml:space="preserve"> python.</w:t>
+      </w:r>
+      <w:r>
+        <w:t xml:space="preserve"> Même si je pense avoir vu de</w:t>
+      </w:r>
+      <w:r>
+        <w:t xml:space="preserve"> </w:t>
+      </w:r>
+      <w:r>
+        <w:t>nouvelles choses au fil du stage</w:t>
+      </w:r>
+      <w:r>
+        <w:t>, cela m’aurait peut</w:t>
+      </w:r>
+      <w:r>
+        <w:t>-être</w:t>
+      </w:r>
+      <w:r>
+        <w:t xml:space="preserve"> </w:t>
+      </w:r>
+      <w:r>
+        <w:t>permis</w:t>
+      </w:r>
+      <w:r>
+        <w:t xml:space="preserve"> de corriger les bugs</w:t>
+      </w:r>
+      <w:r>
+        <w:t xml:space="preserve"> de certains programmes et de mieux les lire.</w:t>
+      </w:r>
+    </w:p>
+    <w:p>
+      <w:pPr>
+        <w:ind w:firstLine="708"/>
+      </w:pPr>
+      <w:r>
+        <w:lastRenderedPageBreak/>
+        <w:t>Je pensais pouvoir maitriser toutes les méthodes de topic modeling à la fin de mon stage mais ce ne fut pas le cas.</w:t>
+      </w:r>
+    </w:p>
+    <w:p>
+      <w:pPr>
+        <w:ind w:firstLine="708"/>
+      </w:pPr>
+      <w:r>
+        <w:t xml:space="preserve">Je </w:t>
+      </w:r>
+      <w:r>
+        <w:t>compt</w:t>
+      </w:r>
+      <w:r>
+        <w:t>ais faire mon rapport de stage en Latex comme dernier défi</w:t>
+      </w:r>
+      <w:r>
+        <w:t>,</w:t>
+      </w:r>
+      <w:r>
+        <w:t xml:space="preserve"> mais je n’ai pas pu.</w:t>
+      </w:r>
+      <w:r>
+        <w:t xml:space="preserve"> Je sais cependant où trouver les ressources pour essayer de refaire un document en latex.</w:t>
+      </w:r>
+      <w:r>
+        <w:t xml:space="preserve"> Je pense que cela pourrait très bientôt me servir.</w:t>
+      </w:r>
+    </w:p>
+    <w:p>
+      <w:r>
+        <w:t xml:space="preserve">Voici le lien d’un tutoriel </w:t>
+      </w:r>
+      <w:r>
+        <w:t xml:space="preserve">que j’ai consulté </w:t>
+      </w:r>
+      <w:r>
+        <w:t>pour commencer à programmer en Latex</w:t>
+      </w:r>
+      <w:r>
+        <w:t xml:space="preserve"> sur Overleaf.</w:t>
+      </w:r>
+    </w:p>
+    <w:p>
+      <w:r>
+        <w:t xml:space="preserve">Lien : </w:t>
+      </w:r>
+      <w:hyperlink r:id="rId21" w:history="1">
+        <w:r>
+          <w:rPr>
+            <w:rStyle w:val="Lienhypertexte"/>
+          </w:rPr>
+          <w:t>https://fr.overleaf.com/learn/latex/Learn_LaTeX_in_30_minutes</w:t>
+        </w:r>
+      </w:hyperlink>
     </w:p>
     <w:p>
       <w:pPr>
         <w:pStyle w:val="Titre1"/>
       </w:pPr>
       <w:r>
-        <w:t>C</w:t>
-      </w:r>
-      <w:r>
-        <w:t>onclusion</w:t>
+        <w:t>Annexe</w:t>
       </w:r>
     </w:p>
     <w:p>
@@ -983,126 +4189,21 @@
         <w:pStyle w:val="Titre2"/>
       </w:pPr>
       <w:r>
-        <w:t>Objectifs atteints</w:t>
-      </w:r>
-    </w:p>
-    <w:p>
-      <w:pPr>
-        <w:pStyle w:val="Titre3"/>
-      </w:pPr>
-      <w:r>
-        <w:t>Ce que j’ai pu faire finalement</w:t>
-      </w:r>
-    </w:p>
-    <w:p>
-      <w:pPr>
-        <w:pStyle w:val="Titre2"/>
-      </w:pPr>
-      <w:r>
-        <w:t xml:space="preserve">Difficultés rencontrées </w:t>
-      </w:r>
-      <w:bookmarkStart w:id="0" w:name="_GoBack"/>
-      <w:bookmarkEnd w:id="0"/>
-    </w:p>
-    <w:p>
-      <w:pPr>
-        <w:pStyle w:val="Titre2"/>
-      </w:pPr>
-      <w:r>
-        <w:t>Ce que j’ai appris</w:t>
-      </w:r>
-    </w:p>
-    <w:p>
-      <w:pPr>
-        <w:pStyle w:val="Titre2"/>
-      </w:pPr>
-      <w:r>
-        <w:t>Ce que j’ai apprécié</w:t>
-      </w:r>
-    </w:p>
-    <w:p>
-      <w:pPr>
-        <w:pStyle w:val="Titre3"/>
-      </w:pPr>
-      <w:r>
-        <w:t>Ce que j’aurai aimé faire</w:t>
-      </w:r>
-    </w:p>
-    <w:p>
-      <w:pPr>
-        <w:pStyle w:val="Titre3"/>
-      </w:pPr>
-      <w:r>
-        <w:t>Ce stage donne envie de faire de la recherche et de s’intéresser au monde de la recherche</w:t>
-      </w:r>
-    </w:p>
-    <w:p>
-      <w:pPr>
-        <w:pStyle w:val="Titre2"/>
-      </w:pPr>
-      <w:r>
-        <w:t>Pour</w:t>
-      </w:r>
-      <w:r>
-        <w:t xml:space="preserve"> aller plus loin (ce que je vais faire)</w:t>
-      </w:r>
-    </w:p>
-    <w:p>
-      <w:pPr>
-        <w:pStyle w:val="Titre3"/>
-      </w:pPr>
-      <w:r>
-        <w:t>Démarche</w:t>
-      </w:r>
-    </w:p>
-    <w:p>
-      <w:pPr>
-        <w:pStyle w:val="Titre3"/>
-      </w:pPr>
-      <w:r>
-        <w:t>Ce que j’aimerai encore faire</w:t>
-      </w:r>
-    </w:p>
-    <w:p/>
-    <w:p>
-      <w:pPr>
-        <w:pStyle w:val="Paragraphedeliste"/>
-        <w:numPr>
-          <w:ilvl w:val="0"/>
-          <w:numId w:val="1"/>
-        </w:numPr>
-      </w:pPr>
-      <w:r>
-        <w:t xml:space="preserve">Les </w:t>
-      </w:r>
-      <w:proofErr w:type="spellStart"/>
-      <w:r>
-        <w:t>videos</w:t>
-      </w:r>
-      <w:proofErr w:type="spellEnd"/>
-      <w:r>
-        <w:t xml:space="preserve"> et échanges avec les autres</w:t>
-      </w:r>
-    </w:p>
-    <w:p>
-      <w:pPr>
-        <w:pStyle w:val="Paragraphedeliste"/>
-        <w:numPr>
-          <w:ilvl w:val="0"/>
-          <w:numId w:val="1"/>
-        </w:numPr>
-      </w:pPr>
-      <w:proofErr w:type="gramStart"/>
-      <w:r>
-        <w:lastRenderedPageBreak/>
-        <w:t>difficultés</w:t>
-      </w:r>
-      <w:proofErr w:type="gramEnd"/>
-      <w:r>
-        <w:t xml:space="preserve"> et évolutions personnels</w:t>
-      </w:r>
+        <w:t>Lien pour accéder aux documents (journal de bord + Programme)</w:t>
+      </w:r>
+    </w:p>
+    <w:p>
+      <w:hyperlink r:id="rId22" w:history="1">
+        <w:r>
+          <w:rPr>
+            <w:rStyle w:val="Lienhypertexte"/>
+          </w:rPr>
+          <w:t>https://github.com/StagiairesMIASHS/Stage-TweetsNMF/tree/main/Abdourahmane</w:t>
+        </w:r>
+      </w:hyperlink>
     </w:p>
     <w:sectPr>
+      <w:footerReference w:type="default" r:id="rId23"/>
       <w:pgSz w:w="11906" w:h="16838"/>
       <w:pgMar w:top="1417" w:right="1417" w:bottom="1417" w:left="1417" w:header="708" w:footer="708" w:gutter="0"/>
       <w:pgNumType w:start="0"/>
@@ -1114,9 +4215,213 @@
 </w:document>
 </file>
 
+<file path=word/endnotes.xml><?xml version="1.0" encoding="utf-8"?>
+<w:endnotes xmlns:wpc="http://schemas.microsoft.com/office/word/2010/wordprocessingCanvas" xmlns:cx="http://schemas.microsoft.com/office/drawing/2014/chartex" xmlns:cx1="http://schemas.microsoft.com/office/drawing/2015/9/8/chartex" xmlns:cx2="http://schemas.microsoft.com/office/drawing/2015/10/21/chartex" xmlns:cx3="http://schemas.microsoft.com/office/drawing/2016/5/9/chartex" xmlns:cx4="http://schemas.microsoft.com/office/drawing/2016/5/10/chartex" xmlns:cx5="http://schemas.microsoft.com/office/drawing/2016/5/11/chartex" xmlns:cx6="http://schemas.microsoft.com/office/drawing/2016/5/12/chartex" xmlns:cx7="http://schemas.microsoft.com/office/drawing/2016/5/13/chartex" xmlns:cx8="http://schemas.microsoft.com/office/drawing/2016/5/14/chartex" xmlns:mc="http://schemas.openxmlformats.org/markup-compatibility/2006" xmlns:aink="http://schemas.microsoft.com/office/drawing/2016/ink" xmlns:am3d="http://schemas.microsoft.com/office/drawing/2017/model3d" xmlns:o="urn:schemas-microsoft-com:office:office" xmlns:oel="http://schemas.microsoft.com/office/2019/extlst" xmlns:r="http://schemas.openxmlformats.org/officeDocument/2006/relationships" xmlns:m="http://schemas.openxmlformats.org/officeDocument/2006/math" xmlns:v="urn:schemas-microsoft-com:vml" xmlns:wp14="http://schemas.microsoft.com/office/word/2010/wordprocessingDrawing" xmlns:wp="http://schemas.openxmlformats.org/drawingml/2006/wordprocessingDrawing" xmlns:w10="urn:schemas-microsoft-com:office:word" xmlns:w="http://schemas.openxmlformats.org/wordprocessingml/2006/main" xmlns:w14="http://schemas.microsoft.com/office/word/2010/wordml" xmlns:w15="http://schemas.microsoft.com/office/word/2012/wordml" xmlns:w16cex="http://schemas.microsoft.com/office/word/2018/wordml/cex" xmlns:w16cid="http://schemas.microsoft.com/office/word/2016/wordml/cid" xmlns:w16="http://schemas.microsoft.com/office/word/2018/wordml" xmlns:w16sdtdh="http://schemas.microsoft.com/office/word/2020/wordml/sdtdatahash" xmlns:w16se="http://schemas.microsoft.com/office/word/2015/wordml/symex" xmlns:wpg="http://schemas.microsoft.com/office/word/2010/wordprocessingGroup" xmlns:wpi="http://schemas.microsoft.com/office/word/2010/wordprocessingInk" xmlns:wne="http://schemas.microsoft.com/office/word/2006/wordml" xmlns:wps="http://schemas.microsoft.com/office/word/2010/wordprocessingShape" mc:Ignorable="w14 w15 w16se w16cid w16 w16cex w16sdtdh wp14">
+  <w:endnote w:type="separator" w:id="-1">
+    <w:p>
+      <w:pPr>
+        <w:spacing w:after="0" w:line="240" w:lineRule="auto"/>
+      </w:pPr>
+      <w:r>
+        <w:separator/>
+      </w:r>
+    </w:p>
+  </w:endnote>
+  <w:endnote w:type="continuationSeparator" w:id="0">
+    <w:p>
+      <w:pPr>
+        <w:spacing w:after="0" w:line="240" w:lineRule="auto"/>
+      </w:pPr>
+      <w:r>
+        <w:continuationSeparator/>
+      </w:r>
+    </w:p>
+  </w:endnote>
+</w:endnotes>
+</file>
+
+<file path=word/footer1.xml><?xml version="1.0" encoding="utf-8"?>
+<w:ftr xmlns:wpc="http://schemas.microsoft.com/office/word/2010/wordprocessingCanvas" xmlns:cx="http://schemas.microsoft.com/office/drawing/2014/chartex" xmlns:cx1="http://schemas.microsoft.com/office/drawing/2015/9/8/chartex" xmlns:cx2="http://schemas.microsoft.com/office/drawing/2015/10/21/chartex" xmlns:cx3="http://schemas.microsoft.com/office/drawing/2016/5/9/chartex" xmlns:cx4="http://schemas.microsoft.com/office/drawing/2016/5/10/chartex" xmlns:cx5="http://schemas.microsoft.com/office/drawing/2016/5/11/chartex" xmlns:cx6="http://schemas.microsoft.com/office/drawing/2016/5/12/chartex" xmlns:cx7="http://schemas.microsoft.com/office/drawing/2016/5/13/chartex" xmlns:cx8="http://schemas.microsoft.com/office/drawing/2016/5/14/chartex" xmlns:mc="http://schemas.openxmlformats.org/markup-compatibility/2006" xmlns:aink="http://schemas.microsoft.com/office/drawing/2016/ink" xmlns:am3d="http://schemas.microsoft.com/office/drawing/2017/model3d" xmlns:o="urn:schemas-microsoft-com:office:office" xmlns:oel="http://schemas.microsoft.com/office/2019/extlst" xmlns:r="http://schemas.openxmlformats.org/officeDocument/2006/relationships" xmlns:m="http://schemas.openxmlformats.org/officeDocument/2006/math" xmlns:v="urn:schemas-microsoft-com:vml" xmlns:wp14="http://schemas.microsoft.com/office/word/2010/wordprocessingDrawing" xmlns:wp="http://schemas.openxmlformats.org/drawingml/2006/wordprocessingDrawing" xmlns:w10="urn:schemas-microsoft-com:office:word" xmlns:w="http://schemas.openxmlformats.org/wordprocessingml/2006/main" xmlns:w14="http://schemas.microsoft.com/office/word/2010/wordml" xmlns:w15="http://schemas.microsoft.com/office/word/2012/wordml" xmlns:w16cex="http://schemas.microsoft.com/office/word/2018/wordml/cex" xmlns:w16cid="http://schemas.microsoft.com/office/word/2016/wordml/cid" xmlns:w16="http://schemas.microsoft.com/office/word/2018/wordml" xmlns:w16sdtdh="http://schemas.microsoft.com/office/word/2020/wordml/sdtdatahash" xmlns:w16se="http://schemas.microsoft.com/office/word/2015/wordml/symex" xmlns:wpg="http://schemas.microsoft.com/office/word/2010/wordprocessingGroup" xmlns:wpi="http://schemas.microsoft.com/office/word/2010/wordprocessingInk" xmlns:wne="http://schemas.microsoft.com/office/word/2006/wordml" xmlns:wps="http://schemas.microsoft.com/office/word/2010/wordprocessingShape" mc:Ignorable="w14 w15 w16se w16cid w16 w16cex w16sdtdh wp14">
+  <w:sdt>
+    <w:sdtPr>
+      <w:id w:val="590899565"/>
+      <w:docPartObj>
+        <w:docPartGallery w:val="Page Numbers (Bottom of Page)"/>
+        <w:docPartUnique/>
+      </w:docPartObj>
+    </w:sdtPr>
+    <w:sdtContent>
+      <w:p>
+        <w:pPr>
+          <w:pStyle w:val="Pieddepage"/>
+          <w:jc w:val="center"/>
+        </w:pPr>
+        <w:r>
+          <w:fldChar w:fldCharType="begin"/>
+        </w:r>
+        <w:r>
+          <w:instrText>PAGE   \* MERGEFORMAT</w:instrText>
+        </w:r>
+        <w:r>
+          <w:fldChar w:fldCharType="separate"/>
+        </w:r>
+        <w:r>
+          <w:t>2</w:t>
+        </w:r>
+        <w:r>
+          <w:fldChar w:fldCharType="end"/>
+        </w:r>
+      </w:p>
+    </w:sdtContent>
+  </w:sdt>
+  <w:p>
+    <w:pPr>
+      <w:pStyle w:val="Pieddepage"/>
+    </w:pPr>
+  </w:p>
+</w:ftr>
+</file>
+
+<file path=word/footnotes.xml><?xml version="1.0" encoding="utf-8"?>
+<w:footnotes xmlns:wpc="http://schemas.microsoft.com/office/word/2010/wordprocessingCanvas" xmlns:cx="http://schemas.microsoft.com/office/drawing/2014/chartex" xmlns:cx1="http://schemas.microsoft.com/office/drawing/2015/9/8/chartex" xmlns:cx2="http://schemas.microsoft.com/office/drawing/2015/10/21/chartex" xmlns:cx3="http://schemas.microsoft.com/office/drawing/2016/5/9/chartex" xmlns:cx4="http://schemas.microsoft.com/office/drawing/2016/5/10/chartex" xmlns:cx5="http://schemas.microsoft.com/office/drawing/2016/5/11/chartex" xmlns:cx6="http://schemas.microsoft.com/office/drawing/2016/5/12/chartex" xmlns:cx7="http://schemas.microsoft.com/office/drawing/2016/5/13/chartex" xmlns:cx8="http://schemas.microsoft.com/office/drawing/2016/5/14/chartex" xmlns:mc="http://schemas.openxmlformats.org/markup-compatibility/2006" xmlns:aink="http://schemas.microsoft.com/office/drawing/2016/ink" xmlns:am3d="http://schemas.microsoft.com/office/drawing/2017/model3d" xmlns:o="urn:schemas-microsoft-com:office:office" xmlns:oel="http://schemas.microsoft.com/office/2019/extlst" xmlns:r="http://schemas.openxmlformats.org/officeDocument/2006/relationships" xmlns:m="http://schemas.openxmlformats.org/officeDocument/2006/math" xmlns:v="urn:schemas-microsoft-com:vml" xmlns:wp14="http://schemas.microsoft.com/office/word/2010/wordprocessingDrawing" xmlns:wp="http://schemas.openxmlformats.org/drawingml/2006/wordprocessingDrawing" xmlns:w10="urn:schemas-microsoft-com:office:word" xmlns:w="http://schemas.openxmlformats.org/wordprocessingml/2006/main" xmlns:w14="http://schemas.microsoft.com/office/word/2010/wordml" xmlns:w15="http://schemas.microsoft.com/office/word/2012/wordml" xmlns:w16cex="http://schemas.microsoft.com/office/word/2018/wordml/cex" xmlns:w16cid="http://schemas.microsoft.com/office/word/2016/wordml/cid" xmlns:w16="http://schemas.microsoft.com/office/word/2018/wordml" xmlns:w16sdtdh="http://schemas.microsoft.com/office/word/2020/wordml/sdtdatahash" xmlns:w16se="http://schemas.microsoft.com/office/word/2015/wordml/symex" xmlns:wpg="http://schemas.microsoft.com/office/word/2010/wordprocessingGroup" xmlns:wpi="http://schemas.microsoft.com/office/word/2010/wordprocessingInk" xmlns:wne="http://schemas.microsoft.com/office/word/2006/wordml" xmlns:wps="http://schemas.microsoft.com/office/word/2010/wordprocessingShape" mc:Ignorable="w14 w15 w16se w16cid w16 w16cex w16sdtdh wp14">
+  <w:footnote w:type="separator" w:id="-1">
+    <w:p>
+      <w:pPr>
+        <w:spacing w:after="0" w:line="240" w:lineRule="auto"/>
+      </w:pPr>
+      <w:r>
+        <w:separator/>
+      </w:r>
+    </w:p>
+  </w:footnote>
+  <w:footnote w:type="continuationSeparator" w:id="0">
+    <w:p>
+      <w:pPr>
+        <w:spacing w:after="0" w:line="240" w:lineRule="auto"/>
+      </w:pPr>
+      <w:r>
+        <w:continuationSeparator/>
+      </w:r>
+    </w:p>
+  </w:footnote>
+</w:footnotes>
+</file>
+
 <file path=word/numbering.xml><?xml version="1.0" encoding="utf-8"?>
-<w:numbering xmlns:wpc="http://schemas.microsoft.com/office/word/2010/wordprocessingCanvas" xmlns:cx="http://schemas.microsoft.com/office/drawing/2014/chartex" xmlns:cx1="http://schemas.microsoft.com/office/drawing/2015/9/8/chartex" xmlns:cx2="http://schemas.microsoft.com/office/drawing/2015/10/21/chartex" xmlns:cx3="http://schemas.microsoft.com/office/drawing/2016/5/9/chartex" xmlns:cx4="http://schemas.microsoft.com/office/drawing/2016/5/10/chartex" xmlns:cx5="http://schemas.microsoft.com/office/drawing/2016/5/11/chartex" xmlns:cx6="http://schemas.microsoft.com/office/drawing/2016/5/12/chartex" xmlns:cx7="http://schemas.microsoft.com/office/drawing/2016/5/13/chartex" xmlns:cx8="http://schemas.microsoft.com/office/drawing/2016/5/14/chartex" xmlns:mc="http://schemas.openxmlformats.org/markup-compatibility/2006" xmlns:aink="http://schemas.microsoft.com/office/drawing/2016/ink" xmlns:am3d="http://schemas.microsoft.com/office/drawing/2017/model3d" xmlns:o="urn:schemas-microsoft-com:office:office" xmlns:r="http://schemas.openxmlformats.org/officeDocument/2006/relationships" xmlns:m="http://schemas.openxmlformats.org/officeDocument/2006/math" xmlns:v="urn:schemas-microsoft-com:vml" xmlns:wp14="http://schemas.microsoft.com/office/word/2010/wordprocessingDrawing" xmlns:wp="http://schemas.openxmlformats.org/drawingml/2006/wordprocessingDrawing" xmlns:w10="urn:schemas-microsoft-com:office:word" xmlns:w="http://schemas.openxmlformats.org/wordprocessingml/2006/main" xmlns:w14="http://schemas.microsoft.com/office/word/2010/wordml" xmlns:w15="http://schemas.microsoft.com/office/word/2012/wordml" xmlns:w16cid="http://schemas.microsoft.com/office/word/2016/wordml/cid" xmlns:w16se="http://schemas.microsoft.com/office/word/2015/wordml/symex" xmlns:wpg="http://schemas.microsoft.com/office/word/2010/wordprocessingGroup" xmlns:wpi="http://schemas.microsoft.com/office/word/2010/wordprocessingInk" xmlns:wne="http://schemas.microsoft.com/office/word/2006/wordml" xmlns:wps="http://schemas.microsoft.com/office/word/2010/wordprocessingShape" mc:Ignorable="w14 w15 w16se w16cid wp14">
+<w:numbering xmlns:wpc="http://schemas.microsoft.com/office/word/2010/wordprocessingCanvas" xmlns:cx="http://schemas.microsoft.com/office/drawing/2014/chartex" xmlns:cx1="http://schemas.microsoft.com/office/drawing/2015/9/8/chartex" xmlns:cx2="http://schemas.microsoft.com/office/drawing/2015/10/21/chartex" xmlns:cx3="http://schemas.microsoft.com/office/drawing/2016/5/9/chartex" xmlns:cx4="http://schemas.microsoft.com/office/drawing/2016/5/10/chartex" xmlns:cx5="http://schemas.microsoft.com/office/drawing/2016/5/11/chartex" xmlns:cx6="http://schemas.microsoft.com/office/drawing/2016/5/12/chartex" xmlns:cx7="http://schemas.microsoft.com/office/drawing/2016/5/13/chartex" xmlns:cx8="http://schemas.microsoft.com/office/drawing/2016/5/14/chartex" xmlns:mc="http://schemas.openxmlformats.org/markup-compatibility/2006" xmlns:aink="http://schemas.microsoft.com/office/drawing/2016/ink" xmlns:am3d="http://schemas.microsoft.com/office/drawing/2017/model3d" xmlns:o="urn:schemas-microsoft-com:office:office" xmlns:oel="http://schemas.microsoft.com/office/2019/extlst" xmlns:r="http://schemas.openxmlformats.org/officeDocument/2006/relationships" xmlns:m="http://schemas.openxmlformats.org/officeDocument/2006/math" xmlns:v="urn:schemas-microsoft-com:vml" xmlns:wp14="http://schemas.microsoft.com/office/word/2010/wordprocessingDrawing" xmlns:wp="http://schemas.openxmlformats.org/drawingml/2006/wordprocessingDrawing" xmlns:w10="urn:schemas-microsoft-com:office:word" xmlns:w="http://schemas.openxmlformats.org/wordprocessingml/2006/main" xmlns:w14="http://schemas.microsoft.com/office/word/2010/wordml" xmlns:w15="http://schemas.microsoft.com/office/word/2012/wordml" xmlns:w16cex="http://schemas.microsoft.com/office/word/2018/wordml/cex" xmlns:w16cid="http://schemas.microsoft.com/office/word/2016/wordml/cid" xmlns:w16="http://schemas.microsoft.com/office/word/2018/wordml" xmlns:w16sdtdh="http://schemas.microsoft.com/office/word/2020/wordml/sdtdatahash" xmlns:w16se="http://schemas.microsoft.com/office/word/2015/wordml/symex" xmlns:wpg="http://schemas.microsoft.com/office/word/2010/wordprocessingGroup" xmlns:wpi="http://schemas.microsoft.com/office/word/2010/wordprocessingInk" xmlns:wne="http://schemas.microsoft.com/office/word/2006/wordml" xmlns:wps="http://schemas.microsoft.com/office/word/2010/wordprocessingShape" mc:Ignorable="w14 w15 w16se w16cid w16 w16cex w16sdtdh wp14">
   <w:abstractNum w:abstractNumId="0" w15:restartNumberingAfterBreak="0">
+    <w:nsid w:val="28D702DB"/>
+    <w:multiLevelType w:val="hybridMultilevel"/>
+    <w:tmpl w:val="80B2B97C"/>
+    <w:lvl w:ilvl="0" w:tplc="990E4048">
+      <w:numFmt w:val="bullet"/>
+      <w:lvlText w:val="-"/>
+      <w:lvlJc w:val="left"/>
+      <w:pPr>
+        <w:ind w:left="720" w:hanging="360"/>
+      </w:pPr>
+      <w:rPr>
+        <w:rFonts w:ascii="Calibri" w:eastAsiaTheme="minorHAnsi" w:hAnsi="Calibri" w:cs="Calibri" w:hint="default"/>
+      </w:rPr>
+    </w:lvl>
+    <w:lvl w:ilvl="1" w:tplc="040C0003" w:tentative="1">
+      <w:start w:val="1"/>
+      <w:numFmt w:val="bullet"/>
+      <w:lvlText w:val="o"/>
+      <w:lvlJc w:val="left"/>
+      <w:pPr>
+        <w:ind w:left="1440" w:hanging="360"/>
+      </w:pPr>
+      <w:rPr>
+        <w:rFonts w:ascii="Courier New" w:hAnsi="Courier New" w:cs="Courier New" w:hint="default"/>
+      </w:rPr>
+    </w:lvl>
+    <w:lvl w:ilvl="2" w:tplc="040C0005" w:tentative="1">
+      <w:start w:val="1"/>
+      <w:numFmt w:val="bullet"/>
+      <w:lvlText w:val=""/>
+      <w:lvlJc w:val="left"/>
+      <w:pPr>
+        <w:ind w:left="2160" w:hanging="360"/>
+      </w:pPr>
+      <w:rPr>
+        <w:rFonts w:ascii="Wingdings" w:hAnsi="Wingdings" w:hint="default"/>
+      </w:rPr>
+    </w:lvl>
+    <w:lvl w:ilvl="3" w:tplc="040C0001" w:tentative="1">
+      <w:start w:val="1"/>
+      <w:numFmt w:val="bullet"/>
+      <w:lvlText w:val=""/>
+      <w:lvlJc w:val="left"/>
+      <w:pPr>
+        <w:ind w:left="2880" w:hanging="360"/>
+      </w:pPr>
+      <w:rPr>
+        <w:rFonts w:ascii="Symbol" w:hAnsi="Symbol" w:hint="default"/>
+      </w:rPr>
+    </w:lvl>
+    <w:lvl w:ilvl="4" w:tplc="040C0003" w:tentative="1">
+      <w:start w:val="1"/>
+      <w:numFmt w:val="bullet"/>
+      <w:lvlText w:val="o"/>
+      <w:lvlJc w:val="left"/>
+      <w:pPr>
+        <w:ind w:left="3600" w:hanging="360"/>
+      </w:pPr>
+      <w:rPr>
+        <w:rFonts w:ascii="Courier New" w:hAnsi="Courier New" w:cs="Courier New" w:hint="default"/>
+      </w:rPr>
+    </w:lvl>
+    <w:lvl w:ilvl="5" w:tplc="040C0005" w:tentative="1">
+      <w:start w:val="1"/>
+      <w:numFmt w:val="bullet"/>
+      <w:lvlText w:val=""/>
+      <w:lvlJc w:val="left"/>
+      <w:pPr>
+        <w:ind w:left="4320" w:hanging="360"/>
+      </w:pPr>
+      <w:rPr>
+        <w:rFonts w:ascii="Wingdings" w:hAnsi="Wingdings" w:hint="default"/>
+      </w:rPr>
+    </w:lvl>
+    <w:lvl w:ilvl="6" w:tplc="040C0001" w:tentative="1">
+      <w:start w:val="1"/>
+      <w:numFmt w:val="bullet"/>
+      <w:lvlText w:val=""/>
+      <w:lvlJc w:val="left"/>
+      <w:pPr>
+        <w:ind w:left="5040" w:hanging="360"/>
+      </w:pPr>
+      <w:rPr>
+        <w:rFonts w:ascii="Symbol" w:hAnsi="Symbol" w:hint="default"/>
+      </w:rPr>
+    </w:lvl>
+    <w:lvl w:ilvl="7" w:tplc="040C0003" w:tentative="1">
+      <w:start w:val="1"/>
+      <w:numFmt w:val="bullet"/>
+      <w:lvlText w:val="o"/>
+      <w:lvlJc w:val="left"/>
+      <w:pPr>
+        <w:ind w:left="5760" w:hanging="360"/>
+      </w:pPr>
+      <w:rPr>
+        <w:rFonts w:ascii="Courier New" w:hAnsi="Courier New" w:cs="Courier New" w:hint="default"/>
+      </w:rPr>
+    </w:lvl>
+    <w:lvl w:ilvl="8" w:tplc="040C0005" w:tentative="1">
+      <w:start w:val="1"/>
+      <w:numFmt w:val="bullet"/>
+      <w:lvlText w:val=""/>
+      <w:lvlJc w:val="left"/>
+      <w:pPr>
+        <w:ind w:left="6480" w:hanging="360"/>
+      </w:pPr>
+      <w:rPr>
+        <w:rFonts w:ascii="Wingdings" w:hAnsi="Wingdings" w:hint="default"/>
+      </w:rPr>
+    </w:lvl>
+  </w:abstractNum>
+  <w:abstractNum w:abstractNumId="1" w15:restartNumberingAfterBreak="0">
     <w:nsid w:val="55420DA0"/>
     <w:multiLevelType w:val="hybridMultilevel"/>
     <w:tmpl w:val="997E05DA"/>
@@ -1208,7 +4513,7 @@
       </w:pPr>
     </w:lvl>
   </w:abstractNum>
-  <w:abstractNum w:abstractNumId="1" w15:restartNumberingAfterBreak="0">
+  <w:abstractNum w:abstractNumId="2" w15:restartNumberingAfterBreak="0">
     <w:nsid w:val="565662FD"/>
     <w:multiLevelType w:val="hybridMultilevel"/>
     <w:tmpl w:val="6F9C18B6"/>
@@ -1320,17 +4625,20 @@
       </w:rPr>
     </w:lvl>
   </w:abstractNum>
-  <w:num w:numId="1">
+  <w:num w:numId="1" w16cid:durableId="678626887">
+    <w:abstractNumId w:val="2"/>
+  </w:num>
+  <w:num w:numId="2" w16cid:durableId="1195196850">
     <w:abstractNumId w:val="1"/>
   </w:num>
-  <w:num w:numId="2">
+  <w:num w:numId="3" w16cid:durableId="27610838">
     <w:abstractNumId w:val="0"/>
   </w:num>
 </w:numbering>
 </file>
 
 <file path=word/styles.xml><?xml version="1.0" encoding="utf-8"?>
-<w:styles xmlns:mc="http://schemas.openxmlformats.org/markup-compatibility/2006" xmlns:r="http://schemas.openxmlformats.org/officeDocument/2006/relationships" xmlns:w="http://schemas.openxmlformats.org/wordprocessingml/2006/main" xmlns:w14="http://schemas.microsoft.com/office/word/2010/wordml" xmlns:w15="http://schemas.microsoft.com/office/word/2012/wordml" xmlns:w16cid="http://schemas.microsoft.com/office/word/2016/wordml/cid" xmlns:w16se="http://schemas.microsoft.com/office/word/2015/wordml/symex" mc:Ignorable="w14 w15 w16se w16cid">
+<w:styles xmlns:mc="http://schemas.openxmlformats.org/markup-compatibility/2006" xmlns:r="http://schemas.openxmlformats.org/officeDocument/2006/relationships" xmlns:w="http://schemas.openxmlformats.org/wordprocessingml/2006/main" xmlns:w14="http://schemas.microsoft.com/office/word/2010/wordml" xmlns:w15="http://schemas.microsoft.com/office/word/2012/wordml" xmlns:w16cex="http://schemas.microsoft.com/office/word/2018/wordml/cex" xmlns:w16cid="http://schemas.microsoft.com/office/word/2016/wordml/cid" xmlns:w16="http://schemas.microsoft.com/office/word/2018/wordml" xmlns:w16sdtdh="http://schemas.microsoft.com/office/word/2020/wordml/sdtdatahash" xmlns:w16se="http://schemas.microsoft.com/office/word/2015/wordml/symex" mc:Ignorable="w14 w15 w16se w16cid w16 w16cex w16sdtdh">
   <w:docDefaults>
     <w:rPrDefault>
       <w:rPr>
@@ -1346,7 +4654,7 @@
       </w:pPr>
     </w:pPrDefault>
   </w:docDefaults>
-  <w:latentStyles w:defLockedState="0" w:defUIPriority="99" w:defSemiHidden="0" w:defUnhideWhenUsed="0" w:defQFormat="0" w:count="375">
+  <w:latentStyles w:defLockedState="0" w:defUIPriority="99" w:defSemiHidden="0" w:defUnhideWhenUsed="0" w:defQFormat="0" w:count="376">
     <w:lsdException w:name="Normal" w:uiPriority="0" w:qFormat="1"/>
     <w:lsdException w:name="heading 1" w:uiPriority="9" w:qFormat="1"/>
     <w:lsdException w:name="heading 2" w:semiHidden="1" w:uiPriority="9" w:unhideWhenUsed="1" w:qFormat="1"/>
@@ -1722,6 +5030,7 @@
     <w:lsdException w:name="Smart Hyperlink" w:semiHidden="1" w:unhideWhenUsed="1"/>
     <w:lsdException w:name="Hashtag" w:semiHidden="1" w:unhideWhenUsed="1"/>
     <w:lsdException w:name="Unresolved Mention" w:semiHidden="1" w:unhideWhenUsed="1"/>
+    <w:lsdException w:name="Smart Link" w:semiHidden="1" w:unhideWhenUsed="1"/>
   </w:latentStyles>
   <w:style w:type="paragraph" w:default="1" w:styleId="Normal">
     <w:name w:val="Normal"/>
@@ -1795,7 +5104,6 @@
   <w:style w:type="character" w:default="1" w:styleId="Policepardfaut">
     <w:name w:val="Default Paragraph Font"/>
     <w:uiPriority w:val="1"/>
-    <w:semiHidden/>
     <w:unhideWhenUsed/>
   </w:style>
   <w:style w:type="table" w:default="1" w:styleId="TableauNormal">
@@ -1937,11 +5245,135 @@
       <w:szCs w:val="24"/>
     </w:rPr>
   </w:style>
+  <w:style w:type="paragraph" w:styleId="TM1">
+    <w:name w:val="toc 1"/>
+    <w:basedOn w:val="Normal"/>
+    <w:next w:val="Normal"/>
+    <w:autoRedefine/>
+    <w:uiPriority w:val="39"/>
+    <w:unhideWhenUsed/>
+    <w:rsid w:val="00B71501"/>
+    <w:pPr>
+      <w:spacing w:after="100"/>
+    </w:pPr>
+  </w:style>
+  <w:style w:type="paragraph" w:styleId="TM2">
+    <w:name w:val="toc 2"/>
+    <w:basedOn w:val="Normal"/>
+    <w:next w:val="Normal"/>
+    <w:autoRedefine/>
+    <w:uiPriority w:val="39"/>
+    <w:unhideWhenUsed/>
+    <w:rsid w:val="00B71501"/>
+    <w:pPr>
+      <w:spacing w:after="100"/>
+      <w:ind w:left="220"/>
+    </w:pPr>
+  </w:style>
+  <w:style w:type="paragraph" w:styleId="TM3">
+    <w:name w:val="toc 3"/>
+    <w:basedOn w:val="Normal"/>
+    <w:next w:val="Normal"/>
+    <w:autoRedefine/>
+    <w:uiPriority w:val="39"/>
+    <w:unhideWhenUsed/>
+    <w:rsid w:val="00B71501"/>
+    <w:pPr>
+      <w:spacing w:after="100"/>
+      <w:ind w:left="440"/>
+    </w:pPr>
+  </w:style>
+  <w:style w:type="character" w:styleId="Lienhypertexte">
+    <w:name w:val="Hyperlink"/>
+    <w:basedOn w:val="Policepardfaut"/>
+    <w:uiPriority w:val="99"/>
+    <w:unhideWhenUsed/>
+    <w:rsid w:val="00B71501"/>
+    <w:rPr>
+      <w:color w:val="0563C1" w:themeColor="hyperlink"/>
+      <w:u w:val="single"/>
+    </w:rPr>
+  </w:style>
+  <w:style w:type="paragraph" w:styleId="En-tte">
+    <w:name w:val="header"/>
+    <w:basedOn w:val="Normal"/>
+    <w:link w:val="En-tteCar"/>
+    <w:uiPriority w:val="99"/>
+    <w:unhideWhenUsed/>
+    <w:rsid w:val="00BE59A6"/>
+    <w:pPr>
+      <w:tabs>
+        <w:tab w:val="center" w:pos="4536"/>
+        <w:tab w:val="right" w:pos="9072"/>
+      </w:tabs>
+      <w:spacing w:after="0" w:line="240" w:lineRule="auto"/>
+    </w:pPr>
+  </w:style>
+  <w:style w:type="character" w:customStyle="1" w:styleId="En-tteCar">
+    <w:name w:val="En-tête Car"/>
+    <w:basedOn w:val="Policepardfaut"/>
+    <w:link w:val="En-tte"/>
+    <w:uiPriority w:val="99"/>
+    <w:rsid w:val="00BE59A6"/>
+  </w:style>
+  <w:style w:type="paragraph" w:styleId="Pieddepage">
+    <w:name w:val="footer"/>
+    <w:basedOn w:val="Normal"/>
+    <w:link w:val="PieddepageCar"/>
+    <w:uiPriority w:val="99"/>
+    <w:unhideWhenUsed/>
+    <w:rsid w:val="00BE59A6"/>
+    <w:pPr>
+      <w:tabs>
+        <w:tab w:val="center" w:pos="4536"/>
+        <w:tab w:val="right" w:pos="9072"/>
+      </w:tabs>
+      <w:spacing w:after="0" w:line="240" w:lineRule="auto"/>
+    </w:pPr>
+  </w:style>
+  <w:style w:type="character" w:customStyle="1" w:styleId="PieddepageCar">
+    <w:name w:val="Pied de page Car"/>
+    <w:basedOn w:val="Policepardfaut"/>
+    <w:link w:val="Pieddepage"/>
+    <w:uiPriority w:val="99"/>
+    <w:rsid w:val="00BE59A6"/>
+  </w:style>
+  <w:style w:type="paragraph" w:styleId="Lgende">
+    <w:name w:val="caption"/>
+    <w:basedOn w:val="Normal"/>
+    <w:next w:val="Normal"/>
+    <w:uiPriority w:val="35"/>
+    <w:unhideWhenUsed/>
+    <w:qFormat/>
+    <w:rsid w:val="00E127AD"/>
+    <w:pPr>
+      <w:spacing w:after="200" w:line="240" w:lineRule="auto"/>
+    </w:pPr>
+    <w:rPr>
+      <w:i/>
+      <w:iCs/>
+      <w:color w:val="44546A" w:themeColor="text2"/>
+      <w:sz w:val="18"/>
+      <w:szCs w:val="18"/>
+    </w:rPr>
+  </w:style>
+  <w:style w:type="character" w:styleId="Mentionnonrsolue">
+    <w:name w:val="Unresolved Mention"/>
+    <w:basedOn w:val="Policepardfaut"/>
+    <w:uiPriority w:val="99"/>
+    <w:semiHidden/>
+    <w:unhideWhenUsed/>
+    <w:rsid w:val="0069749A"/>
+    <w:rPr>
+      <w:color w:val="605E5C"/>
+      <w:shd w:val="clear" w:color="auto" w:fill="E1DFDD"/>
+    </w:rPr>
+  </w:style>
 </w:styles>
 </file>
 
 <file path=word/glossary/document.xml><?xml version="1.0" encoding="utf-8"?>
-<w:glossaryDocument xmlns:wpc="http://schemas.microsoft.com/office/word/2010/wordprocessingCanvas" xmlns:cx="http://schemas.microsoft.com/office/drawing/2014/chartex" xmlns:cx1="http://schemas.microsoft.com/office/drawing/2015/9/8/chartex" xmlns:cx2="http://schemas.microsoft.com/office/drawing/2015/10/21/chartex" xmlns:cx3="http://schemas.microsoft.com/office/drawing/2016/5/9/chartex" xmlns:cx4="http://schemas.microsoft.com/office/drawing/2016/5/10/chartex" xmlns:cx5="http://schemas.microsoft.com/office/drawing/2016/5/11/chartex" xmlns:cx6="http://schemas.microsoft.com/office/drawing/2016/5/12/chartex" xmlns:cx7="http://schemas.microsoft.com/office/drawing/2016/5/13/chartex" xmlns:cx8="http://schemas.microsoft.com/office/drawing/2016/5/14/chartex" xmlns:mc="http://schemas.openxmlformats.org/markup-compatibility/2006" xmlns:aink="http://schemas.microsoft.com/office/drawing/2016/ink" xmlns:am3d="http://schemas.microsoft.com/office/drawing/2017/model3d" xmlns:o="urn:schemas-microsoft-com:office:office" xmlns:r="http://schemas.openxmlformats.org/officeDocument/2006/relationships" xmlns:m="http://schemas.openxmlformats.org/officeDocument/2006/math" xmlns:v="urn:schemas-microsoft-com:vml" xmlns:wp14="http://schemas.microsoft.com/office/word/2010/wordprocessingDrawing" xmlns:wp="http://schemas.openxmlformats.org/drawingml/2006/wordprocessingDrawing" xmlns:w10="urn:schemas-microsoft-com:office:word" xmlns:w="http://schemas.openxmlformats.org/wordprocessingml/2006/main" xmlns:w14="http://schemas.microsoft.com/office/word/2010/wordml" xmlns:w15="http://schemas.microsoft.com/office/word/2012/wordml" xmlns:w16cid="http://schemas.microsoft.com/office/word/2016/wordml/cid" xmlns:w16se="http://schemas.microsoft.com/office/word/2015/wordml/symex" xmlns:wpg="http://schemas.microsoft.com/office/word/2010/wordprocessingGroup" xmlns:wpi="http://schemas.microsoft.com/office/word/2010/wordprocessingInk" xmlns:wne="http://schemas.microsoft.com/office/word/2006/wordml" xmlns:wps="http://schemas.microsoft.com/office/word/2010/wordprocessingShape" mc:Ignorable="w14 w15 w16se w16cid wp14">
+<w:glossaryDocument xmlns:wpc="http://schemas.microsoft.com/office/word/2010/wordprocessingCanvas" xmlns:cx="http://schemas.microsoft.com/office/drawing/2014/chartex" xmlns:cx1="http://schemas.microsoft.com/office/drawing/2015/9/8/chartex" xmlns:cx2="http://schemas.microsoft.com/office/drawing/2015/10/21/chartex" xmlns:cx3="http://schemas.microsoft.com/office/drawing/2016/5/9/chartex" xmlns:cx4="http://schemas.microsoft.com/office/drawing/2016/5/10/chartex" xmlns:cx5="http://schemas.microsoft.com/office/drawing/2016/5/11/chartex" xmlns:cx6="http://schemas.microsoft.com/office/drawing/2016/5/12/chartex" xmlns:cx7="http://schemas.microsoft.com/office/drawing/2016/5/13/chartex" xmlns:cx8="http://schemas.microsoft.com/office/drawing/2016/5/14/chartex" xmlns:mc="http://schemas.openxmlformats.org/markup-compatibility/2006" xmlns:aink="http://schemas.microsoft.com/office/drawing/2016/ink" xmlns:am3d="http://schemas.microsoft.com/office/drawing/2017/model3d" xmlns:o="urn:schemas-microsoft-com:office:office" xmlns:oel="http://schemas.microsoft.com/office/2019/extlst" xmlns:r="http://schemas.openxmlformats.org/officeDocument/2006/relationships" xmlns:m="http://schemas.openxmlformats.org/officeDocument/2006/math" xmlns:v="urn:schemas-microsoft-com:vml" xmlns:wp14="http://schemas.microsoft.com/office/word/2010/wordprocessingDrawing" xmlns:wp="http://schemas.openxmlformats.org/drawingml/2006/wordprocessingDrawing" xmlns:w10="urn:schemas-microsoft-com:office:word" xmlns:w="http://schemas.openxmlformats.org/wordprocessingml/2006/main" xmlns:w14="http://schemas.microsoft.com/office/word/2010/wordml" xmlns:w15="http://schemas.microsoft.com/office/word/2012/wordml" xmlns:w16cex="http://schemas.microsoft.com/office/word/2018/wordml/cex" xmlns:w16cid="http://schemas.microsoft.com/office/word/2016/wordml/cid" xmlns:w16="http://schemas.microsoft.com/office/word/2018/wordml" xmlns:w16sdtdh="http://schemas.microsoft.com/office/word/2020/wordml/sdtdatahash" xmlns:w16se="http://schemas.microsoft.com/office/word/2015/wordml/symex" xmlns:wpg="http://schemas.microsoft.com/office/word/2010/wordprocessingGroup" xmlns:wpi="http://schemas.microsoft.com/office/word/2010/wordprocessingInk" xmlns:wne="http://schemas.microsoft.com/office/word/2006/wordml" xmlns:wps="http://schemas.microsoft.com/office/word/2010/wordprocessingShape" mc:Ignorable="w14 w15 w16se w16cid w16 w16cex w16sdtdh wp14">
   <w:docParts>
     <w:docPart>
       <w:docPartPr>
@@ -2073,14 +5505,7 @@
 </file>
 
 <file path=word/glossary/fontTable.xml><?xml version="1.0" encoding="utf-8"?>
-<w:fonts xmlns:mc="http://schemas.openxmlformats.org/markup-compatibility/2006" xmlns:r="http://schemas.openxmlformats.org/officeDocument/2006/relationships" xmlns:w="http://schemas.openxmlformats.org/wordprocessingml/2006/main" xmlns:w14="http://schemas.microsoft.com/office/word/2010/wordml" xmlns:w15="http://schemas.microsoft.com/office/word/2012/wordml" xmlns:w16cid="http://schemas.microsoft.com/office/word/2016/wordml/cid" xmlns:w16se="http://schemas.microsoft.com/office/word/2015/wordml/symex" mc:Ignorable="w14 w15 w16se w16cid">
-  <w:font w:name="Times New Roman">
-    <w:panose1 w:val="02020603050405020304"/>
-    <w:charset w:val="00"/>
-    <w:family w:val="roman"/>
-    <w:pitch w:val="variable"/>
-    <w:sig w:usb0="E0002EFF" w:usb1="C000785B" w:usb2="00000009" w:usb3="00000000" w:csb0="000001FF" w:csb1="00000000"/>
-  </w:font>
+<w:fonts xmlns:mc="http://schemas.openxmlformats.org/markup-compatibility/2006" xmlns:r="http://schemas.openxmlformats.org/officeDocument/2006/relationships" xmlns:w="http://schemas.openxmlformats.org/wordprocessingml/2006/main" xmlns:w14="http://schemas.microsoft.com/office/word/2010/wordml" xmlns:w15="http://schemas.microsoft.com/office/word/2012/wordml" xmlns:w16cex="http://schemas.microsoft.com/office/word/2018/wordml/cex" xmlns:w16cid="http://schemas.microsoft.com/office/word/2016/wordml/cid" xmlns:w16="http://schemas.microsoft.com/office/word/2018/wordml" xmlns:w16sdtdh="http://schemas.microsoft.com/office/word/2020/wordml/sdtdatahash" xmlns:w16se="http://schemas.microsoft.com/office/word/2015/wordml/symex" mc:Ignorable="w14 w15 w16se w16cid w16 w16cex w16sdtdh">
   <w:font w:name="Calibri">
     <w:panose1 w:val="020F0502020204030204"/>
     <w:charset w:val="00"/>
@@ -2094,6 +5519,13 @@
     <w:family w:val="modern"/>
     <w:pitch w:val="fixed"/>
     <w:sig w:usb0="E0002EFF" w:usb1="C0007843" w:usb2="00000009" w:usb3="00000000" w:csb0="000001FF" w:csb1="00000000"/>
+  </w:font>
+  <w:font w:name="Times New Roman">
+    <w:panose1 w:val="02020603050405020304"/>
+    <w:charset w:val="00"/>
+    <w:family w:val="roman"/>
+    <w:pitch w:val="variable"/>
+    <w:sig w:usb0="E0002EFF" w:usb1="C000785B" w:usb2="00000009" w:usb3="00000000" w:csb0="000001FF" w:csb1="00000000"/>
   </w:font>
   <w:font w:name="Wingdings">
     <w:panose1 w:val="05000000000000000000"/>
@@ -2120,7 +5552,7 @@
 </file>
 
 <file path=word/glossary/settings.xml><?xml version="1.0" encoding="utf-8"?>
-<w:settings xmlns:mc="http://schemas.openxmlformats.org/markup-compatibility/2006" xmlns:o="urn:schemas-microsoft-com:office:office" xmlns:r="http://schemas.openxmlformats.org/officeDocument/2006/relationships" xmlns:m="http://schemas.openxmlformats.org/officeDocument/2006/math" xmlns:v="urn:schemas-microsoft-com:vml" xmlns:w10="urn:schemas-microsoft-com:office:word" xmlns:w="http://schemas.openxmlformats.org/wordprocessingml/2006/main" xmlns:w14="http://schemas.microsoft.com/office/word/2010/wordml" xmlns:w15="http://schemas.microsoft.com/office/word/2012/wordml" xmlns:w16cid="http://schemas.microsoft.com/office/word/2016/wordml/cid" xmlns:w16se="http://schemas.microsoft.com/office/word/2015/wordml/symex" xmlns:sl="http://schemas.openxmlformats.org/schemaLibrary/2006/main" mc:Ignorable="w14 w15 w16se w16cid">
+<w:settings xmlns:mc="http://schemas.openxmlformats.org/markup-compatibility/2006" xmlns:o="urn:schemas-microsoft-com:office:office" xmlns:r="http://schemas.openxmlformats.org/officeDocument/2006/relationships" xmlns:m="http://schemas.openxmlformats.org/officeDocument/2006/math" xmlns:v="urn:schemas-microsoft-com:vml" xmlns:w10="urn:schemas-microsoft-com:office:word" xmlns:w="http://schemas.openxmlformats.org/wordprocessingml/2006/main" xmlns:w14="http://schemas.microsoft.com/office/word/2010/wordml" xmlns:w15="http://schemas.microsoft.com/office/word/2012/wordml" xmlns:w16cex="http://schemas.microsoft.com/office/word/2018/wordml/cex" xmlns:w16cid="http://schemas.microsoft.com/office/word/2016/wordml/cid" xmlns:w16="http://schemas.microsoft.com/office/word/2018/wordml" xmlns:w16sdtdh="http://schemas.microsoft.com/office/word/2020/wordml/sdtdatahash" xmlns:w16se="http://schemas.microsoft.com/office/word/2015/wordml/symex" xmlns:sl="http://schemas.openxmlformats.org/schemaLibrary/2006/main" mc:Ignorable="w14 w15 w16se w16cid w16 w16cex w16sdtdh">
   <w:view w:val="normal"/>
   <w:defaultTabStop w:val="708"/>
   <w:hyphenationZone w:val="425"/>
@@ -2137,11 +5569,14 @@
   <w:rsids>
     <w:rsidRoot w:val="00E23644"/>
     <w:rsid w:val="000D41E2"/>
+    <w:rsid w:val="001F0071"/>
     <w:rsid w:val="0027649B"/>
+    <w:rsid w:val="0060153B"/>
     <w:rsid w:val="00731B93"/>
     <w:rsid w:val="007A0097"/>
     <w:rsid w:val="009E0C49"/>
     <w:rsid w:val="00E23644"/>
+    <w:rsid w:val="00F56CD4"/>
   </w:rsids>
   <m:mathPr>
     <m:mathFont m:val="Cambria Math"/>
@@ -2165,7 +5600,7 @@
 </file>
 
 <file path=word/glossary/styles.xml><?xml version="1.0" encoding="utf-8"?>
-<w:styles xmlns:mc="http://schemas.openxmlformats.org/markup-compatibility/2006" xmlns:r="http://schemas.openxmlformats.org/officeDocument/2006/relationships" xmlns:w="http://schemas.openxmlformats.org/wordprocessingml/2006/main" xmlns:w14="http://schemas.microsoft.com/office/word/2010/wordml" xmlns:w15="http://schemas.microsoft.com/office/word/2012/wordml" xmlns:w16cid="http://schemas.microsoft.com/office/word/2016/wordml/cid" xmlns:w16se="http://schemas.microsoft.com/office/word/2015/wordml/symex" mc:Ignorable="w14 w15 w16se w16cid">
+<w:styles xmlns:mc="http://schemas.openxmlformats.org/markup-compatibility/2006" xmlns:r="http://schemas.openxmlformats.org/officeDocument/2006/relationships" xmlns:w="http://schemas.openxmlformats.org/wordprocessingml/2006/main" xmlns:w14="http://schemas.microsoft.com/office/word/2010/wordml" xmlns:w15="http://schemas.microsoft.com/office/word/2012/wordml" xmlns:w16cex="http://schemas.microsoft.com/office/word/2018/wordml/cex" xmlns:w16cid="http://schemas.microsoft.com/office/word/2016/wordml/cid" xmlns:w16="http://schemas.microsoft.com/office/word/2018/wordml" xmlns:w16sdtdh="http://schemas.microsoft.com/office/word/2020/wordml/sdtdatahash" xmlns:w16se="http://schemas.microsoft.com/office/word/2015/wordml/symex" mc:Ignorable="w14 w15 w16se w16cid w16 w16cex w16sdtdh">
   <w:docDefaults>
     <w:rPrDefault>
       <w:rPr>
@@ -2181,7 +5616,7 @@
       </w:pPr>
     </w:pPrDefault>
   </w:docDefaults>
-  <w:latentStyles w:defLockedState="0" w:defUIPriority="99" w:defSemiHidden="0" w:defUnhideWhenUsed="0" w:defQFormat="0" w:count="375">
+  <w:latentStyles w:defLockedState="0" w:defUIPriority="99" w:defSemiHidden="0" w:defUnhideWhenUsed="0" w:defQFormat="0" w:count="376">
     <w:lsdException w:name="Normal" w:uiPriority="0" w:qFormat="1"/>
     <w:lsdException w:name="heading 1" w:uiPriority="9" w:qFormat="1"/>
     <w:lsdException w:name="heading 2" w:semiHidden="1" w:uiPriority="9" w:unhideWhenUsed="1" w:qFormat="1"/>
@@ -2557,6 +5992,7 @@
     <w:lsdException w:name="Smart Hyperlink" w:semiHidden="1" w:unhideWhenUsed="1"/>
     <w:lsdException w:name="Hashtag" w:semiHidden="1" w:unhideWhenUsed="1"/>
     <w:lsdException w:name="Unresolved Mention" w:semiHidden="1" w:unhideWhenUsed="1"/>
+    <w:lsdException w:name="Smart Link" w:semiHidden="1" w:unhideWhenUsed="1"/>
   </w:latentStyles>
   <w:style w:type="paragraph" w:default="1" w:styleId="Normal">
     <w:name w:val="Normal"/>
@@ -2589,54 +6025,6 @@
     <w:semiHidden/>
     <w:unhideWhenUsed/>
   </w:style>
-  <w:style w:type="paragraph" w:customStyle="1" w:styleId="8F730C153D70480CB8B81F59CA9D2792">
-    <w:name w:val="8F730C153D70480CB8B81F59CA9D2792"/>
-    <w:rsid w:val="00E23644"/>
-  </w:style>
-  <w:style w:type="paragraph" w:customStyle="1" w:styleId="7C4E4581E14044BEB14774B5B5AEEAD0">
-    <w:name w:val="7C4E4581E14044BEB14774B5B5AEEAD0"/>
-    <w:rsid w:val="00E23644"/>
-  </w:style>
-  <w:style w:type="paragraph" w:customStyle="1" w:styleId="C1B069BBE85C40A38442B9887116F6E5">
-    <w:name w:val="C1B069BBE85C40A38442B9887116F6E5"/>
-    <w:rsid w:val="00E23644"/>
-  </w:style>
-  <w:style w:type="paragraph" w:customStyle="1" w:styleId="30AA7DB9AE144E54A911CA6C07C8A81D">
-    <w:name w:val="30AA7DB9AE144E54A911CA6C07C8A81D"/>
-    <w:rsid w:val="00E23644"/>
-  </w:style>
-  <w:style w:type="paragraph" w:customStyle="1" w:styleId="16DB859DC20240C188F377EDDD004BB8">
-    <w:name w:val="16DB859DC20240C188F377EDDD004BB8"/>
-    <w:rsid w:val="00E23644"/>
-  </w:style>
-  <w:style w:type="paragraph" w:customStyle="1" w:styleId="25EEE1A087624895B10AE99E97980A4C">
-    <w:name w:val="25EEE1A087624895B10AE99E97980A4C"/>
-    <w:rsid w:val="00E23644"/>
-  </w:style>
-  <w:style w:type="paragraph" w:customStyle="1" w:styleId="3933C4275E4744F89044EE8B6AC62F0C">
-    <w:name w:val="3933C4275E4744F89044EE8B6AC62F0C"/>
-    <w:rsid w:val="00E23644"/>
-  </w:style>
-  <w:style w:type="paragraph" w:customStyle="1" w:styleId="3A6BD7AD209843D2A8C4CC64A790048A">
-    <w:name w:val="3A6BD7AD209843D2A8C4CC64A790048A"/>
-    <w:rsid w:val="00E23644"/>
-  </w:style>
-  <w:style w:type="paragraph" w:customStyle="1" w:styleId="C9119BF2A8924EEE9C58944F86A20E14">
-    <w:name w:val="C9119BF2A8924EEE9C58944F86A20E14"/>
-    <w:rsid w:val="00E23644"/>
-  </w:style>
-  <w:style w:type="paragraph" w:customStyle="1" w:styleId="F2AAF284D916463E93072B67BE62BD3B">
-    <w:name w:val="F2AAF284D916463E93072B67BE62BD3B"/>
-    <w:rsid w:val="00E23644"/>
-  </w:style>
-  <w:style w:type="paragraph" w:customStyle="1" w:styleId="6B17352CA7C748E2AFBCCDE4A1012703">
-    <w:name w:val="6B17352CA7C748E2AFBCCDE4A1012703"/>
-    <w:rsid w:val="00E23644"/>
-  </w:style>
-  <w:style w:type="paragraph" w:customStyle="1" w:styleId="69C7CCA011DE42BABBCF8C534410E46B">
-    <w:name w:val="69C7CCA011DE42BABBCF8C534410E46B"/>
-    <w:rsid w:val="00E23644"/>
-  </w:style>
   <w:style w:type="paragraph" w:customStyle="1" w:styleId="496B6157F3DA4F009AC3DD204D30D7C2">
     <w:name w:val="496B6157F3DA4F009AC3DD204D30D7C2"/>
     <w:rsid w:val="00E23644"/>
@@ -2649,83 +6037,15 @@
     <w:name w:val="BD78A8AA830F48E6BD6380034FAF4694"/>
     <w:rsid w:val="00E23644"/>
   </w:style>
-  <w:style w:type="paragraph" w:customStyle="1" w:styleId="650C6AC1DF30475392E467B39BF80B6A">
-    <w:name w:val="650C6AC1DF30475392E467B39BF80B6A"/>
-    <w:rsid w:val="00E23644"/>
-  </w:style>
-  <w:style w:type="paragraph" w:customStyle="1" w:styleId="E314235D5ECC493E91467698FB960F0A">
-    <w:name w:val="E314235D5ECC493E91467698FB960F0A"/>
-    <w:rsid w:val="00E23644"/>
-  </w:style>
   <w:style w:type="paragraph" w:customStyle="1" w:styleId="57EFB50548D845168D79B5270B8C4928">
     <w:name w:val="57EFB50548D845168D79B5270B8C4928"/>
-    <w:rsid w:val="00E23644"/>
-  </w:style>
-  <w:style w:type="paragraph" w:customStyle="1" w:styleId="19A149CA0CD247E9B51B7228A4B6EBD4">
-    <w:name w:val="19A149CA0CD247E9B51B7228A4B6EBD4"/>
-    <w:rsid w:val="00E23644"/>
-  </w:style>
-  <w:style w:type="paragraph" w:customStyle="1" w:styleId="32DEE263CEB24398A3587A32D5560B8C">
-    <w:name w:val="32DEE263CEB24398A3587A32D5560B8C"/>
-    <w:rsid w:val="00E23644"/>
-  </w:style>
-  <w:style w:type="paragraph" w:customStyle="1" w:styleId="9BA7594C8B8E4E1F87BDFE9375418B4A">
-    <w:name w:val="9BA7594C8B8E4E1F87BDFE9375418B4A"/>
-    <w:rsid w:val="00E23644"/>
-  </w:style>
-  <w:style w:type="paragraph" w:customStyle="1" w:styleId="100E487F5BDD462E8B27BA1C8E6398B5">
-    <w:name w:val="100E487F5BDD462E8B27BA1C8E6398B5"/>
-    <w:rsid w:val="00E23644"/>
-  </w:style>
-  <w:style w:type="paragraph" w:customStyle="1" w:styleId="43F3AE3F550749A4AB31C25539431AD7">
-    <w:name w:val="43F3AE3F550749A4AB31C25539431AD7"/>
-    <w:rsid w:val="00E23644"/>
-  </w:style>
-  <w:style w:type="paragraph" w:customStyle="1" w:styleId="198642220CFF4249BCF52C2EF06F5CB8">
-    <w:name w:val="198642220CFF4249BCF52C2EF06F5CB8"/>
-    <w:rsid w:val="00E23644"/>
-  </w:style>
-  <w:style w:type="paragraph" w:customStyle="1" w:styleId="61E2AEF9FF064258B8C30AF3F52B3DC7">
-    <w:name w:val="61E2AEF9FF064258B8C30AF3F52B3DC7"/>
-    <w:rsid w:val="00E23644"/>
-  </w:style>
-  <w:style w:type="paragraph" w:customStyle="1" w:styleId="BAD88682BC7642E8A7C5E59EBA4DD7FD">
-    <w:name w:val="BAD88682BC7642E8A7C5E59EBA4DD7FD"/>
-    <w:rsid w:val="00E23644"/>
-  </w:style>
-  <w:style w:type="paragraph" w:customStyle="1" w:styleId="3DD43387968D4882A8643CA008F84163">
-    <w:name w:val="3DD43387968D4882A8643CA008F84163"/>
-    <w:rsid w:val="00E23644"/>
-  </w:style>
-  <w:style w:type="paragraph" w:customStyle="1" w:styleId="C43ED88C0B1044D696609300A60C483A">
-    <w:name w:val="C43ED88C0B1044D696609300A60C483A"/>
-    <w:rsid w:val="00E23644"/>
-  </w:style>
-  <w:style w:type="paragraph" w:customStyle="1" w:styleId="595549C437BC459C99710FC6609D2F70">
-    <w:name w:val="595549C437BC459C99710FC6609D2F70"/>
-    <w:rsid w:val="00E23644"/>
-  </w:style>
-  <w:style w:type="paragraph" w:customStyle="1" w:styleId="26B8ADDB9CB44D7D8F7B74F65941C3F1">
-    <w:name w:val="26B8ADDB9CB44D7D8F7B74F65941C3F1"/>
-    <w:rsid w:val="00E23644"/>
-  </w:style>
-  <w:style w:type="paragraph" w:customStyle="1" w:styleId="883100F0A5B5481286FF28AC259DDEC8">
-    <w:name w:val="883100F0A5B5481286FF28AC259DDEC8"/>
-    <w:rsid w:val="00E23644"/>
-  </w:style>
-  <w:style w:type="paragraph" w:customStyle="1" w:styleId="BE1759947BED496BB62DE6AD961AA91C">
-    <w:name w:val="BE1759947BED496BB62DE6AD961AA91C"/>
-    <w:rsid w:val="00E23644"/>
-  </w:style>
-  <w:style w:type="paragraph" w:customStyle="1" w:styleId="B7EC1E497C2A42A18F7167BB11E4BC2C">
-    <w:name w:val="B7EC1E497C2A42A18F7167BB11E4BC2C"/>
     <w:rsid w:val="00E23644"/>
   </w:style>
 </w:styles>
 </file>
 
 <file path=word/glossary/webSettings.xml><?xml version="1.0" encoding="utf-8"?>
-<w:webSettings xmlns:mc="http://schemas.openxmlformats.org/markup-compatibility/2006" xmlns:r="http://schemas.openxmlformats.org/officeDocument/2006/relationships" xmlns:w="http://schemas.openxmlformats.org/wordprocessingml/2006/main" xmlns:w14="http://schemas.microsoft.com/office/word/2010/wordml" xmlns:w15="http://schemas.microsoft.com/office/word/2012/wordml" xmlns:w16cid="http://schemas.microsoft.com/office/word/2016/wordml/cid" xmlns:w16se="http://schemas.microsoft.com/office/word/2015/wordml/symex" mc:Ignorable="w14 w15 w16se w16cid">
+<w:webSettings xmlns:mc="http://schemas.openxmlformats.org/markup-compatibility/2006" xmlns:r="http://schemas.openxmlformats.org/officeDocument/2006/relationships" xmlns:w="http://schemas.openxmlformats.org/wordprocessingml/2006/main" xmlns:w14="http://schemas.microsoft.com/office/word/2010/wordml" xmlns:w15="http://schemas.microsoft.com/office/word/2012/wordml" xmlns:w16cex="http://schemas.microsoft.com/office/word/2018/wordml/cex" xmlns:w16cid="http://schemas.microsoft.com/office/word/2016/wordml/cid" xmlns:w16="http://schemas.microsoft.com/office/word/2018/wordml" xmlns:w16sdtdh="http://schemas.microsoft.com/office/word/2020/wordml/sdtdatahash" xmlns:w16se="http://schemas.microsoft.com/office/word/2015/wordml/symex" mc:Ignorable="w14 w15 w16se w16cid w16 w16cex w16sdtdh">
   <w:optimizeForBrowser/>
   <w:allowPNG/>
 </w:webSettings>

</xml_diff>